<commit_message>
thirtyth and eleventh and first commit
</commit_message>
<xml_diff>
--- a/images/CV HoonJin Jung.docx
+++ b/images/CV HoonJin Jung.docx
@@ -62,15 +62,31 @@
           <w:b/>
           <w:szCs w:val="26"/>
         </w:rPr>
-        <w:t xml:space="preserve"> Computer Interface / Artificial </w:t>
-      </w:r>
-      <w:r>
-        <w:rPr>
-          <w:rFonts w:cstheme="minorHAnsi"/>
-          <w:b/>
-          <w:szCs w:val="26"/>
-        </w:rPr>
-        <w:t>Intelligence</w:t>
+        <w:t xml:space="preserve"> Computer Inter</w:t>
+      </w:r>
+      <w:r>
+        <w:rPr>
+          <w:rFonts w:cstheme="minorHAnsi"/>
+          <w:b/>
+          <w:szCs w:val="26"/>
+        </w:rPr>
+        <w:t>action</w:t>
+      </w:r>
+      <w:r>
+        <w:rPr>
+          <w:rFonts w:cstheme="minorHAnsi"/>
+          <w:b/>
+          <w:szCs w:val="26"/>
+        </w:rPr>
+        <w:t xml:space="preserve"> / </w:t>
+      </w:r>
+      <w:r>
+        <w:rPr>
+          <w:rFonts w:cstheme="minorHAnsi"/>
+          <w:b/>
+          <w:szCs w:val="26"/>
+        </w:rPr>
+        <w:t>Machine Learning</w:t>
       </w:r>
     </w:p>
     <w:p>
@@ -415,6 +431,32 @@
           <w:rFonts w:cstheme="minorHAnsi"/>
           <w:szCs w:val="26"/>
         </w:rPr>
+        <w:t>Technical GPA:  4.00</w:t>
+      </w:r>
+      <w:r>
+        <w:rPr>
+          <w:rFonts w:cstheme="minorHAnsi"/>
+          <w:szCs w:val="26"/>
+        </w:rPr>
+        <w:t>/4.00 (Upper Division GPA: 4.00/4.00)</w:t>
+      </w:r>
+    </w:p>
+    <w:p>
+      <w:pPr>
+        <w:tabs>
+          <w:tab w:val="left" w:pos="2250"/>
+        </w:tabs>
+        <w:spacing w:after="0" w:line="240" w:lineRule="auto"/>
+        <w:rPr>
+          <w:rFonts w:cstheme="minorHAnsi"/>
+          <w:szCs w:val="26"/>
+        </w:rPr>
+      </w:pPr>
+      <w:r>
+        <w:rPr>
+          <w:rFonts w:cstheme="minorHAnsi"/>
+          <w:szCs w:val="26"/>
+        </w:rPr>
         <w:t xml:space="preserve"> </w:t>
       </w:r>
     </w:p>
@@ -485,96 +527,87 @@
           <w:b/>
           <w:szCs w:val="26"/>
         </w:rPr>
-        <w:t xml:space="preserve">Computational Neuro </w:t>
-      </w:r>
-      <w:r>
-        <w:rPr>
-          <w:rFonts w:cstheme="minorHAnsi"/>
-          <w:b/>
-          <w:szCs w:val="26"/>
-        </w:rPr>
-        <w:t>Engineering (</w:t>
+        <w:t xml:space="preserve">Brain Computer Interface as an Emotional Assistant: A system that classifies the user’s emotional state, and give proper feedback </w:t>
+      </w:r>
+      <w:r>
+        <w:rPr>
+          <w:rFonts w:cstheme="minorHAnsi"/>
+          <w:b/>
+          <w:szCs w:val="26"/>
+        </w:rPr>
+        <w:t xml:space="preserve">automatically </w:t>
+      </w:r>
+      <w:r>
+        <w:rPr>
+          <w:rFonts w:cstheme="minorHAnsi"/>
+          <w:b/>
+          <w:szCs w:val="26"/>
+        </w:rPr>
+        <w:t xml:space="preserve">when </w:t>
+      </w:r>
+      <w:r>
+        <w:rPr>
+          <w:rFonts w:cstheme="minorHAnsi"/>
+          <w:b/>
+          <w:szCs w:val="26"/>
+        </w:rPr>
+        <w:t>needed</w:t>
+      </w:r>
+      <w:r>
+        <w:rPr>
+          <w:rFonts w:cstheme="minorHAnsi"/>
+          <w:b/>
+          <w:szCs w:val="26"/>
+        </w:rPr>
+        <w:t xml:space="preserve"> </w:t>
+      </w:r>
+      <w:r>
+        <w:rPr>
+          <w:rFonts w:cstheme="minorHAnsi"/>
+          <w:szCs w:val="26"/>
+        </w:rPr>
+        <w:t>(</w:t>
+      </w:r>
+      <w:r>
+        <w:rPr>
+          <w:rFonts w:cstheme="minorHAnsi"/>
+          <w:szCs w:val="26"/>
+        </w:rPr>
+        <w:t>02/2020</w:t>
+      </w:r>
+      <w:r>
+        <w:rPr>
+          <w:rFonts w:cstheme="minorHAnsi"/>
+          <w:szCs w:val="26"/>
+        </w:rPr>
+        <w:t xml:space="preserve"> – </w:t>
+      </w:r>
+      <w:r>
+        <w:rPr>
+          <w:rFonts w:cstheme="minorHAnsi"/>
+          <w:szCs w:val="26"/>
+        </w:rPr>
+        <w:t>present</w:t>
+      </w:r>
+      <w:r>
+        <w:rPr>
+          <w:rFonts w:cstheme="minorHAnsi"/>
+          <w:szCs w:val="26"/>
+        </w:rPr>
+        <w:t xml:space="preserve">, </w:t>
       </w:r>
       <w:proofErr w:type="spellStart"/>
       <w:r>
         <w:rPr>
           <w:rFonts w:cstheme="minorHAnsi"/>
-          <w:b/>
-          <w:szCs w:val="26"/>
-        </w:rPr>
-        <w:t>CoNE</w:t>
+          <w:szCs w:val="26"/>
+        </w:rPr>
+        <w:t>Hanyang</w:t>
       </w:r>
       <w:proofErr w:type="spellEnd"/>
       <w:r>
         <w:rPr>
           <w:rFonts w:cstheme="minorHAnsi"/>
-          <w:b/>
-          <w:szCs w:val="26"/>
-        </w:rPr>
-        <w:t xml:space="preserve">) Lab </w:t>
-      </w:r>
-      <w:r>
-        <w:rPr>
-          <w:rFonts w:cstheme="minorHAnsi"/>
-          <w:b/>
-          <w:szCs w:val="26"/>
-        </w:rPr>
-        <w:t>Research Assistant</w:t>
-      </w:r>
-      <w:r>
-        <w:rPr>
-          <w:rFonts w:cstheme="minorHAnsi"/>
-          <w:b/>
-          <w:szCs w:val="26"/>
-        </w:rPr>
-        <w:t>, 02/2020</w:t>
-      </w:r>
-      <w:r>
-        <w:rPr>
-          <w:rFonts w:cstheme="minorHAnsi"/>
-          <w:b/>
-          <w:szCs w:val="26"/>
-        </w:rPr>
-        <w:t xml:space="preserve"> – </w:t>
-      </w:r>
-      <w:r>
-        <w:rPr>
-          <w:rFonts w:cstheme="minorHAnsi"/>
-          <w:b/>
-          <w:szCs w:val="26"/>
-        </w:rPr>
-        <w:t>present</w:t>
-      </w:r>
-      <w:r>
-        <w:rPr>
-          <w:rFonts w:cstheme="minorHAnsi"/>
-          <w:b/>
-          <w:szCs w:val="26"/>
-        </w:rPr>
-        <w:t xml:space="preserve"> </w:t>
-      </w:r>
-      <w:r>
-        <w:rPr>
-          <w:rFonts w:cstheme="minorHAnsi"/>
-          <w:b/>
-          <w:szCs w:val="26"/>
-        </w:rPr>
-        <w:t>(</w:t>
-      </w:r>
-      <w:proofErr w:type="spellStart"/>
-      <w:r>
-        <w:rPr>
-          <w:rFonts w:cstheme="minorHAnsi"/>
-          <w:b/>
-          <w:szCs w:val="26"/>
-        </w:rPr>
-        <w:t>Hanyang</w:t>
-      </w:r>
-      <w:proofErr w:type="spellEnd"/>
-      <w:r>
-        <w:rPr>
-          <w:rFonts w:cstheme="minorHAnsi"/>
-          <w:b/>
           <w:szCs w:val="26"/>
         </w:rPr>
         <w:t xml:space="preserve"> University, </w:t>
@@ -582,7 +615,6 @@
       <w:r>
         <w:rPr>
           <w:rFonts w:cstheme="minorHAnsi"/>
-          <w:b/>
           <w:szCs w:val="26"/>
         </w:rPr>
         <w:t xml:space="preserve">Republic of </w:t>
@@ -590,7 +622,6 @@
       <w:r>
         <w:rPr>
           <w:rFonts w:cstheme="minorHAnsi"/>
-          <w:b/>
           <w:szCs w:val="26"/>
         </w:rPr>
         <w:t>Korea)</w:t>
@@ -698,7 +729,6 @@
         <w:jc w:val="left"/>
         <w:rPr>
           <w:rFonts w:asciiTheme="minorHAnsi" w:hAnsiTheme="minorHAnsi" w:cstheme="minorHAnsi"/>
-          <w:b/>
           <w:szCs w:val="26"/>
         </w:rPr>
       </w:pPr>
@@ -709,93 +739,76 @@
           <w:sz w:val="22"/>
           <w:szCs w:val="26"/>
         </w:rPr>
-        <w:t>Graduation</w:t>
+        <w:t>Sensing Soft Finger: Silicon Finger with PVDF Sensor (</w:t>
       </w:r>
       <w:r>
         <w:rPr>
           <w:rFonts w:asciiTheme="minorHAnsi" w:hAnsiTheme="minorHAnsi" w:cstheme="minorHAnsi"/>
-          <w:b/>
           <w:sz w:val="22"/>
           <w:szCs w:val="26"/>
         </w:rPr>
+        <w:t xml:space="preserve">03/2020 </w:t>
+      </w:r>
+      <w:r>
+        <w:rPr>
+          <w:rFonts w:asciiTheme="minorHAnsi" w:hAnsiTheme="minorHAnsi" w:cstheme="minorHAnsi"/>
+          <w:szCs w:val="26"/>
+        </w:rPr>
+        <w:t>–</w:t>
+      </w:r>
+      <w:r>
+        <w:rPr>
+          <w:rFonts w:asciiTheme="minorHAnsi" w:hAnsiTheme="minorHAnsi" w:cstheme="minorHAnsi"/>
+          <w:sz w:val="22"/>
+          <w:szCs w:val="26"/>
+        </w:rPr>
+        <w:t xml:space="preserve"> present</w:t>
+      </w:r>
+      <w:r>
+        <w:rPr>
+          <w:rFonts w:asciiTheme="minorHAnsi" w:hAnsiTheme="minorHAnsi" w:cstheme="minorHAnsi"/>
+          <w:sz w:val="22"/>
+          <w:szCs w:val="26"/>
+        </w:rPr>
+        <w:t>,</w:t>
+      </w:r>
+      <w:r>
+        <w:rPr>
+          <w:rFonts w:asciiTheme="minorHAnsi" w:hAnsiTheme="minorHAnsi" w:cstheme="minorHAnsi"/>
+          <w:sz w:val="22"/>
+          <w:szCs w:val="26"/>
+        </w:rPr>
+        <w:t xml:space="preserve"> Industry-University Cooperation Foundation </w:t>
+      </w:r>
+      <w:proofErr w:type="spellStart"/>
+      <w:r>
+        <w:rPr>
+          <w:rFonts w:asciiTheme="minorHAnsi" w:hAnsiTheme="minorHAnsi" w:cstheme="minorHAnsi"/>
+          <w:sz w:val="22"/>
+          <w:szCs w:val="26"/>
+        </w:rPr>
+        <w:t>Hanyang</w:t>
+      </w:r>
+      <w:proofErr w:type="spellEnd"/>
+      <w:r>
+        <w:rPr>
+          <w:rFonts w:asciiTheme="minorHAnsi" w:hAnsiTheme="minorHAnsi" w:cstheme="minorHAnsi"/>
+          <w:sz w:val="22"/>
+          <w:szCs w:val="26"/>
+        </w:rPr>
         <w:t xml:space="preserve"> </w:t>
       </w:r>
       <w:r>
         <w:rPr>
           <w:rFonts w:asciiTheme="minorHAnsi" w:hAnsiTheme="minorHAnsi" w:cstheme="minorHAnsi"/>
-          <w:b/>
           <w:sz w:val="22"/>
-          <w:szCs w:val="26"/>
-        </w:rPr>
-        <w:t>P</w:t>
+          <w:szCs w:val="22"/>
+        </w:rPr>
+        <w:t>University, Republic of Korea)</w:t>
       </w:r>
       <w:r>
         <w:rPr>
           <w:rFonts w:asciiTheme="minorHAnsi" w:hAnsiTheme="minorHAnsi" w:cstheme="minorHAnsi"/>
-          <w:b/>
-          <w:sz w:val="22"/>
-          <w:szCs w:val="26"/>
-        </w:rPr>
-        <w:t>roject,</w:t>
-      </w:r>
-      <w:r>
-        <w:rPr>
-          <w:rFonts w:asciiTheme="minorHAnsi" w:hAnsiTheme="minorHAnsi" w:cstheme="minorHAnsi"/>
-          <w:b/>
-          <w:sz w:val="22"/>
-          <w:szCs w:val="26"/>
-        </w:rPr>
-        <w:t xml:space="preserve"> 03/2020 </w:t>
-      </w:r>
-      <w:r>
-        <w:rPr>
-          <w:rFonts w:asciiTheme="minorHAnsi" w:hAnsiTheme="minorHAnsi" w:cstheme="minorHAnsi"/>
-          <w:b/>
-          <w:szCs w:val="26"/>
-        </w:rPr>
-        <w:t>–</w:t>
-      </w:r>
-      <w:r>
-        <w:rPr>
-          <w:rFonts w:asciiTheme="minorHAnsi" w:hAnsiTheme="minorHAnsi" w:cstheme="minorHAnsi"/>
-          <w:b/>
-          <w:sz w:val="22"/>
-          <w:szCs w:val="26"/>
-        </w:rPr>
-        <w:t xml:space="preserve"> present (Industry-University Cooperation Foundation </w:t>
-      </w:r>
-      <w:proofErr w:type="spellStart"/>
-      <w:r>
-        <w:rPr>
-          <w:rFonts w:asciiTheme="minorHAnsi" w:hAnsiTheme="minorHAnsi" w:cstheme="minorHAnsi"/>
-          <w:b/>
-          <w:sz w:val="22"/>
-          <w:szCs w:val="26"/>
-        </w:rPr>
-        <w:t>Hanyang</w:t>
-      </w:r>
-      <w:proofErr w:type="spellEnd"/>
-      <w:r>
-        <w:rPr>
-          <w:rFonts w:asciiTheme="minorHAnsi" w:hAnsiTheme="minorHAnsi" w:cstheme="minorHAnsi"/>
-          <w:b/>
-          <w:sz w:val="22"/>
-          <w:szCs w:val="26"/>
-        </w:rPr>
-        <w:t xml:space="preserve"> University,</w:t>
-      </w:r>
-      <w:r>
-        <w:rPr>
-          <w:rFonts w:asciiTheme="minorHAnsi" w:hAnsiTheme="minorHAnsi" w:cstheme="minorHAnsi"/>
-          <w:b/>
-          <w:szCs w:val="26"/>
-        </w:rPr>
-        <w:t xml:space="preserve"> Republic of Korea)</w:t>
-      </w:r>
-      <w:r>
-        <w:rPr>
-          <w:rFonts w:asciiTheme="minorHAnsi" w:hAnsiTheme="minorHAnsi" w:cstheme="minorHAnsi"/>
-          <w:b/>
           <w:sz w:val="22"/>
           <w:szCs w:val="26"/>
         </w:rPr>
@@ -824,7 +837,31 @@
         <w:rPr>
           <w:rFonts w:cstheme="minorHAnsi"/>
         </w:rPr>
-        <w:t>Actuator</w:t>
+        <w:t xml:space="preserve">Silicon finger </w:t>
+      </w:r>
+      <w:r>
+        <w:rPr>
+          <w:rFonts w:cstheme="minorHAnsi"/>
+        </w:rPr>
+        <w:t xml:space="preserve">with Piezoelectric Deflection Sensor </w:t>
+      </w:r>
+      <w:r>
+        <w:rPr>
+          <w:rFonts w:cstheme="minorHAnsi"/>
+        </w:rPr>
+        <w:t xml:space="preserve">– Developing </w:t>
+      </w:r>
+      <w:r>
+        <w:rPr>
+          <w:rFonts w:cstheme="minorHAnsi"/>
+        </w:rPr>
+        <w:t xml:space="preserve">Pneumatic </w:t>
+      </w:r>
+      <w:r>
+        <w:rPr>
+          <w:rFonts w:cstheme="minorHAnsi"/>
+        </w:rPr>
+        <w:t>Silicon Finger</w:t>
       </w:r>
       <w:r>
         <w:rPr>
@@ -836,148 +873,109 @@
         <w:rPr>
           <w:rFonts w:cstheme="minorHAnsi"/>
         </w:rPr>
-        <w:t xml:space="preserve">with Piezoelectric Deflection Sensor </w:t>
-      </w:r>
-      <w:r>
-        <w:rPr>
-          <w:rFonts w:cstheme="minorHAnsi"/>
-        </w:rPr>
-        <w:t xml:space="preserve">– Developing </w:t>
-      </w:r>
-      <w:r>
-        <w:rPr>
-          <w:rFonts w:cstheme="minorHAnsi"/>
-        </w:rPr>
-        <w:t xml:space="preserve">Pneumatic </w:t>
-      </w:r>
-      <w:r>
-        <w:rPr>
-          <w:rFonts w:cstheme="minorHAnsi"/>
-        </w:rPr>
-        <w:t xml:space="preserve">Silicon </w:t>
+        <w:t xml:space="preserve">and </w:t>
       </w:r>
       <w:proofErr w:type="gramStart"/>
       <w:r>
         <w:rPr>
           <w:rFonts w:cstheme="minorHAnsi"/>
         </w:rPr>
-        <w:t>Finger</w:t>
-      </w:r>
-      <w:r>
-        <w:rPr>
-          <w:rFonts w:cstheme="minorHAnsi"/>
+        <w:t>Controlling</w:t>
+      </w:r>
+      <w:proofErr w:type="gramEnd"/>
+      <w:r>
+        <w:rPr>
+          <w:rFonts w:cstheme="minorHAnsi"/>
+        </w:rPr>
+        <w:t xml:space="preserve"> it </w:t>
+      </w:r>
+      <w:r>
+        <w:rPr>
+          <w:rFonts w:cstheme="minorHAnsi"/>
+        </w:rPr>
+        <w:t xml:space="preserve">through </w:t>
+      </w:r>
+      <w:r>
+        <w:rPr>
+          <w:rFonts w:cstheme="minorHAnsi"/>
+        </w:rPr>
+        <w:t>PVDF sensor</w:t>
+      </w:r>
+      <w:r>
+        <w:rPr>
+          <w:rFonts w:cstheme="minorHAnsi"/>
+        </w:rPr>
+        <w:t>.</w:t>
+      </w:r>
+    </w:p>
+    <w:p>
+      <w:pPr>
+        <w:pStyle w:val="a9"/>
+      </w:pPr>
+    </w:p>
+    <w:p>
+      <w:pPr>
+        <w:pStyle w:val="a9"/>
+      </w:pPr>
+      <w:r>
+        <w:rPr>
+          <w:b/>
+        </w:rPr>
+        <w:t>Lu</w:t>
+      </w:r>
+      <w:r>
+        <w:rPr>
+          <w:b/>
+        </w:rPr>
+        <w:t xml:space="preserve"> </w:t>
+      </w:r>
+      <w:r>
+        <w:rPr>
+          <w:b/>
+        </w:rPr>
+        <w:t>Research Group</w:t>
+      </w:r>
+      <w:r>
+        <w:rPr>
+          <w:b/>
+        </w:rPr>
+        <w:t xml:space="preserve"> </w:t>
+      </w:r>
+      <w:r>
+        <w:rPr>
+          <w:b/>
+        </w:rPr>
+        <w:t>Undergraduate Research Assistant</w:t>
+      </w:r>
+      <w:r>
+        <w:rPr>
+          <w:b/>
+        </w:rPr>
+        <w:t xml:space="preserve">, </w:t>
+      </w:r>
+      <w:r>
+        <w:rPr>
+          <w:b/>
         </w:rPr>
         <w:t>(</w:t>
       </w:r>
-      <w:proofErr w:type="gramEnd"/>
-      <w:r>
-        <w:rPr>
-          <w:rFonts w:cstheme="minorHAnsi"/>
-        </w:rPr>
-        <w:t>Actuator)</w:t>
-      </w:r>
-      <w:r>
-        <w:rPr>
-          <w:rFonts w:cstheme="minorHAnsi"/>
-        </w:rPr>
-        <w:t xml:space="preserve"> and Controlling it </w:t>
-      </w:r>
-      <w:r>
-        <w:rPr>
-          <w:rFonts w:cstheme="minorHAnsi"/>
-        </w:rPr>
-        <w:t>through data collected by</w:t>
-      </w:r>
-      <w:r>
-        <w:rPr>
-          <w:rFonts w:cstheme="minorHAnsi"/>
-        </w:rPr>
-        <w:t xml:space="preserve"> PVDF sensor</w:t>
-      </w:r>
-      <w:r>
-        <w:rPr>
-          <w:rFonts w:cstheme="minorHAnsi"/>
-        </w:rPr>
-        <w:t>.</w:t>
-      </w:r>
-    </w:p>
-    <w:p>
-      <w:pPr>
-        <w:pStyle w:val="a9"/>
-      </w:pPr>
-    </w:p>
-    <w:p>
-      <w:pPr>
-        <w:pStyle w:val="a9"/>
-        <w:rPr>
-          <w:b/>
-        </w:rPr>
-      </w:pPr>
-      <w:r>
-        <w:rPr>
-          <w:b/>
-        </w:rPr>
-        <w:t>Lu</w:t>
-      </w:r>
-      <w:r>
-        <w:rPr>
-          <w:b/>
-        </w:rPr>
-        <w:t xml:space="preserve"> </w:t>
-      </w:r>
-      <w:r>
-        <w:rPr>
-          <w:b/>
-        </w:rPr>
-        <w:t>Research Group</w:t>
-      </w:r>
-      <w:r>
-        <w:rPr>
-          <w:b/>
-        </w:rPr>
-        <w:t xml:space="preserve"> </w:t>
-      </w:r>
-      <w:r>
-        <w:rPr>
-          <w:b/>
-        </w:rPr>
-        <w:t>Undergraduate Research Assistant</w:t>
-      </w:r>
-      <w:r>
-        <w:rPr>
-          <w:b/>
-        </w:rPr>
-        <w:t xml:space="preserve">, </w:t>
-      </w:r>
-      <w:r>
-        <w:rPr>
-          <w:b/>
-        </w:rPr>
+      <w:r>
         <w:t>08</w:t>
       </w:r>
       <w:r>
-        <w:rPr>
-          <w:b/>
-        </w:rPr>
         <w:t>/2019 –</w:t>
       </w:r>
       <w:r>
-        <w:rPr>
-          <w:b/>
-        </w:rPr>
         <w:t xml:space="preserve"> 12</w:t>
       </w:r>
       <w:r>
-        <w:rPr>
-          <w:b/>
-        </w:rPr>
         <w:t>/20</w:t>
       </w:r>
       <w:r>
-        <w:rPr>
-          <w:b/>
-        </w:rPr>
-        <w:t>19 (University of Texas at Austin, United States of America)</w:t>
+        <w:t xml:space="preserve">19, </w:t>
+      </w:r>
+      <w:r>
+        <w:t>University of Texas at Austin, United States of America)</w:t>
       </w:r>
     </w:p>
     <w:p>
@@ -1155,85 +1153,82 @@
           <w:b/>
           <w:szCs w:val="26"/>
         </w:rPr>
+        <w:t xml:space="preserve"> </w:t>
+      </w:r>
+      <w:r>
+        <w:rPr>
+          <w:rFonts w:cstheme="minorHAnsi"/>
+          <w:szCs w:val="26"/>
+        </w:rPr>
+        <w:t>(</w:t>
+      </w:r>
+      <w:r>
+        <w:rPr>
+          <w:rFonts w:cstheme="minorHAnsi"/>
+          <w:szCs w:val="26"/>
+        </w:rPr>
+        <w:t>01</w:t>
+      </w:r>
+      <w:r>
+        <w:rPr>
+          <w:rFonts w:cstheme="minorHAnsi"/>
+          <w:szCs w:val="26"/>
+        </w:rPr>
+        <w:t>/</w:t>
+      </w:r>
+      <w:r>
+        <w:rPr>
+          <w:rFonts w:cstheme="minorHAnsi"/>
+          <w:szCs w:val="26"/>
+        </w:rPr>
+        <w:t>2019</w:t>
+      </w:r>
+      <w:r>
+        <w:rPr>
+          <w:rFonts w:cstheme="minorHAnsi"/>
+          <w:szCs w:val="26"/>
+        </w:rPr>
+        <w:t xml:space="preserve"> </w:t>
+      </w:r>
+      <w:r>
+        <w:rPr>
+          <w:rFonts w:cstheme="minorHAnsi"/>
+          <w:szCs w:val="26"/>
+        </w:rPr>
+        <w:t>–</w:t>
+      </w:r>
+      <w:r>
+        <w:rPr>
+          <w:rFonts w:cstheme="minorHAnsi"/>
+          <w:szCs w:val="26"/>
+        </w:rPr>
+        <w:t xml:space="preserve"> 0</w:t>
+      </w:r>
+      <w:r>
+        <w:rPr>
+          <w:rFonts w:cstheme="minorHAnsi"/>
+          <w:szCs w:val="26"/>
+        </w:rPr>
+        <w:t>2</w:t>
+      </w:r>
+      <w:r>
+        <w:rPr>
+          <w:rFonts w:cstheme="minorHAnsi"/>
+          <w:szCs w:val="26"/>
+        </w:rPr>
+        <w:t>/2019</w:t>
+      </w:r>
+      <w:r>
+        <w:rPr>
+          <w:rFonts w:cstheme="minorHAnsi"/>
+          <w:szCs w:val="26"/>
+        </w:rPr>
         <w:t xml:space="preserve">, </w:t>
       </w:r>
-      <w:r>
-        <w:rPr>
-          <w:rFonts w:cstheme="minorHAnsi"/>
-          <w:b/>
-          <w:szCs w:val="26"/>
-        </w:rPr>
-        <w:t>01</w:t>
-      </w:r>
-      <w:r>
-        <w:rPr>
-          <w:rFonts w:cstheme="minorHAnsi"/>
-          <w:b/>
-          <w:szCs w:val="26"/>
-        </w:rPr>
-        <w:t>/</w:t>
-      </w:r>
-      <w:r>
-        <w:rPr>
-          <w:rFonts w:cstheme="minorHAnsi"/>
-          <w:b/>
-          <w:szCs w:val="26"/>
-        </w:rPr>
-        <w:t>2019</w:t>
-      </w:r>
-      <w:r>
-        <w:rPr>
-          <w:rFonts w:cstheme="minorHAnsi"/>
-          <w:b/>
-          <w:szCs w:val="26"/>
-        </w:rPr>
-        <w:t xml:space="preserve"> </w:t>
-      </w:r>
-      <w:r>
-        <w:rPr>
-          <w:rFonts w:cstheme="minorHAnsi"/>
-          <w:b/>
-          <w:szCs w:val="26"/>
-        </w:rPr>
-        <w:t>–</w:t>
-      </w:r>
-      <w:r>
-        <w:rPr>
-          <w:rFonts w:cstheme="minorHAnsi"/>
-          <w:b/>
-          <w:szCs w:val="26"/>
-        </w:rPr>
-        <w:t xml:space="preserve"> 0</w:t>
-      </w:r>
-      <w:r>
-        <w:rPr>
-          <w:rFonts w:cstheme="minorHAnsi"/>
-          <w:b/>
-          <w:szCs w:val="26"/>
-        </w:rPr>
-        <w:t>2</w:t>
-      </w:r>
-      <w:r>
-        <w:rPr>
-          <w:rFonts w:cstheme="minorHAnsi"/>
-          <w:b/>
-          <w:szCs w:val="26"/>
-        </w:rPr>
-        <w:t>/2019</w:t>
-      </w:r>
-      <w:r>
-        <w:rPr>
-          <w:rFonts w:cstheme="minorHAnsi"/>
-          <w:b/>
-          <w:szCs w:val="26"/>
-        </w:rPr>
-        <w:t xml:space="preserve"> (</w:t>
-      </w:r>
       <w:proofErr w:type="spellStart"/>
       <w:r>
         <w:rPr>
           <w:rFonts w:cstheme="minorHAnsi"/>
-          <w:b/>
           <w:szCs w:val="26"/>
         </w:rPr>
         <w:t>Hanyang</w:t>
@@ -1242,7 +1237,6 @@
       <w:r>
         <w:rPr>
           <w:rFonts w:cstheme="minorHAnsi"/>
-          <w:b/>
           <w:szCs w:val="26"/>
         </w:rPr>
         <w:t xml:space="preserve"> University, Republic of Korea)</w:t>
@@ -1500,71 +1494,41 @@
         <w:t xml:space="preserve"> Undergraduate Research Assistant</w:t>
       </w:r>
       <w:r>
-        <w:rPr>
-          <w:b/>
-        </w:rPr>
+        <w:t xml:space="preserve"> </w:t>
+      </w:r>
+      <w:r>
+        <w:t>(</w:t>
+      </w:r>
+      <w:r>
+        <w:t>06</w:t>
+      </w:r>
+      <w:r>
+        <w:t>/</w:t>
+      </w:r>
+      <w:r>
+        <w:t>2018</w:t>
+      </w:r>
+      <w:r>
+        <w:t xml:space="preserve"> – </w:t>
+      </w:r>
+      <w:r>
+        <w:t>12</w:t>
+      </w:r>
+      <w:r>
+        <w:t>/</w:t>
+      </w:r>
+      <w:r>
+        <w:t>2018</w:t>
+      </w:r>
+      <w:r>
         <w:t xml:space="preserve">, </w:t>
       </w:r>
-      <w:r>
-        <w:rPr>
-          <w:b/>
-        </w:rPr>
-        <w:t>06</w:t>
-      </w:r>
-      <w:r>
-        <w:rPr>
-          <w:b/>
-        </w:rPr>
-        <w:t>/</w:t>
-      </w:r>
-      <w:r>
-        <w:rPr>
-          <w:b/>
-        </w:rPr>
-        <w:t>2018</w:t>
-      </w:r>
-      <w:r>
-        <w:rPr>
-          <w:b/>
-        </w:rPr>
-        <w:t xml:space="preserve"> – </w:t>
-      </w:r>
-      <w:r>
-        <w:rPr>
-          <w:b/>
-        </w:rPr>
-        <w:t>12</w:t>
-      </w:r>
-      <w:r>
-        <w:rPr>
-          <w:b/>
-        </w:rPr>
-        <w:t>/</w:t>
-      </w:r>
-      <w:r>
-        <w:rPr>
-          <w:b/>
-        </w:rPr>
-        <w:t>2018</w:t>
-      </w:r>
-      <w:r>
-        <w:rPr>
-          <w:b/>
-        </w:rPr>
-        <w:t xml:space="preserve"> (</w:t>
-      </w:r>
       <w:proofErr w:type="spellStart"/>
       <w:r>
-        <w:rPr>
-          <w:b/>
-        </w:rPr>
         <w:t>Hanyang</w:t>
       </w:r>
       <w:proofErr w:type="spellEnd"/>
       <w:r>
-        <w:rPr>
-          <w:b/>
-        </w:rPr>
         <w:t xml:space="preserve"> University, Republic of Korea)</w:t>
       </w:r>
     </w:p>
@@ -1726,93 +1690,28 @@
           <w:b/>
           <w:szCs w:val="26"/>
         </w:rPr>
-        <w:t xml:space="preserve">Personal Project: </w:t>
-      </w:r>
-      <w:r>
-        <w:rPr>
-          <w:rFonts w:cstheme="minorHAnsi"/>
-          <w:b/>
-          <w:szCs w:val="26"/>
-        </w:rPr>
-        <w:t xml:space="preserve">CAPTCHA Prediction - </w:t>
-      </w:r>
-      <w:r>
-        <w:rPr>
-          <w:rFonts w:cstheme="minorHAnsi"/>
-          <w:b/>
-          <w:szCs w:val="26"/>
-        </w:rPr>
-        <w:t>Completely Automated Public Turing tes</w:t>
-      </w:r>
-      <w:r>
-        <w:rPr>
-          <w:rFonts w:cstheme="minorHAnsi"/>
-          <w:b/>
-          <w:szCs w:val="26"/>
-        </w:rPr>
-        <w:t>t to tell Computers and Humans a</w:t>
-      </w:r>
-      <w:r>
-        <w:rPr>
-          <w:rFonts w:cstheme="minorHAnsi"/>
-          <w:b/>
-          <w:szCs w:val="26"/>
-        </w:rPr>
-        <w:t>part with python</w:t>
-      </w:r>
-      <w:r>
-        <w:rPr>
-          <w:rFonts w:cstheme="minorHAnsi"/>
-          <w:b/>
-          <w:szCs w:val="26"/>
-        </w:rPr>
-        <w:t xml:space="preserve"> </w:t>
-      </w:r>
-      <w:r>
-        <w:rPr>
-          <w:rFonts w:cstheme="minorHAnsi"/>
-          <w:b/>
-          <w:szCs w:val="26"/>
-        </w:rPr>
-        <w:t>07</w:t>
-      </w:r>
-      <w:r>
-        <w:rPr>
-          <w:rFonts w:cstheme="minorHAnsi"/>
-          <w:b/>
-          <w:szCs w:val="26"/>
-        </w:rPr>
-        <w:t>/2020 -</w:t>
-      </w:r>
-    </w:p>
-    <w:p>
-      <w:pPr>
-        <w:pStyle w:val="a9"/>
-        <w:rPr>
-          <w:sz w:val="12"/>
-        </w:rPr>
-      </w:pPr>
-    </w:p>
-    <w:p>
-      <w:pPr>
-        <w:tabs>
-          <w:tab w:val="left" w:pos="180"/>
-          <w:tab w:val="right" w:pos="10080"/>
-        </w:tabs>
-        <w:spacing w:before="120" w:after="0" w:line="240" w:lineRule="auto"/>
-        <w:rPr>
-          <w:rFonts w:cstheme="minorHAnsi"/>
-          <w:b/>
-          <w:szCs w:val="26"/>
-        </w:rPr>
-      </w:pPr>
-      <w:r>
-        <w:rPr>
-          <w:rFonts w:cstheme="minorHAnsi"/>
-          <w:b/>
-          <w:szCs w:val="26"/>
-        </w:rPr>
-        <w:t>Exchange student experience, University of Texas at Austin, United States of America 08/2019 – 01/2020</w:t>
+        <w:t xml:space="preserve">Exchange student experience University of Texas at Austin </w:t>
+      </w:r>
+      <w:r>
+        <w:rPr>
+          <w:rFonts w:cstheme="minorHAnsi"/>
+          <w:szCs w:val="26"/>
+        </w:rPr>
+        <w:t>(</w:t>
+      </w:r>
+      <w:r>
+        <w:rPr>
+          <w:rFonts w:cstheme="minorHAnsi"/>
+          <w:szCs w:val="26"/>
+        </w:rPr>
+        <w:t>08/2019 – 01/2020</w:t>
+      </w:r>
+      <w:r>
+        <w:rPr>
+          <w:rFonts w:cstheme="minorHAnsi"/>
+          <w:szCs w:val="26"/>
+        </w:rPr>
+        <w:t>, United States of America)</w:t>
       </w:r>
     </w:p>
     <w:p>
@@ -1883,202 +1782,9 @@
     </w:p>
     <w:p>
       <w:pPr>
-        <w:tabs>
-          <w:tab w:val="left" w:pos="180"/>
-          <w:tab w:val="right" w:pos="10080"/>
-        </w:tabs>
-        <w:spacing w:before="120" w:after="0" w:line="240" w:lineRule="auto"/>
-        <w:rPr>
-          <w:rFonts w:cstheme="minorHAnsi"/>
-          <w:b/>
-          <w:sz w:val="4"/>
-          <w:szCs w:val="2"/>
-        </w:rPr>
-      </w:pPr>
-    </w:p>
-    <w:p>
-      <w:pPr>
-        <w:tabs>
-          <w:tab w:val="left" w:pos="180"/>
-          <w:tab w:val="right" w:pos="10080"/>
-        </w:tabs>
-        <w:spacing w:before="120" w:after="0" w:line="240" w:lineRule="auto"/>
-        <w:rPr>
-          <w:rFonts w:cstheme="minorHAnsi"/>
-          <w:b/>
-          <w:szCs w:val="26"/>
-        </w:rPr>
-      </w:pPr>
-      <w:r>
-        <w:rPr>
-          <w:rFonts w:cstheme="minorHAnsi"/>
-          <w:b/>
-          <w:szCs w:val="26"/>
-        </w:rPr>
-        <w:t>Completed</w:t>
-      </w:r>
-      <w:r>
-        <w:rPr>
-          <w:rFonts w:cstheme="minorHAnsi"/>
-          <w:b/>
-          <w:szCs w:val="26"/>
-        </w:rPr>
-        <w:t xml:space="preserve"> Related Course Work:</w:t>
-      </w:r>
-      <w:r>
-        <w:rPr>
-          <w:rFonts w:cstheme="minorHAnsi"/>
-          <w:b/>
-          <w:szCs w:val="26"/>
-        </w:rPr>
-        <w:t xml:space="preserve"> </w:t>
-      </w:r>
-      <w:r>
-        <w:rPr>
-          <w:rFonts w:cstheme="minorHAnsi"/>
-          <w:b/>
-          <w:szCs w:val="26"/>
-        </w:rPr>
-        <w:t>Digital Signal P</w:t>
-      </w:r>
-      <w:r>
-        <w:rPr>
-          <w:rFonts w:cstheme="minorHAnsi"/>
-          <w:b/>
-          <w:szCs w:val="26"/>
-        </w:rPr>
-        <w:t>rocessing (DSP), Signals and Systems, Numerical Analysis</w:t>
-      </w:r>
-      <w:r>
-        <w:rPr>
-          <w:rFonts w:cstheme="minorHAnsi"/>
-          <w:b/>
-          <w:szCs w:val="26"/>
-        </w:rPr>
-        <w:t xml:space="preserve">, </w:t>
-      </w:r>
-      <w:proofErr w:type="spellStart"/>
-      <w:r>
-        <w:rPr>
-          <w:rFonts w:cstheme="minorHAnsi"/>
-          <w:b/>
-          <w:szCs w:val="26"/>
-        </w:rPr>
-        <w:t>Biosignal</w:t>
-      </w:r>
-      <w:proofErr w:type="spellEnd"/>
-      <w:r>
-        <w:rPr>
-          <w:rFonts w:cstheme="minorHAnsi"/>
-          <w:b/>
-          <w:szCs w:val="26"/>
-        </w:rPr>
-        <w:t xml:space="preserve"> I</w:t>
-      </w:r>
-      <w:r>
-        <w:rPr>
-          <w:rFonts w:cstheme="minorHAnsi"/>
-          <w:b/>
-          <w:szCs w:val="26"/>
-        </w:rPr>
-        <w:t xml:space="preserve">nstrumentation and </w:t>
-      </w:r>
-      <w:r>
-        <w:rPr>
-          <w:rFonts w:cstheme="minorHAnsi"/>
-          <w:b/>
-          <w:szCs w:val="26"/>
-        </w:rPr>
-        <w:t>P</w:t>
-      </w:r>
-      <w:r>
-        <w:rPr>
-          <w:rFonts w:cstheme="minorHAnsi"/>
-          <w:b/>
-          <w:szCs w:val="26"/>
-        </w:rPr>
-        <w:t>ractice</w:t>
-      </w:r>
-      <w:r>
-        <w:rPr>
-          <w:rFonts w:cstheme="minorHAnsi"/>
-          <w:b/>
-          <w:szCs w:val="26"/>
-        </w:rPr>
-        <w:t xml:space="preserve"> </w:t>
-      </w:r>
-      <w:r>
-        <w:rPr>
-          <w:rFonts w:cstheme="minorHAnsi"/>
-          <w:b/>
-          <w:szCs w:val="26"/>
-        </w:rPr>
-        <w:t>(</w:t>
-      </w:r>
-      <w:proofErr w:type="spellStart"/>
-      <w:r>
-        <w:rPr>
-          <w:rFonts w:cstheme="minorHAnsi"/>
-          <w:b/>
-          <w:szCs w:val="26"/>
-        </w:rPr>
-        <w:t>Hanyang</w:t>
-      </w:r>
-      <w:proofErr w:type="spellEnd"/>
-      <w:r>
-        <w:rPr>
-          <w:rFonts w:cstheme="minorHAnsi"/>
-          <w:b/>
-          <w:szCs w:val="26"/>
-        </w:rPr>
-        <w:t xml:space="preserve"> University</w:t>
-      </w:r>
-      <w:r>
-        <w:rPr>
-          <w:rFonts w:cstheme="minorHAnsi"/>
-          <w:b/>
-          <w:szCs w:val="26"/>
-        </w:rPr>
-        <w:t>)</w:t>
-      </w:r>
-    </w:p>
-    <w:p>
-      <w:pPr>
-        <w:pStyle w:val="a5"/>
-        <w:numPr>
-          <w:ilvl w:val="0"/>
-          <w:numId w:val="12"/>
-        </w:numPr>
-        <w:rPr>
-          <w:rFonts w:cstheme="minorHAnsi"/>
-        </w:rPr>
-      </w:pPr>
-      <w:r>
-        <w:rPr>
-          <w:rFonts w:cstheme="minorHAnsi"/>
-        </w:rPr>
-        <w:t>Completed</w:t>
-      </w:r>
-      <w:r>
-        <w:rPr>
-          <w:rFonts w:cstheme="minorHAnsi"/>
-        </w:rPr>
-        <w:t xml:space="preserve"> with </w:t>
-      </w:r>
-      <w:r>
-        <w:rPr>
-          <w:rFonts w:cstheme="minorHAnsi"/>
-        </w:rPr>
-        <w:t>excellent grade</w:t>
-      </w:r>
-    </w:p>
-    <w:p>
-      <w:pPr>
-        <w:pStyle w:val="a5"/>
         <w:spacing w:after="0"/>
-        <w:ind w:left="360"/>
-        <w:rPr>
-          <w:rFonts w:cstheme="minorHAnsi"/>
+        <w:rPr>
+          <w:rFonts w:cstheme="minorHAnsi" w:hint="eastAsia"/>
         </w:rPr>
       </w:pPr>
     </w:p>
@@ -2103,6 +1809,7 @@
           <w:b/>
           <w:szCs w:val="26"/>
         </w:rPr>
+        <w:lastRenderedPageBreak/>
         <w:t>SKILLS</w:t>
       </w:r>
       <w:r>
@@ -2296,8 +2003,6 @@
           <w:sz w:val="12"/>
         </w:rPr>
       </w:pPr>
-      <w:bookmarkStart w:id="0" w:name="_GoBack"/>
-      <w:bookmarkEnd w:id="0"/>
     </w:p>
     <w:p>
       <w:pPr>
@@ -2465,6 +2170,8 @@
         </w:rPr>
         <w:t>/2018</w:t>
       </w:r>
+      <w:bookmarkStart w:id="0" w:name="_GoBack"/>
+      <w:bookmarkEnd w:id="0"/>
     </w:p>
     <w:p>
       <w:pPr>

</xml_diff>

<commit_message>
nth and nth anf sixth commit
</commit_message>
<xml_diff>
--- a/images/CV HoonJin Jung.docx
+++ b/images/CV HoonJin Jung.docx
@@ -38,31 +38,15 @@
           <w:b/>
           <w:szCs w:val="26"/>
         </w:rPr>
-        <w:t>Human (</w:t>
-      </w:r>
-      <w:r>
-        <w:rPr>
-          <w:rFonts w:cstheme="minorHAnsi"/>
-          <w:b/>
-          <w:szCs w:val="26"/>
-        </w:rPr>
-        <w:t>Brain</w:t>
-      </w:r>
-      <w:r>
-        <w:rPr>
-          <w:rFonts w:cstheme="minorHAnsi"/>
-          <w:b/>
-          <w:szCs w:val="26"/>
-        </w:rPr>
-        <w:t>)</w:t>
-      </w:r>
-      <w:r>
-        <w:rPr>
-          <w:rFonts w:cstheme="minorHAnsi"/>
-          <w:b/>
-          <w:szCs w:val="26"/>
-        </w:rPr>
-        <w:t xml:space="preserve"> Computer Inter</w:t>
+        <w:t xml:space="preserve">Human </w:t>
+      </w:r>
+      <w:r>
+        <w:rPr>
+          <w:rFonts w:cstheme="minorHAnsi"/>
+          <w:b/>
+          <w:szCs w:val="26"/>
+        </w:rPr>
+        <w:t>Computer Inter</w:t>
       </w:r>
       <w:r>
         <w:rPr>
@@ -78,7 +62,15 @@
           <w:b/>
           <w:szCs w:val="26"/>
         </w:rPr>
-        <w:t xml:space="preserve"> / </w:t>
+        <w:t>, Wearables and Ubiquitous Computing with an emphasis on</w:t>
+      </w:r>
+      <w:r>
+        <w:rPr>
+          <w:rFonts w:cstheme="minorHAnsi"/>
+          <w:b/>
+          <w:szCs w:val="26"/>
+        </w:rPr>
+        <w:t xml:space="preserve"> </w:t>
       </w:r>
       <w:r>
         <w:rPr>
@@ -196,8 +188,10 @@
           <w:rFonts w:cstheme="minorHAnsi"/>
           <w:szCs w:val="26"/>
         </w:rPr>
-        <w:t>Electronics</w:t>
-      </w:r>
+        <w:t>Electronic</w:t>
+      </w:r>
+      <w:bookmarkStart w:id="0" w:name="_GoBack"/>
+      <w:bookmarkEnd w:id="0"/>
       <w:r>
         <w:rPr>
           <w:rFonts w:cstheme="minorHAnsi"/>
@@ -481,31 +475,7 @@
           <w:b/>
           <w:szCs w:val="26"/>
         </w:rPr>
-        <w:t>RESEARCH</w:t>
-      </w:r>
-      <w:r>
-        <w:rPr>
-          <w:rFonts w:cstheme="minorHAnsi"/>
-          <w:b/>
-          <w:szCs w:val="26"/>
-        </w:rPr>
-        <w:t xml:space="preserve"> </w:t>
-      </w:r>
-      <w:r>
-        <w:rPr>
-          <w:rFonts w:cstheme="minorHAnsi"/>
-          <w:b/>
-          <w:szCs w:val="26"/>
-        </w:rPr>
-        <w:t>EXPERIENCE</w:t>
-      </w:r>
-      <w:r>
-        <w:rPr>
-          <w:rFonts w:cstheme="minorHAnsi"/>
-          <w:b/>
-          <w:szCs w:val="26"/>
-        </w:rPr>
-        <w:t xml:space="preserve"> </w:t>
+        <w:t>PROJECTS</w:t>
       </w:r>
     </w:p>
     <w:p>
@@ -650,56 +620,7 @@
           <w:rFonts w:cstheme="minorHAnsi"/>
           <w:szCs w:val="26"/>
         </w:rPr>
-        <w:t xml:space="preserve">Currently </w:t>
-      </w:r>
-      <w:r>
-        <w:rPr>
-          <w:rFonts w:cstheme="minorHAnsi"/>
-          <w:szCs w:val="26"/>
-        </w:rPr>
-        <w:t xml:space="preserve">doing a </w:t>
-      </w:r>
-      <w:r>
-        <w:rPr>
-          <w:rFonts w:cstheme="minorHAnsi"/>
-          <w:szCs w:val="26"/>
-        </w:rPr>
-        <w:t xml:space="preserve">research </w:t>
-      </w:r>
-      <w:r>
-        <w:rPr>
-          <w:rFonts w:cstheme="minorHAnsi"/>
-          <w:szCs w:val="26"/>
-        </w:rPr>
-        <w:t xml:space="preserve">on Brain Computer Interface: modifying surrounding environment in real-time when user’s emotion </w:t>
-      </w:r>
-      <w:r>
-        <w:rPr>
-          <w:rFonts w:cstheme="minorHAnsi"/>
-          <w:szCs w:val="26"/>
-        </w:rPr>
-        <w:t xml:space="preserve">is </w:t>
-      </w:r>
-      <w:r>
-        <w:rPr>
-          <w:rFonts w:cstheme="minorHAnsi"/>
-          <w:szCs w:val="26"/>
-        </w:rPr>
-        <w:t>classified</w:t>
-      </w:r>
-      <w:r>
-        <w:rPr>
-          <w:rFonts w:cstheme="minorHAnsi"/>
-          <w:szCs w:val="26"/>
-        </w:rPr>
-        <w:t xml:space="preserve"> as</w:t>
-      </w:r>
-      <w:r>
-        <w:rPr>
-          <w:rFonts w:cstheme="minorHAnsi"/>
-          <w:szCs w:val="26"/>
-        </w:rPr>
-        <w:t xml:space="preserve"> negative</w:t>
+        <w:t>Making Computer more empathic and</w:t>
       </w:r>
       <w:r>
         <w:rPr>
@@ -713,7 +634,21 @@
           <w:rFonts w:cstheme="minorHAnsi"/>
           <w:szCs w:val="26"/>
         </w:rPr>
-        <w:t>valence.</w:t>
+        <w:t xml:space="preserve">useful through </w:t>
+      </w:r>
+      <w:r>
+        <w:rPr>
+          <w:rFonts w:cstheme="minorHAnsi"/>
+          <w:szCs w:val="26"/>
+        </w:rPr>
+        <w:t xml:space="preserve">Brain Computer Interface: </w:t>
+      </w:r>
+      <w:r>
+        <w:rPr>
+          <w:rFonts w:cstheme="minorHAnsi"/>
+          <w:szCs w:val="26"/>
+        </w:rPr>
+        <w:t>real-time emotion assessing system that controls peripheral environment for user’s emotional recovery.</w:t>
       </w:r>
     </w:p>
     <w:p>
@@ -837,75 +772,33 @@
         <w:rPr>
           <w:rFonts w:cstheme="minorHAnsi"/>
         </w:rPr>
-        <w:t xml:space="preserve">Silicon finger </w:t>
-      </w:r>
-      <w:r>
-        <w:rPr>
-          <w:rFonts w:cstheme="minorHAnsi"/>
-        </w:rPr>
-        <w:t xml:space="preserve">with Piezoelectric Deflection Sensor </w:t>
-      </w:r>
-      <w:r>
-        <w:rPr>
-          <w:rFonts w:cstheme="minorHAnsi"/>
-        </w:rPr>
-        <w:t xml:space="preserve">– Developing </w:t>
-      </w:r>
-      <w:r>
-        <w:rPr>
-          <w:rFonts w:cstheme="minorHAnsi"/>
-        </w:rPr>
-        <w:t xml:space="preserve">Pneumatic </w:t>
-      </w:r>
-      <w:r>
-        <w:rPr>
-          <w:rFonts w:cstheme="minorHAnsi"/>
-        </w:rPr>
-        <w:t>Silicon Finger</w:t>
-      </w:r>
-      <w:r>
-        <w:rPr>
-          <w:rFonts w:cstheme="minorHAnsi"/>
-        </w:rPr>
-        <w:t xml:space="preserve"> </w:t>
-      </w:r>
-      <w:r>
-        <w:rPr>
-          <w:rFonts w:cstheme="minorHAnsi"/>
-        </w:rPr>
-        <w:t xml:space="preserve">and </w:t>
+        <w:t xml:space="preserve">Developing a tactile </w:t>
       </w:r>
       <w:proofErr w:type="gramStart"/>
       <w:r>
         <w:rPr>
           <w:rFonts w:cstheme="minorHAnsi"/>
         </w:rPr>
-        <w:t>Controlling</w:t>
+        <w:t>sensor(</w:t>
       </w:r>
       <w:proofErr w:type="gramEnd"/>
       <w:r>
         <w:rPr>
           <w:rFonts w:cstheme="minorHAnsi"/>
         </w:rPr>
-        <w:t xml:space="preserve"> it </w:t>
-      </w:r>
-      <w:r>
-        <w:rPr>
-          <w:rFonts w:cstheme="minorHAnsi"/>
-        </w:rPr>
-        <w:t xml:space="preserve">through </w:t>
-      </w:r>
-      <w:r>
-        <w:rPr>
-          <w:rFonts w:cstheme="minorHAnsi"/>
-        </w:rPr>
-        <w:t>PVDF sensor</w:t>
-      </w:r>
-      <w:r>
-        <w:rPr>
-          <w:rFonts w:cstheme="minorHAnsi"/>
-        </w:rPr>
-        <w:t>.</w:t>
+        <w:t xml:space="preserve">PVDF </w:t>
+      </w:r>
+      <w:r>
+        <w:rPr>
+          <w:rFonts w:cstheme="minorHAnsi"/>
+        </w:rPr>
+        <w:t>Piezoelectric Deflection Sensor</w:t>
+      </w:r>
+      <w:r>
+        <w:rPr>
+          <w:rFonts w:cstheme="minorHAnsi"/>
+        </w:rPr>
+        <w:t>) based precisely controllable pneumatic silicone finger to make human-robot interaction more comfortable.</w:t>
       </w:r>
     </w:p>
     <w:p>
@@ -1007,239 +900,7 @@
           <w:rFonts w:cstheme="minorHAnsi"/>
           <w:szCs w:val="26"/>
         </w:rPr>
-        <w:t>developing</w:t>
-      </w:r>
-      <w:r>
-        <w:rPr>
-          <w:rFonts w:cstheme="minorHAnsi"/>
-          <w:szCs w:val="26"/>
-        </w:rPr>
-        <w:t>,</w:t>
-      </w:r>
-      <w:r>
-        <w:rPr>
-          <w:rFonts w:cstheme="minorHAnsi"/>
-          <w:szCs w:val="26"/>
-        </w:rPr>
-        <w:t xml:space="preserve"> </w:t>
-      </w:r>
-      <w:r>
-        <w:rPr>
-          <w:rFonts w:cstheme="minorHAnsi"/>
-          <w:szCs w:val="26"/>
-        </w:rPr>
-        <w:t>modifying</w:t>
-      </w:r>
-      <w:r>
-        <w:rPr>
-          <w:rFonts w:cstheme="minorHAnsi"/>
-          <w:szCs w:val="26"/>
-        </w:rPr>
-        <w:t xml:space="preserve"> </w:t>
-      </w:r>
-      <w:r>
-        <w:rPr>
-          <w:rFonts w:cstheme="minorHAnsi"/>
-          <w:szCs w:val="26"/>
-        </w:rPr>
-        <w:t>and manufacturing</w:t>
-      </w:r>
-      <w:r>
-        <w:rPr>
-          <w:rFonts w:cstheme="minorHAnsi"/>
-          <w:szCs w:val="26"/>
-        </w:rPr>
-        <w:t xml:space="preserve"> </w:t>
-      </w:r>
-      <w:r>
-        <w:rPr>
-          <w:rFonts w:cstheme="minorHAnsi"/>
-          <w:szCs w:val="26"/>
-        </w:rPr>
-        <w:t>wireless chest laminated ultrathin and stretchable E-</w:t>
-      </w:r>
-      <w:proofErr w:type="spellStart"/>
-      <w:r>
-        <w:rPr>
-          <w:rFonts w:cstheme="minorHAnsi"/>
-          <w:szCs w:val="26"/>
-        </w:rPr>
-        <w:t>Ta</w:t>
-      </w:r>
-      <w:r>
-        <w:rPr>
-          <w:rFonts w:cstheme="minorHAnsi"/>
-          <w:szCs w:val="26"/>
-        </w:rPr>
-        <w:t>t</w:t>
-      </w:r>
-      <w:r>
-        <w:rPr>
-          <w:rFonts w:cstheme="minorHAnsi"/>
-          <w:szCs w:val="26"/>
-        </w:rPr>
-        <w:t>to</w:t>
-      </w:r>
-      <w:proofErr w:type="spellEnd"/>
-      <w:r>
-        <w:rPr>
-          <w:rFonts w:cstheme="minorHAnsi"/>
-          <w:szCs w:val="26"/>
-        </w:rPr>
-        <w:t>.</w:t>
-      </w:r>
-    </w:p>
-    <w:p>
-      <w:pPr>
-        <w:pStyle w:val="a9"/>
-      </w:pPr>
-    </w:p>
-    <w:p>
-      <w:pPr>
-        <w:pBdr>
-          <w:bottom w:val="single" w:sz="12" w:space="1" w:color="auto"/>
-        </w:pBdr>
-        <w:tabs>
-          <w:tab w:val="left" w:pos="2250"/>
-        </w:tabs>
-        <w:spacing w:after="0" w:line="240" w:lineRule="auto"/>
-        <w:rPr>
-          <w:rFonts w:cstheme="minorHAnsi"/>
-          <w:b/>
-          <w:szCs w:val="26"/>
-        </w:rPr>
-      </w:pPr>
-      <w:r>
-        <w:rPr>
-          <w:rFonts w:cstheme="minorHAnsi"/>
-          <w:b/>
-          <w:szCs w:val="26"/>
-        </w:rPr>
-        <w:t xml:space="preserve">LAB EXPERIENCE </w:t>
-      </w:r>
-    </w:p>
-    <w:p>
-      <w:pPr>
-        <w:tabs>
-          <w:tab w:val="left" w:pos="180"/>
-          <w:tab w:val="right" w:pos="10080"/>
-        </w:tabs>
-        <w:spacing w:before="120" w:after="0" w:line="240" w:lineRule="auto"/>
-        <w:rPr>
-          <w:rFonts w:cstheme="minorHAnsi"/>
-          <w:b/>
-          <w:szCs w:val="26"/>
-        </w:rPr>
-      </w:pPr>
-      <w:r>
-        <w:rPr>
-          <w:rFonts w:cstheme="minorHAnsi"/>
-          <w:b/>
-          <w:szCs w:val="26"/>
-        </w:rPr>
-        <w:t>Nano Bio Technology (NBT) Lab</w:t>
-      </w:r>
-      <w:r>
-        <w:rPr>
-          <w:rFonts w:cstheme="minorHAnsi"/>
-          <w:b/>
-          <w:szCs w:val="26"/>
-        </w:rPr>
-        <w:t xml:space="preserve"> winter break internship</w:t>
-      </w:r>
-      <w:r>
-        <w:rPr>
-          <w:rFonts w:cstheme="minorHAnsi"/>
-          <w:b/>
-          <w:szCs w:val="26"/>
-        </w:rPr>
-        <w:t xml:space="preserve"> </w:t>
-      </w:r>
-      <w:r>
-        <w:rPr>
-          <w:rFonts w:cstheme="minorHAnsi"/>
-          <w:szCs w:val="26"/>
-        </w:rPr>
-        <w:t>(</w:t>
-      </w:r>
-      <w:r>
-        <w:rPr>
-          <w:rFonts w:cstheme="minorHAnsi"/>
-          <w:szCs w:val="26"/>
-        </w:rPr>
-        <w:t>01</w:t>
-      </w:r>
-      <w:r>
-        <w:rPr>
-          <w:rFonts w:cstheme="minorHAnsi"/>
-          <w:szCs w:val="26"/>
-        </w:rPr>
-        <w:t>/</w:t>
-      </w:r>
-      <w:r>
-        <w:rPr>
-          <w:rFonts w:cstheme="minorHAnsi"/>
-          <w:szCs w:val="26"/>
-        </w:rPr>
-        <w:t>2019</w:t>
-      </w:r>
-      <w:r>
-        <w:rPr>
-          <w:rFonts w:cstheme="minorHAnsi"/>
-          <w:szCs w:val="26"/>
-        </w:rPr>
-        <w:t xml:space="preserve"> </w:t>
-      </w:r>
-      <w:r>
-        <w:rPr>
-          <w:rFonts w:cstheme="minorHAnsi"/>
-          <w:szCs w:val="26"/>
-        </w:rPr>
-        <w:t>–</w:t>
-      </w:r>
-      <w:r>
-        <w:rPr>
-          <w:rFonts w:cstheme="minorHAnsi"/>
-          <w:szCs w:val="26"/>
-        </w:rPr>
-        <w:t xml:space="preserve"> 0</w:t>
-      </w:r>
-      <w:r>
-        <w:rPr>
-          <w:rFonts w:cstheme="minorHAnsi"/>
-          <w:szCs w:val="26"/>
-        </w:rPr>
-        <w:t>2</w:t>
-      </w:r>
-      <w:r>
-        <w:rPr>
-          <w:rFonts w:cstheme="minorHAnsi"/>
-          <w:szCs w:val="26"/>
-        </w:rPr>
-        <w:t>/2019</w:t>
-      </w:r>
-      <w:r>
-        <w:rPr>
-          <w:rFonts w:cstheme="minorHAnsi"/>
-          <w:szCs w:val="26"/>
-        </w:rPr>
-        <w:t xml:space="preserve">, </w:t>
-      </w:r>
-      <w:proofErr w:type="spellStart"/>
-      <w:r>
-        <w:rPr>
-          <w:rFonts w:cstheme="minorHAnsi"/>
-          <w:szCs w:val="26"/>
-        </w:rPr>
-        <w:t>Hanyang</w:t>
-      </w:r>
-      <w:proofErr w:type="spellEnd"/>
-      <w:r>
-        <w:rPr>
-          <w:rFonts w:cstheme="minorHAnsi"/>
-          <w:szCs w:val="26"/>
-        </w:rPr>
-        <w:t xml:space="preserve"> University, Republic of Korea)</w:t>
+        <w:t>research developing a wireless wearable device which can perform synchronous ECG and SCG measurement and extract various cardiac time intervals to track heart health.</w:t>
       </w:r>
     </w:p>
     <w:p>
@@ -1257,110 +918,64 @@
         <w:ind w:left="180" w:hanging="180"/>
         <w:rPr>
           <w:rFonts w:cstheme="minorHAnsi"/>
-          <w:szCs w:val="26"/>
-        </w:rPr>
-      </w:pPr>
-      <w:r>
-        <w:rPr>
-          <w:rFonts w:cstheme="minorHAnsi"/>
-          <w:szCs w:val="26"/>
-        </w:rPr>
-        <w:t xml:space="preserve"> Participated in</w:t>
-      </w:r>
-      <w:r>
-        <w:rPr>
-          <w:rFonts w:cstheme="minorHAnsi"/>
-          <w:szCs w:val="26"/>
+        </w:rPr>
+      </w:pPr>
+      <w:r>
+        <w:rPr>
+          <w:rFonts w:cstheme="minorHAnsi"/>
+          <w:szCs w:val="26"/>
+        </w:rPr>
+        <w:t xml:space="preserve">I fabricated </w:t>
+      </w:r>
+      <w:r>
+        <w:rPr>
+          <w:rFonts w:cstheme="minorHAnsi"/>
+          <w:szCs w:val="26"/>
+        </w:rPr>
+        <w:t>new serpentine design for the Bluetooth layer and integrated it on the former model.</w:t>
+      </w:r>
+    </w:p>
+    <w:p>
+      <w:pPr>
+        <w:pStyle w:val="a9"/>
+      </w:pPr>
+    </w:p>
+    <w:p>
+      <w:pPr>
+        <w:pStyle w:val="a9"/>
+      </w:pPr>
+      <w:r>
+        <w:rPr>
+          <w:b/>
+        </w:rPr>
+        <w:t>CAPTCHA Project</w:t>
+      </w:r>
+      <w:r>
+        <w:rPr>
+          <w:b/>
         </w:rPr>
         <w:t xml:space="preserve"> </w:t>
       </w:r>
       <w:r>
         <w:rPr>
-          <w:rFonts w:cstheme="minorHAnsi"/>
-          <w:szCs w:val="26"/>
-        </w:rPr>
-        <w:t xml:space="preserve">follow up </w:t>
-      </w:r>
-      <w:r>
-        <w:rPr>
-          <w:rFonts w:cstheme="minorHAnsi"/>
-          <w:szCs w:val="26"/>
-        </w:rPr>
-        <w:t xml:space="preserve">research </w:t>
-      </w:r>
-      <w:r>
-        <w:rPr>
-          <w:rFonts w:cstheme="minorHAnsi"/>
-          <w:szCs w:val="26"/>
-        </w:rPr>
-        <w:t xml:space="preserve">of </w:t>
-      </w:r>
-      <w:proofErr w:type="spellStart"/>
-      <w:r>
-        <w:rPr>
-          <w:rFonts w:cstheme="minorHAnsi"/>
-          <w:szCs w:val="26"/>
-        </w:rPr>
-        <w:t>Twistron</w:t>
-      </w:r>
-      <w:proofErr w:type="spellEnd"/>
-      <w:r>
-        <w:rPr>
-          <w:rFonts w:cstheme="minorHAnsi"/>
-          <w:szCs w:val="26"/>
-        </w:rPr>
-        <w:t>,</w:t>
-      </w:r>
-      <w:r>
-        <w:rPr>
-          <w:rFonts w:cstheme="minorHAnsi"/>
-          <w:szCs w:val="26"/>
-        </w:rPr>
-        <w:t xml:space="preserve"> energy harvesting in artificial muscle </w:t>
-      </w:r>
-      <w:r>
-        <w:rPr>
-          <w:rFonts w:cstheme="minorHAnsi"/>
-          <w:szCs w:val="26"/>
-        </w:rPr>
-        <w:t>made with</w:t>
-      </w:r>
-      <w:r>
-        <w:rPr>
-          <w:rFonts w:cstheme="minorHAnsi"/>
-          <w:szCs w:val="26"/>
-        </w:rPr>
-        <w:t xml:space="preserve"> twisted Carbon Nano </w:t>
-      </w:r>
-      <w:proofErr w:type="gramStart"/>
-      <w:r>
-        <w:rPr>
-          <w:rFonts w:cstheme="minorHAnsi"/>
-          <w:szCs w:val="26"/>
-        </w:rPr>
-        <w:t>Tube</w:t>
-      </w:r>
-      <w:r>
-        <w:rPr>
-          <w:rFonts w:cstheme="minorHAnsi"/>
-          <w:szCs w:val="26"/>
+          <w:b/>
         </w:rPr>
         <w:t>(</w:t>
       </w:r>
-      <w:proofErr w:type="gramEnd"/>
-      <w:r>
-        <w:rPr>
-          <w:rFonts w:cstheme="minorHAnsi"/>
-          <w:szCs w:val="26"/>
-        </w:rPr>
-        <w:t>CNT)</w:t>
-      </w:r>
-      <w:r>
-        <w:rPr>
-          <w:rFonts w:cstheme="minorHAnsi"/>
-          <w:szCs w:val="26"/>
-        </w:rPr>
-        <w:t xml:space="preserve"> thread.</w:t>
+      <w:r>
+        <w:t>08</w:t>
+      </w:r>
+      <w:r>
+        <w:t>/</w:t>
+      </w:r>
+      <w:r>
+        <w:t>20</w:t>
+      </w:r>
+      <w:r>
+        <w:t>20, Personal Project</w:t>
+      </w:r>
+      <w:r>
+        <w:t>)</w:t>
       </w:r>
     </w:p>
     <w:p>
@@ -1378,265 +993,19 @@
         <w:ind w:left="180" w:hanging="180"/>
         <w:rPr>
           <w:rFonts w:cstheme="minorHAnsi"/>
-          <w:szCs w:val="26"/>
-        </w:rPr>
-      </w:pPr>
-      <w:r>
-        <w:rPr>
-          <w:rFonts w:cstheme="minorHAnsi"/>
-          <w:szCs w:val="26"/>
-        </w:rPr>
-        <w:t>Made C</w:t>
-      </w:r>
-      <w:r>
-        <w:rPr>
-          <w:rFonts w:cstheme="minorHAnsi"/>
-          <w:szCs w:val="26"/>
-        </w:rPr>
-        <w:t xml:space="preserve">NT thread and tested </w:t>
-      </w:r>
-      <w:r>
-        <w:rPr>
-          <w:rFonts w:cstheme="minorHAnsi"/>
-          <w:szCs w:val="26"/>
-        </w:rPr>
-        <w:t xml:space="preserve">how much energy </w:t>
-      </w:r>
-      <w:r>
-        <w:rPr>
-          <w:rFonts w:cstheme="minorHAnsi"/>
-          <w:szCs w:val="26"/>
-        </w:rPr>
-        <w:t xml:space="preserve">each </w:t>
-      </w:r>
-      <w:r>
-        <w:rPr>
-          <w:rFonts w:cstheme="minorHAnsi"/>
-          <w:szCs w:val="26"/>
-        </w:rPr>
-        <w:t xml:space="preserve">one can </w:t>
-      </w:r>
-      <w:r>
-        <w:rPr>
-          <w:rFonts w:cstheme="minorHAnsi"/>
-          <w:szCs w:val="26"/>
-        </w:rPr>
-        <w:t>generate</w:t>
-      </w:r>
-      <w:r>
-        <w:rPr>
-          <w:rFonts w:cstheme="minorHAnsi"/>
-          <w:szCs w:val="26"/>
-        </w:rPr>
-        <w:t xml:space="preserve"> according to </w:t>
-      </w:r>
-      <w:r>
-        <w:rPr>
-          <w:rFonts w:cstheme="minorHAnsi"/>
-          <w:szCs w:val="26"/>
-        </w:rPr>
-        <w:t>its</w:t>
-      </w:r>
-      <w:r>
-        <w:rPr>
-          <w:rFonts w:cstheme="minorHAnsi"/>
-          <w:szCs w:val="26"/>
-        </w:rPr>
-        <w:t xml:space="preserve"> thickness.</w:t>
+        </w:rPr>
+      </w:pPr>
+      <w:r>
+        <w:rPr>
+          <w:rFonts w:cstheme="minorHAnsi"/>
+          <w:szCs w:val="26"/>
+        </w:rPr>
+        <w:t>Developed a system that can read distorted text with accuracy of 95%, by cropping the images into single character and augmenting images to prevent overfitting.</w:t>
       </w:r>
     </w:p>
     <w:p>
       <w:pPr>
         <w:pStyle w:val="a9"/>
-      </w:pPr>
-    </w:p>
-    <w:p>
-      <w:pPr>
-        <w:pStyle w:val="a9"/>
-        <w:rPr>
-          <w:b/>
-        </w:rPr>
-      </w:pPr>
-      <w:r>
-        <w:rPr>
-          <w:b/>
-        </w:rPr>
-        <w:t>Nano</w:t>
-      </w:r>
-      <w:r>
-        <w:rPr>
-          <w:b/>
-        </w:rPr>
-        <w:t xml:space="preserve"> </w:t>
-      </w:r>
-      <w:r>
-        <w:rPr>
-          <w:b/>
-        </w:rPr>
-        <w:t>electronics device</w:t>
-      </w:r>
-      <w:r>
-        <w:rPr>
-          <w:b/>
-        </w:rPr>
-        <w:t xml:space="preserve"> Lab</w:t>
-      </w:r>
-      <w:r>
-        <w:rPr>
-          <w:b/>
-        </w:rPr>
-        <w:t xml:space="preserve"> (NDL)</w:t>
-      </w:r>
-      <w:r>
-        <w:rPr>
-          <w:b/>
-        </w:rPr>
-        <w:t xml:space="preserve"> Undergraduate Research Assistant</w:t>
-      </w:r>
-      <w:r>
-        <w:t xml:space="preserve"> </w:t>
-      </w:r>
-      <w:r>
-        <w:t>(</w:t>
-      </w:r>
-      <w:r>
-        <w:t>06</w:t>
-      </w:r>
-      <w:r>
-        <w:t>/</w:t>
-      </w:r>
-      <w:r>
-        <w:t>2018</w:t>
-      </w:r>
-      <w:r>
-        <w:t xml:space="preserve"> – </w:t>
-      </w:r>
-      <w:r>
-        <w:t>12</w:t>
-      </w:r>
-      <w:r>
-        <w:t>/</w:t>
-      </w:r>
-      <w:r>
-        <w:t>2018</w:t>
-      </w:r>
-      <w:r>
-        <w:t xml:space="preserve">, </w:t>
-      </w:r>
-      <w:proofErr w:type="spellStart"/>
-      <w:r>
-        <w:t>Hanyang</w:t>
-      </w:r>
-      <w:proofErr w:type="spellEnd"/>
-      <w:r>
-        <w:t xml:space="preserve"> University, Republic of Korea)</w:t>
-      </w:r>
-    </w:p>
-    <w:p>
-      <w:pPr>
-        <w:pStyle w:val="a5"/>
-        <w:numPr>
-          <w:ilvl w:val="0"/>
-          <w:numId w:val="16"/>
-        </w:numPr>
-        <w:ind w:left="180" w:hanging="180"/>
-        <w:rPr>
-          <w:rFonts w:cstheme="minorHAnsi"/>
-          <w:szCs w:val="26"/>
-        </w:rPr>
-      </w:pPr>
-      <w:r>
-        <w:rPr>
-          <w:rFonts w:cstheme="minorHAnsi"/>
-          <w:szCs w:val="26"/>
-        </w:rPr>
-        <w:t xml:space="preserve">Took a “Practical Electronic Engineering Research Initiative 1”course to experience </w:t>
-      </w:r>
-      <w:r>
-        <w:rPr>
-          <w:rFonts w:cstheme="minorHAnsi"/>
-          <w:szCs w:val="26"/>
-        </w:rPr>
-        <w:t>NDL Lab</w:t>
-      </w:r>
-    </w:p>
-    <w:p>
-      <w:pPr>
-        <w:pStyle w:val="a5"/>
-        <w:numPr>
-          <w:ilvl w:val="0"/>
-          <w:numId w:val="15"/>
-        </w:numPr>
-        <w:ind w:left="180" w:hanging="180"/>
-        <w:rPr>
-          <w:rFonts w:cstheme="minorHAnsi"/>
-          <w:szCs w:val="26"/>
-        </w:rPr>
-      </w:pPr>
-      <w:r>
-        <w:rPr>
-          <w:rFonts w:cstheme="minorHAnsi"/>
-          <w:szCs w:val="26"/>
-        </w:rPr>
-        <w:t>T</w:t>
-      </w:r>
-      <w:r>
-        <w:rPr>
-          <w:rFonts w:cstheme="minorHAnsi"/>
-          <w:szCs w:val="26"/>
-        </w:rPr>
-        <w:t>est</w:t>
-      </w:r>
-      <w:r>
-        <w:rPr>
-          <w:rFonts w:cstheme="minorHAnsi"/>
-          <w:szCs w:val="26"/>
-        </w:rPr>
-        <w:t>ed</w:t>
-      </w:r>
-      <w:r>
-        <w:rPr>
-          <w:rFonts w:cstheme="minorHAnsi"/>
-          <w:szCs w:val="26"/>
-        </w:rPr>
-        <w:t xml:space="preserve"> microfluidic plate </w:t>
-      </w:r>
-      <w:r>
-        <w:rPr>
-          <w:rFonts w:cstheme="minorHAnsi"/>
-          <w:szCs w:val="26"/>
-        </w:rPr>
-        <w:t xml:space="preserve">with a blood model which contained cancer cells </w:t>
-      </w:r>
-      <w:r>
-        <w:rPr>
-          <w:rFonts w:cstheme="minorHAnsi"/>
-          <w:szCs w:val="26"/>
-        </w:rPr>
-        <w:t xml:space="preserve">and </w:t>
-      </w:r>
-      <w:r>
-        <w:rPr>
-          <w:rFonts w:cstheme="minorHAnsi"/>
-          <w:szCs w:val="26"/>
-        </w:rPr>
-        <w:t xml:space="preserve">wrote a report about </w:t>
-      </w:r>
-      <w:r>
-        <w:rPr>
-          <w:rFonts w:cstheme="minorHAnsi"/>
-          <w:szCs w:val="26"/>
-        </w:rPr>
-        <w:t>it.</w:t>
-      </w:r>
-    </w:p>
-    <w:p>
-      <w:pPr>
-        <w:pStyle w:val="a9"/>
-        <w:rPr>
-          <w:sz w:val="10"/>
-          <w:szCs w:val="2"/>
-        </w:rPr>
       </w:pPr>
     </w:p>
     <w:p>
@@ -1660,15 +1029,7 @@
           <w:b/>
           <w:szCs w:val="26"/>
         </w:rPr>
-        <w:t>ACADEMIC EXPERIENCE</w:t>
-      </w:r>
-      <w:r>
-        <w:rPr>
-          <w:rFonts w:cstheme="minorHAnsi"/>
-          <w:b/>
-          <w:szCs w:val="26"/>
-        </w:rPr>
-        <w:t xml:space="preserve"> </w:t>
+        <w:t xml:space="preserve">LAB EXPERIENCE </w:t>
       </w:r>
     </w:p>
     <w:p>
@@ -1690,7 +1051,23 @@
           <w:b/>
           <w:szCs w:val="26"/>
         </w:rPr>
-        <w:t xml:space="preserve">Exchange student experience University of Texas at Austin </w:t>
+        <w:t>Nano Bio Technology (NBT) Lab</w:t>
+      </w:r>
+      <w:r>
+        <w:rPr>
+          <w:rFonts w:cstheme="minorHAnsi"/>
+          <w:b/>
+          <w:szCs w:val="26"/>
+        </w:rPr>
+        <w:t xml:space="preserve"> winter break internship</w:t>
+      </w:r>
+      <w:r>
+        <w:rPr>
+          <w:rFonts w:cstheme="minorHAnsi"/>
+          <w:b/>
+          <w:szCs w:val="26"/>
+        </w:rPr>
+        <w:t xml:space="preserve"> </w:t>
       </w:r>
       <w:r>
         <w:rPr>
@@ -1704,14 +1081,79 @@
           <w:rFonts w:cstheme="minorHAnsi"/>
           <w:szCs w:val="26"/>
         </w:rPr>
-        <w:t>08/2019 – 01/2020</w:t>
-      </w:r>
-      <w:r>
-        <w:rPr>
-          <w:rFonts w:cstheme="minorHAnsi"/>
-          <w:szCs w:val="26"/>
-        </w:rPr>
-        <w:t>, United States of America)</w:t>
+        <w:t>01</w:t>
+      </w:r>
+      <w:r>
+        <w:rPr>
+          <w:rFonts w:cstheme="minorHAnsi"/>
+          <w:szCs w:val="26"/>
+        </w:rPr>
+        <w:t>/</w:t>
+      </w:r>
+      <w:r>
+        <w:rPr>
+          <w:rFonts w:cstheme="minorHAnsi"/>
+          <w:szCs w:val="26"/>
+        </w:rPr>
+        <w:t>2019</w:t>
+      </w:r>
+      <w:r>
+        <w:rPr>
+          <w:rFonts w:cstheme="minorHAnsi"/>
+          <w:szCs w:val="26"/>
+        </w:rPr>
+        <w:t xml:space="preserve"> </w:t>
+      </w:r>
+      <w:r>
+        <w:rPr>
+          <w:rFonts w:cstheme="minorHAnsi"/>
+          <w:szCs w:val="26"/>
+        </w:rPr>
+        <w:t>–</w:t>
+      </w:r>
+      <w:r>
+        <w:rPr>
+          <w:rFonts w:cstheme="minorHAnsi"/>
+          <w:szCs w:val="26"/>
+        </w:rPr>
+        <w:t xml:space="preserve"> 0</w:t>
+      </w:r>
+      <w:r>
+        <w:rPr>
+          <w:rFonts w:cstheme="minorHAnsi"/>
+          <w:szCs w:val="26"/>
+        </w:rPr>
+        <w:t>2</w:t>
+      </w:r>
+      <w:r>
+        <w:rPr>
+          <w:rFonts w:cstheme="minorHAnsi"/>
+          <w:szCs w:val="26"/>
+        </w:rPr>
+        <w:t>/2019</w:t>
+      </w:r>
+      <w:r>
+        <w:rPr>
+          <w:rFonts w:cstheme="minorHAnsi"/>
+          <w:szCs w:val="26"/>
+        </w:rPr>
+        <w:t xml:space="preserve">, </w:t>
+      </w:r>
+      <w:proofErr w:type="spellStart"/>
+      <w:r>
+        <w:rPr>
+          <w:rFonts w:cstheme="minorHAnsi"/>
+          <w:szCs w:val="26"/>
+        </w:rPr>
+        <w:t>Hanyang</w:t>
+      </w:r>
+      <w:proofErr w:type="spellEnd"/>
+      <w:r>
+        <w:rPr>
+          <w:rFonts w:cstheme="minorHAnsi"/>
+          <w:szCs w:val="26"/>
+        </w:rPr>
+        <w:t xml:space="preserve"> University, Republic of Korea)</w:t>
       </w:r>
     </w:p>
     <w:p>
@@ -1719,23 +1161,99 @@
         <w:pStyle w:val="a5"/>
         <w:numPr>
           <w:ilvl w:val="0"/>
-          <w:numId w:val="12"/>
+          <w:numId w:val="15"/>
         </w:numPr>
-        <w:rPr>
-          <w:rFonts w:cstheme="minorHAnsi"/>
-        </w:rPr>
-      </w:pPr>
-      <w:r>
-        <w:rPr>
-          <w:rFonts w:cstheme="minorHAnsi"/>
-        </w:rPr>
-        <w:t>Undergraduate Research Assistant experience</w:t>
-      </w:r>
-      <w:r>
-        <w:rPr>
-          <w:rFonts w:cstheme="minorHAnsi"/>
-        </w:rPr>
-        <w:t xml:space="preserve"> in LU Research Group</w:t>
+        <w:tabs>
+          <w:tab w:val="left" w:pos="180"/>
+          <w:tab w:val="right" w:pos="10080"/>
+        </w:tabs>
+        <w:spacing w:after="0" w:line="240" w:lineRule="auto"/>
+        <w:ind w:left="180" w:hanging="180"/>
+        <w:rPr>
+          <w:rFonts w:cstheme="minorHAnsi"/>
+          <w:szCs w:val="26"/>
+        </w:rPr>
+      </w:pPr>
+      <w:r>
+        <w:rPr>
+          <w:rFonts w:cstheme="minorHAnsi"/>
+          <w:szCs w:val="26"/>
+        </w:rPr>
+        <w:t xml:space="preserve"> Participated </w:t>
+      </w:r>
+      <w:proofErr w:type="spellStart"/>
+      <w:r>
+        <w:rPr>
+          <w:rFonts w:cstheme="minorHAnsi"/>
+          <w:szCs w:val="26"/>
+        </w:rPr>
+        <w:t>Twistron</w:t>
+      </w:r>
+      <w:proofErr w:type="spellEnd"/>
+      <w:r>
+        <w:rPr>
+          <w:rFonts w:cstheme="minorHAnsi"/>
+          <w:szCs w:val="26"/>
+        </w:rPr>
+        <w:t xml:space="preserve"> research</w:t>
+      </w:r>
+      <w:r>
+        <w:rPr>
+          <w:rFonts w:cstheme="minorHAnsi"/>
+          <w:szCs w:val="26"/>
+        </w:rPr>
+        <w:t>,</w:t>
+      </w:r>
+      <w:r>
+        <w:rPr>
+          <w:rFonts w:cstheme="minorHAnsi"/>
+          <w:szCs w:val="26"/>
+        </w:rPr>
+        <w:t xml:space="preserve"> energy harvesting in artificial muscle </w:t>
+      </w:r>
+      <w:r>
+        <w:rPr>
+          <w:rFonts w:cstheme="minorHAnsi"/>
+          <w:szCs w:val="26"/>
+        </w:rPr>
+        <w:t>made with</w:t>
+      </w:r>
+      <w:r>
+        <w:rPr>
+          <w:rFonts w:cstheme="minorHAnsi"/>
+          <w:szCs w:val="26"/>
+        </w:rPr>
+        <w:t xml:space="preserve"> twisted Carbon Nano </w:t>
+      </w:r>
+      <w:proofErr w:type="gramStart"/>
+      <w:r>
+        <w:rPr>
+          <w:rFonts w:cstheme="minorHAnsi"/>
+          <w:szCs w:val="26"/>
+        </w:rPr>
+        <w:t>Tube</w:t>
+      </w:r>
+      <w:r>
+        <w:rPr>
+          <w:rFonts w:cstheme="minorHAnsi"/>
+          <w:szCs w:val="26"/>
+        </w:rPr>
+        <w:t>(</w:t>
+      </w:r>
+      <w:proofErr w:type="gramEnd"/>
+      <w:r>
+        <w:rPr>
+          <w:rFonts w:cstheme="minorHAnsi"/>
+          <w:szCs w:val="26"/>
+        </w:rPr>
+        <w:t>CNT)</w:t>
+      </w:r>
+      <w:r>
+        <w:rPr>
+          <w:rFonts w:cstheme="minorHAnsi"/>
+          <w:szCs w:val="26"/>
+        </w:rPr>
+        <w:t xml:space="preserve"> thread.</w:t>
       </w:r>
     </w:p>
     <w:p>
@@ -1743,48 +1261,302 @@
         <w:pStyle w:val="a5"/>
         <w:numPr>
           <w:ilvl w:val="0"/>
-          <w:numId w:val="12"/>
+          <w:numId w:val="15"/>
         </w:numPr>
-        <w:rPr>
-          <w:rFonts w:cstheme="minorHAnsi"/>
-        </w:rPr>
-      </w:pPr>
-      <w:r>
-        <w:rPr>
-          <w:rFonts w:cstheme="minorHAnsi"/>
-        </w:rPr>
-        <w:t>Achieved</w:t>
-      </w:r>
-      <w:r>
-        <w:rPr>
-          <w:rFonts w:cstheme="minorHAnsi"/>
+        <w:tabs>
+          <w:tab w:val="left" w:pos="180"/>
+          <w:tab w:val="right" w:pos="10080"/>
+        </w:tabs>
+        <w:spacing w:after="0" w:line="240" w:lineRule="auto"/>
+        <w:ind w:left="180" w:hanging="180"/>
+        <w:rPr>
+          <w:rFonts w:cstheme="minorHAnsi"/>
+          <w:szCs w:val="26"/>
+        </w:rPr>
+      </w:pPr>
+      <w:r>
+        <w:rPr>
+          <w:rFonts w:cstheme="minorHAnsi"/>
+          <w:szCs w:val="26"/>
+        </w:rPr>
+        <w:t>Made C</w:t>
+      </w:r>
+      <w:r>
+        <w:rPr>
+          <w:rFonts w:cstheme="minorHAnsi"/>
+          <w:szCs w:val="26"/>
+        </w:rPr>
+        <w:t xml:space="preserve">NT thread and tested </w:t>
+      </w:r>
+      <w:r>
+        <w:rPr>
+          <w:rFonts w:cstheme="minorHAnsi"/>
+          <w:szCs w:val="26"/>
+        </w:rPr>
+        <w:t xml:space="preserve">how much energy </w:t>
+      </w:r>
+      <w:r>
+        <w:rPr>
+          <w:rFonts w:cstheme="minorHAnsi"/>
+          <w:szCs w:val="26"/>
+        </w:rPr>
+        <w:t xml:space="preserve">each </w:t>
+      </w:r>
+      <w:r>
+        <w:rPr>
+          <w:rFonts w:cstheme="minorHAnsi"/>
+          <w:szCs w:val="26"/>
+        </w:rPr>
+        <w:t xml:space="preserve">one can </w:t>
+      </w:r>
+      <w:r>
+        <w:rPr>
+          <w:rFonts w:cstheme="minorHAnsi"/>
+          <w:szCs w:val="26"/>
+        </w:rPr>
+        <w:t>generate</w:t>
+      </w:r>
+      <w:r>
+        <w:rPr>
+          <w:rFonts w:cstheme="minorHAnsi"/>
+          <w:szCs w:val="26"/>
+        </w:rPr>
+        <w:t xml:space="preserve"> according to </w:t>
+      </w:r>
+      <w:r>
+        <w:rPr>
+          <w:rFonts w:cstheme="minorHAnsi"/>
+          <w:szCs w:val="26"/>
+        </w:rPr>
+        <w:t>its</w:t>
+      </w:r>
+      <w:r>
+        <w:rPr>
+          <w:rFonts w:cstheme="minorHAnsi"/>
+          <w:szCs w:val="26"/>
+        </w:rPr>
+        <w:t xml:space="preserve"> thickness.</w:t>
+      </w:r>
+    </w:p>
+    <w:p>
+      <w:pPr>
+        <w:pStyle w:val="a9"/>
+      </w:pPr>
+    </w:p>
+    <w:p>
+      <w:pPr>
+        <w:pStyle w:val="a9"/>
+        <w:rPr>
+          <w:b/>
+        </w:rPr>
+      </w:pPr>
+      <w:r>
+        <w:rPr>
+          <w:b/>
+        </w:rPr>
+        <w:t>Nano</w:t>
+      </w:r>
+      <w:r>
+        <w:rPr>
+          <w:b/>
         </w:rPr>
         <w:t xml:space="preserve"> </w:t>
       </w:r>
       <w:r>
         <w:rPr>
-          <w:rFonts w:cstheme="minorHAnsi"/>
-        </w:rPr>
-        <w:t>Technical</w:t>
-      </w:r>
-      <w:r>
-        <w:rPr>
-          <w:rFonts w:cstheme="minorHAnsi"/>
-        </w:rPr>
-        <w:t xml:space="preserve"> GPA</w:t>
-      </w:r>
-      <w:r>
-        <w:rPr>
-          <w:rFonts w:cstheme="minorHAnsi"/>
-        </w:rPr>
-        <w:t xml:space="preserve"> 4.00/4.00 , Overall GPA 3.67/4.00</w:t>
-      </w:r>
-    </w:p>
-    <w:p>
-      <w:pPr>
-        <w:spacing w:after="0"/>
+          <w:b/>
+        </w:rPr>
+        <w:t>electronics device</w:t>
+      </w:r>
+      <w:r>
+        <w:rPr>
+          <w:b/>
+        </w:rPr>
+        <w:t xml:space="preserve"> Lab</w:t>
+      </w:r>
+      <w:r>
+        <w:rPr>
+          <w:b/>
+        </w:rPr>
+        <w:t xml:space="preserve"> (NDL)</w:t>
+      </w:r>
+      <w:r>
+        <w:rPr>
+          <w:b/>
+        </w:rPr>
+        <w:t xml:space="preserve"> Undergraduate Research Assistant</w:t>
+      </w:r>
+      <w:r>
+        <w:t xml:space="preserve"> </w:t>
+      </w:r>
+      <w:r>
+        <w:t>(</w:t>
+      </w:r>
+      <w:r>
+        <w:t>06</w:t>
+      </w:r>
+      <w:r>
+        <w:t>/</w:t>
+      </w:r>
+      <w:r>
+        <w:t>2018</w:t>
+      </w:r>
+      <w:r>
+        <w:t xml:space="preserve"> – </w:t>
+      </w:r>
+      <w:r>
+        <w:t>12</w:t>
+      </w:r>
+      <w:r>
+        <w:t>/</w:t>
+      </w:r>
+      <w:r>
+        <w:t>2018</w:t>
+      </w:r>
+      <w:r>
+        <w:t xml:space="preserve">, </w:t>
+      </w:r>
+      <w:proofErr w:type="spellStart"/>
+      <w:r>
+        <w:t>Hanyang</w:t>
+      </w:r>
+      <w:proofErr w:type="spellEnd"/>
+      <w:r>
+        <w:t xml:space="preserve"> University, Republic of Korea)</w:t>
+      </w:r>
+    </w:p>
+    <w:p>
+      <w:pPr>
+        <w:pStyle w:val="a5"/>
+        <w:numPr>
+          <w:ilvl w:val="0"/>
+          <w:numId w:val="16"/>
+        </w:numPr>
+        <w:ind w:left="180" w:hanging="180"/>
+        <w:rPr>
+          <w:rFonts w:cstheme="minorHAnsi"/>
+          <w:szCs w:val="26"/>
+        </w:rPr>
+      </w:pPr>
+      <w:r>
+        <w:rPr>
+          <w:rFonts w:cstheme="minorHAnsi"/>
+          <w:szCs w:val="26"/>
+        </w:rPr>
+        <w:t xml:space="preserve">Took a “Practical Electronic Engineering Research Initiative 1”course to </w:t>
+      </w:r>
+      <w:r>
+        <w:rPr>
+          <w:rFonts w:cstheme="minorHAnsi"/>
+          <w:szCs w:val="26"/>
+        </w:rPr>
+        <w:t>as a</w:t>
+      </w:r>
+      <w:r>
+        <w:rPr>
+          <w:rFonts w:cstheme="minorHAnsi"/>
+          <w:szCs w:val="26"/>
+        </w:rPr>
+        <w:t xml:space="preserve"> </w:t>
+      </w:r>
+      <w:r>
+        <w:rPr>
+          <w:rFonts w:cstheme="minorHAnsi"/>
+          <w:szCs w:val="26"/>
+        </w:rPr>
+        <w:t>NDL Lab</w:t>
+      </w:r>
+      <w:r>
+        <w:rPr>
+          <w:rFonts w:cstheme="minorHAnsi"/>
+          <w:szCs w:val="26"/>
+        </w:rPr>
+        <w:t xml:space="preserve"> intern.</w:t>
+      </w:r>
+    </w:p>
+    <w:p>
+      <w:pPr>
+        <w:pStyle w:val="a5"/>
+        <w:numPr>
+          <w:ilvl w:val="0"/>
+          <w:numId w:val="16"/>
+        </w:numPr>
+        <w:ind w:left="180" w:hanging="180"/>
+        <w:rPr>
+          <w:rFonts w:cstheme="minorHAnsi"/>
+          <w:szCs w:val="26"/>
+        </w:rPr>
+      </w:pPr>
+      <w:r>
         <w:rPr>
           <w:rFonts w:cstheme="minorHAnsi" w:hint="eastAsia"/>
+          <w:szCs w:val="26"/>
+        </w:rPr>
+        <w:t xml:space="preserve">Tested </w:t>
+      </w:r>
+      <w:r>
+        <w:rPr>
+          <w:rFonts w:cstheme="minorHAnsi"/>
+          <w:szCs w:val="26"/>
+        </w:rPr>
+        <w:t xml:space="preserve">microfluidic plate </w:t>
+      </w:r>
+      <w:r>
+        <w:rPr>
+          <w:rFonts w:cstheme="minorHAnsi"/>
+          <w:szCs w:val="26"/>
+        </w:rPr>
+        <w:t>separation accuracy</w:t>
+      </w:r>
+      <w:r>
+        <w:rPr>
+          <w:rFonts w:cstheme="minorHAnsi"/>
+          <w:szCs w:val="26"/>
+        </w:rPr>
+        <w:t xml:space="preserve"> </w:t>
+      </w:r>
+      <w:r>
+        <w:rPr>
+          <w:rFonts w:cstheme="minorHAnsi"/>
+          <w:szCs w:val="26"/>
+        </w:rPr>
+        <w:t xml:space="preserve">of </w:t>
+      </w:r>
+      <w:r>
+        <w:rPr>
+          <w:rFonts w:cstheme="minorHAnsi"/>
+          <w:szCs w:val="26"/>
+        </w:rPr>
+        <w:t>cancer cell</w:t>
+      </w:r>
+      <w:r>
+        <w:rPr>
+          <w:rFonts w:cstheme="minorHAnsi"/>
+          <w:szCs w:val="26"/>
+        </w:rPr>
+        <w:t>s</w:t>
+      </w:r>
+      <w:r>
+        <w:rPr>
+          <w:rFonts w:cstheme="minorHAnsi"/>
+          <w:szCs w:val="26"/>
+        </w:rPr>
+        <w:t xml:space="preserve"> from </w:t>
+      </w:r>
+      <w:r>
+        <w:rPr>
+          <w:rFonts w:cstheme="minorHAnsi"/>
+          <w:szCs w:val="26"/>
+        </w:rPr>
+        <w:t>blood model to optimize the injection speed of the model.</w:t>
+      </w:r>
+    </w:p>
+    <w:p>
+      <w:pPr>
+        <w:pStyle w:val="a9"/>
+        <w:rPr>
+          <w:sz w:val="10"/>
+          <w:szCs w:val="2"/>
         </w:rPr>
       </w:pPr>
     </w:p>
@@ -2170,8 +1942,6 @@
         </w:rPr>
         <w:t>/2018</w:t>
       </w:r>
-      <w:bookmarkStart w:id="0" w:name="_GoBack"/>
-      <w:bookmarkEnd w:id="0"/>
     </w:p>
     <w:p>
       <w:pPr>

</xml_diff>

<commit_message>
nth and nth ang seventh commit
</commit_message>
<xml_diff>
--- a/images/CV HoonJin Jung.docx
+++ b/images/CV HoonJin Jung.docx
@@ -13,25 +13,32 @@
         <w:spacing w:before="160" w:after="0" w:line="240" w:lineRule="auto"/>
         <w:rPr>
           <w:rFonts w:cstheme="minorHAnsi"/>
-          <w:szCs w:val="26"/>
-        </w:rPr>
-      </w:pPr>
-      <w:r>
-        <w:rPr>
-          <w:rFonts w:cstheme="minorHAnsi"/>
-          <w:b/>
-          <w:szCs w:val="26"/>
-        </w:rPr>
-        <w:t>Research Interest</w:t>
-      </w:r>
-      <w:r>
-        <w:rPr>
-          <w:rFonts w:cstheme="minorHAnsi"/>
-          <w:b/>
-          <w:szCs w:val="26"/>
-        </w:rPr>
-        <w:t xml:space="preserve">: </w:t>
-      </w:r>
+          <w:b/>
+          <w:szCs w:val="26"/>
+        </w:rPr>
+      </w:pPr>
+      <w:r>
+        <w:rPr>
+          <w:rFonts w:cstheme="minorHAnsi"/>
+          <w:b/>
+          <w:szCs w:val="26"/>
+        </w:rPr>
+        <w:t>RESEARCH INTEREST</w:t>
+      </w:r>
+    </w:p>
+    <w:p>
+      <w:pPr>
+        <w:tabs>
+          <w:tab w:val="left" w:pos="2250"/>
+          <w:tab w:val="right" w:pos="10080"/>
+        </w:tabs>
+        <w:spacing w:before="120" w:after="0" w:line="240" w:lineRule="auto"/>
+        <w:rPr>
+          <w:rFonts w:cstheme="minorHAnsi"/>
+          <w:b/>
+          <w:szCs w:val="26"/>
+        </w:rPr>
+      </w:pPr>
       <w:r>
         <w:rPr>
           <w:rFonts w:cstheme="minorHAnsi"/>
@@ -80,6 +87,21 @@
         </w:rPr>
         <w:t>Machine Learning</w:t>
       </w:r>
+    </w:p>
+    <w:p>
+      <w:pPr>
+        <w:tabs>
+          <w:tab w:val="left" w:pos="2250"/>
+          <w:tab w:val="right" w:pos="10080"/>
+        </w:tabs>
+        <w:spacing w:before="120" w:after="0" w:line="240" w:lineRule="auto"/>
+        <w:rPr>
+          <w:rFonts w:cstheme="minorHAnsi"/>
+          <w:b/>
+          <w:sz w:val="4"/>
+          <w:szCs w:val="4"/>
+        </w:rPr>
+      </w:pPr>
     </w:p>
     <w:p>
       <w:pPr>
@@ -181,17 +203,8 @@
           <w:rFonts w:cstheme="minorHAnsi"/>
           <w:szCs w:val="26"/>
         </w:rPr>
-        <w:t xml:space="preserve">1. </w:t>
-      </w:r>
-      <w:r>
-        <w:rPr>
-          <w:rFonts w:cstheme="minorHAnsi"/>
-          <w:szCs w:val="26"/>
-        </w:rPr>
         <w:t>Electronic</w:t>
       </w:r>
-      <w:bookmarkStart w:id="0" w:name="_GoBack"/>
-      <w:bookmarkEnd w:id="0"/>
       <w:r>
         <w:rPr>
           <w:rFonts w:cstheme="minorHAnsi"/>
@@ -211,7 +224,7 @@
           <w:rFonts w:cstheme="minorHAnsi"/>
           <w:szCs w:val="26"/>
         </w:rPr>
-        <w:t>and in 2. Biomedical engineering 02/2014 –</w:t>
+        <w:t>and Biomedical engineering 02/2014 –</w:t>
       </w:r>
       <w:r>
         <w:rPr>
@@ -475,7 +488,7 @@
           <w:b/>
           <w:szCs w:val="26"/>
         </w:rPr>
-        <w:t>PROJECTS</w:t>
+        <w:t>FEATURED RESEARCH EXPERIENCE</w:t>
       </w:r>
     </w:p>
     <w:p>
@@ -497,31 +510,15 @@
           <w:b/>
           <w:szCs w:val="26"/>
         </w:rPr>
-        <w:t xml:space="preserve">Brain Computer Interface as an Emotional Assistant: A system that classifies the user’s emotional state, and give proper feedback </w:t>
-      </w:r>
-      <w:r>
-        <w:rPr>
-          <w:rFonts w:cstheme="minorHAnsi"/>
-          <w:b/>
-          <w:szCs w:val="26"/>
-        </w:rPr>
-        <w:t xml:space="preserve">automatically </w:t>
-      </w:r>
-      <w:r>
-        <w:rPr>
-          <w:rFonts w:cstheme="minorHAnsi"/>
-          <w:b/>
-          <w:szCs w:val="26"/>
-        </w:rPr>
-        <w:t xml:space="preserve">when </w:t>
-      </w:r>
-      <w:r>
-        <w:rPr>
-          <w:rFonts w:cstheme="minorHAnsi"/>
-          <w:b/>
-          <w:szCs w:val="26"/>
-        </w:rPr>
-        <w:t>needed</w:t>
+        <w:t xml:space="preserve">Brain Computer Interface as an Emotional Assistant: </w:t>
+      </w:r>
+      <w:r>
+        <w:rPr>
+          <w:rFonts w:cstheme="minorHAnsi"/>
+          <w:b/>
+          <w:szCs w:val="26"/>
+        </w:rPr>
+        <w:t>Making computer more empathic and helpful to users</w:t>
       </w:r>
       <w:r>
         <w:rPr>
@@ -543,7 +540,14 @@
           <w:rFonts w:cstheme="minorHAnsi"/>
           <w:szCs w:val="26"/>
         </w:rPr>
-        <w:t>02/2020</w:t>
+        <w:t>Feb,</w:t>
+      </w:r>
+      <w:r>
+        <w:rPr>
+          <w:rFonts w:cstheme="minorHAnsi"/>
+          <w:szCs w:val="26"/>
+        </w:rPr>
+        <w:t>2020</w:t>
       </w:r>
       <w:r>
         <w:rPr>
@@ -566,21 +570,12 @@
         </w:rPr>
         <w:t xml:space="preserve">, </w:t>
       </w:r>
-      <w:proofErr w:type="spellStart"/>
-      <w:r>
-        <w:rPr>
-          <w:rFonts w:cstheme="minorHAnsi"/>
-          <w:szCs w:val="26"/>
-        </w:rPr>
-        <w:t>Hanyang</w:t>
-      </w:r>
-      <w:proofErr w:type="spellEnd"/>
-      <w:r>
-        <w:rPr>
-          <w:rFonts w:cstheme="minorHAnsi"/>
-          <w:szCs w:val="26"/>
-        </w:rPr>
-        <w:t xml:space="preserve"> University, </w:t>
+      <w:r>
+        <w:rPr>
+          <w:rFonts w:cstheme="minorHAnsi"/>
+          <w:szCs w:val="26"/>
+        </w:rPr>
+        <w:t xml:space="preserve">Hanyang University, </w:t>
       </w:r>
       <w:r>
         <w:rPr>
@@ -620,134 +615,28 @@
           <w:rFonts w:cstheme="minorHAnsi"/>
           <w:szCs w:val="26"/>
         </w:rPr>
-        <w:t>Making Computer more empathic and</w:t>
-      </w:r>
-      <w:r>
-        <w:rPr>
-          <w:rFonts w:cstheme="minorHAnsi"/>
-          <w:szCs w:val="26"/>
-        </w:rPr>
-        <w:t xml:space="preserve"> </w:t>
-      </w:r>
-      <w:r>
-        <w:rPr>
-          <w:rFonts w:cstheme="minorHAnsi"/>
-          <w:szCs w:val="26"/>
-        </w:rPr>
-        <w:t xml:space="preserve">useful through </w:t>
-      </w:r>
-      <w:r>
-        <w:rPr>
-          <w:rFonts w:cstheme="minorHAnsi"/>
-          <w:szCs w:val="26"/>
-        </w:rPr>
-        <w:t xml:space="preserve">Brain Computer Interface: </w:t>
-      </w:r>
-      <w:r>
-        <w:rPr>
-          <w:rFonts w:cstheme="minorHAnsi"/>
-          <w:szCs w:val="26"/>
-        </w:rPr>
-        <w:t>real-time emotion assessing system that controls peripheral environment for user’s emotional recovery.</w:t>
-      </w:r>
-    </w:p>
-    <w:p>
-      <w:pPr>
-        <w:pStyle w:val="a9"/>
-      </w:pPr>
-    </w:p>
-    <w:p>
-      <w:pPr>
-        <w:pStyle w:val="a8"/>
-        <w:wordWrap/>
-        <w:spacing w:line="240" w:lineRule="auto"/>
-        <w:jc w:val="left"/>
-        <w:rPr>
-          <w:rFonts w:asciiTheme="minorHAnsi" w:hAnsiTheme="minorHAnsi" w:cstheme="minorHAnsi"/>
-          <w:szCs w:val="26"/>
-        </w:rPr>
-      </w:pPr>
-      <w:r>
-        <w:rPr>
-          <w:rFonts w:asciiTheme="minorHAnsi" w:hAnsiTheme="minorHAnsi" w:cstheme="minorHAnsi"/>
-          <w:b/>
-          <w:sz w:val="22"/>
-          <w:szCs w:val="26"/>
-        </w:rPr>
-        <w:t>Sensing Soft Finger: Silicon Finger with PVDF Sensor (</w:t>
-      </w:r>
-      <w:r>
-        <w:rPr>
-          <w:rFonts w:asciiTheme="minorHAnsi" w:hAnsiTheme="minorHAnsi" w:cstheme="minorHAnsi"/>
-          <w:sz w:val="22"/>
-          <w:szCs w:val="26"/>
-        </w:rPr>
-        <w:t xml:space="preserve">03/2020 </w:t>
-      </w:r>
-      <w:r>
-        <w:rPr>
-          <w:rFonts w:asciiTheme="minorHAnsi" w:hAnsiTheme="minorHAnsi" w:cstheme="minorHAnsi"/>
-          <w:szCs w:val="26"/>
-        </w:rPr>
-        <w:t>–</w:t>
-      </w:r>
-      <w:r>
-        <w:rPr>
-          <w:rFonts w:asciiTheme="minorHAnsi" w:hAnsiTheme="minorHAnsi" w:cstheme="minorHAnsi"/>
-          <w:sz w:val="22"/>
-          <w:szCs w:val="26"/>
-        </w:rPr>
-        <w:t xml:space="preserve"> present</w:t>
-      </w:r>
-      <w:r>
-        <w:rPr>
-          <w:rFonts w:asciiTheme="minorHAnsi" w:hAnsiTheme="minorHAnsi" w:cstheme="minorHAnsi"/>
-          <w:sz w:val="22"/>
-          <w:szCs w:val="26"/>
-        </w:rPr>
-        <w:t>,</w:t>
-      </w:r>
-      <w:r>
-        <w:rPr>
-          <w:rFonts w:asciiTheme="minorHAnsi" w:hAnsiTheme="minorHAnsi" w:cstheme="minorHAnsi"/>
-          <w:sz w:val="22"/>
-          <w:szCs w:val="26"/>
-        </w:rPr>
-        <w:t xml:space="preserve"> Industry-University Cooperation Foundation </w:t>
-      </w:r>
-      <w:proofErr w:type="spellStart"/>
-      <w:r>
-        <w:rPr>
-          <w:rFonts w:asciiTheme="minorHAnsi" w:hAnsiTheme="minorHAnsi" w:cstheme="minorHAnsi"/>
-          <w:sz w:val="22"/>
-          <w:szCs w:val="26"/>
-        </w:rPr>
-        <w:t>Hanyang</w:t>
-      </w:r>
-      <w:proofErr w:type="spellEnd"/>
-      <w:r>
-        <w:rPr>
-          <w:rFonts w:asciiTheme="minorHAnsi" w:hAnsiTheme="minorHAnsi" w:cstheme="minorHAnsi"/>
-          <w:sz w:val="22"/>
-          <w:szCs w:val="26"/>
-        </w:rPr>
-        <w:t xml:space="preserve"> </w:t>
-      </w:r>
-      <w:r>
-        <w:rPr>
-          <w:rFonts w:asciiTheme="minorHAnsi" w:hAnsiTheme="minorHAnsi" w:cstheme="minorHAnsi"/>
-          <w:sz w:val="22"/>
-          <w:szCs w:val="22"/>
-        </w:rPr>
-        <w:t>University, Republic of Korea)</w:t>
-      </w:r>
-      <w:r>
-        <w:rPr>
-          <w:rFonts w:asciiTheme="minorHAnsi" w:hAnsiTheme="minorHAnsi" w:cstheme="minorHAnsi"/>
-          <w:sz w:val="22"/>
-          <w:szCs w:val="26"/>
-        </w:rPr>
-        <w:t xml:space="preserve"> </w:t>
+        <w:t xml:space="preserve">Developed </w:t>
+      </w:r>
+      <w:r>
+        <w:rPr>
+          <w:rFonts w:cstheme="minorHAnsi"/>
+          <w:szCs w:val="26"/>
+        </w:rPr>
+        <w:t xml:space="preserve">real-time emotion assessing system </w:t>
+      </w:r>
+      <w:r>
+        <w:rPr>
+          <w:rFonts w:cstheme="minorHAnsi"/>
+          <w:szCs w:val="26"/>
+        </w:rPr>
+        <w:t xml:space="preserve">with 85% classification accuracy </w:t>
+      </w:r>
+      <w:r>
+        <w:rPr>
+          <w:rFonts w:cstheme="minorHAnsi"/>
+          <w:szCs w:val="26"/>
+        </w:rPr>
+        <w:t>that controls peripheral environment for user’s emotional recovery.</w:t>
       </w:r>
     </w:p>
     <w:p>
@@ -770,105 +659,38 @@
       </w:pPr>
       <w:r>
         <w:rPr>
-          <w:rFonts w:cstheme="minorHAnsi"/>
-        </w:rPr>
-        <w:t xml:space="preserve">Developing a tactile </w:t>
-      </w:r>
-      <w:proofErr w:type="gramStart"/>
-      <w:r>
-        <w:rPr>
-          <w:rFonts w:cstheme="minorHAnsi"/>
-        </w:rPr>
-        <w:t>sensor(</w:t>
-      </w:r>
-      <w:proofErr w:type="gramEnd"/>
-      <w:r>
-        <w:rPr>
-          <w:rFonts w:cstheme="minorHAnsi"/>
-        </w:rPr>
-        <w:t xml:space="preserve">PVDF </w:t>
-      </w:r>
-      <w:r>
-        <w:rPr>
-          <w:rFonts w:cstheme="minorHAnsi"/>
-        </w:rPr>
-        <w:t>Piezoelectric Deflection Sensor</w:t>
-      </w:r>
-      <w:r>
-        <w:rPr>
-          <w:rFonts w:cstheme="minorHAnsi"/>
-        </w:rPr>
-        <w:t>) based precisely controllable pneumatic silicone finger to make human-robot interaction more comfortable.</w:t>
-      </w:r>
-    </w:p>
-    <w:p>
-      <w:pPr>
-        <w:pStyle w:val="a9"/>
-      </w:pPr>
-    </w:p>
-    <w:p>
-      <w:pPr>
-        <w:pStyle w:val="a9"/>
-      </w:pPr>
-      <w:r>
-        <w:rPr>
-          <w:b/>
-        </w:rPr>
-        <w:t>Lu</w:t>
-      </w:r>
-      <w:r>
-        <w:rPr>
-          <w:b/>
-        </w:rPr>
-        <w:t xml:space="preserve"> </w:t>
-      </w:r>
-      <w:r>
-        <w:rPr>
-          <w:b/>
-        </w:rPr>
-        <w:t>Research Group</w:t>
-      </w:r>
-      <w:r>
-        <w:rPr>
-          <w:b/>
-        </w:rPr>
-        <w:t xml:space="preserve"> </w:t>
-      </w:r>
-      <w:r>
-        <w:rPr>
-          <w:b/>
-        </w:rPr>
-        <w:t>Undergraduate Research Assistant</w:t>
-      </w:r>
-      <w:r>
-        <w:rPr>
-          <w:b/>
-        </w:rPr>
-        <w:t xml:space="preserve">, </w:t>
-      </w:r>
-      <w:r>
-        <w:rPr>
-          <w:b/>
-        </w:rPr>
-        <w:t>(</w:t>
-      </w:r>
-      <w:r>
-        <w:t>08</w:t>
-      </w:r>
-      <w:r>
-        <w:t>/2019 –</w:t>
-      </w:r>
-      <w:r>
-        <w:t xml:space="preserve"> 12</w:t>
-      </w:r>
-      <w:r>
-        <w:t>/20</w:t>
-      </w:r>
-      <w:r>
-        <w:t xml:space="preserve">19, </w:t>
-      </w:r>
-      <w:r>
-        <w:t>University of Texas at Austin, United States of America)</w:t>
+          <w:rFonts w:cstheme="minorHAnsi" w:hint="eastAsia"/>
+          <w:szCs w:val="26"/>
+        </w:rPr>
+        <w:t xml:space="preserve">Idea: </w:t>
+      </w:r>
+      <w:r>
+        <w:rPr>
+          <w:rFonts w:cstheme="minorHAnsi"/>
+          <w:szCs w:val="26"/>
+        </w:rPr>
+        <w:t>Emotional interaction between h</w:t>
+      </w:r>
+      <w:r>
+        <w:rPr>
+          <w:rFonts w:cstheme="minorHAnsi"/>
+          <w:szCs w:val="26"/>
+        </w:rPr>
+        <w:t xml:space="preserve">uman and computer </w:t>
+      </w:r>
+      <w:r>
+        <w:rPr>
+          <w:rFonts w:cstheme="minorHAnsi"/>
+          <w:szCs w:val="26"/>
+        </w:rPr>
+        <w:t>will be possible since e</w:t>
+      </w:r>
+      <w:r>
+        <w:rPr>
+          <w:rFonts w:cstheme="minorHAnsi" w:hint="eastAsia"/>
+          <w:szCs w:val="26"/>
+        </w:rPr>
+        <w:t>motion recognition with electroencephalogram is highly accurate.</w:t>
       </w:r>
     </w:p>
     <w:p>
@@ -886,21 +708,50 @@
         <w:ind w:left="180" w:hanging="180"/>
         <w:rPr>
           <w:rFonts w:cstheme="minorHAnsi"/>
-        </w:rPr>
-      </w:pPr>
-      <w:r>
-        <w:rPr>
-          <w:rFonts w:cstheme="minorHAnsi"/>
-          <w:szCs w:val="26"/>
-        </w:rPr>
-        <w:t xml:space="preserve">Participated in </w:t>
-      </w:r>
-      <w:r>
-        <w:rPr>
-          <w:rFonts w:cstheme="minorHAnsi"/>
-          <w:szCs w:val="26"/>
-        </w:rPr>
-        <w:t>research developing a wireless wearable device which can perform synchronous ECG and SCG measurement and extract various cardiac time intervals to track heart health.</w:t>
+          <w:szCs w:val="26"/>
+        </w:rPr>
+      </w:pPr>
+      <w:r>
+        <w:rPr>
+          <w:rFonts w:cstheme="minorHAnsi"/>
+          <w:szCs w:val="26"/>
+        </w:rPr>
+        <w:t>Designed</w:t>
+      </w:r>
+      <w:r>
+        <w:rPr>
+          <w:rFonts w:cstheme="minorHAnsi"/>
+          <w:szCs w:val="26"/>
+        </w:rPr>
+        <w:t xml:space="preserve"> and conducted</w:t>
+      </w:r>
+      <w:r>
+        <w:rPr>
+          <w:rFonts w:cstheme="minorHAnsi"/>
+          <w:szCs w:val="26"/>
+        </w:rPr>
+        <w:t xml:space="preserve"> experiment and b</w:t>
+      </w:r>
+      <w:r>
+        <w:rPr>
+          <w:rFonts w:cstheme="minorHAnsi" w:hint="eastAsia"/>
+          <w:szCs w:val="26"/>
+        </w:rPr>
+        <w:t xml:space="preserve">uilt a </w:t>
+      </w:r>
+      <w:r>
+        <w:rPr>
+          <w:rFonts w:cstheme="minorHAnsi"/>
+          <w:szCs w:val="26"/>
+        </w:rPr>
+        <w:t>classification model</w:t>
+      </w:r>
+      <w:r>
+        <w:rPr>
+          <w:rFonts w:cstheme="minorHAnsi"/>
+          <w:szCs w:val="26"/>
+        </w:rPr>
+        <w:t>.</w:t>
       </w:r>
     </w:p>
     <w:p>
@@ -918,21 +769,29 @@
         <w:ind w:left="180" w:hanging="180"/>
         <w:rPr>
           <w:rFonts w:cstheme="minorHAnsi"/>
-        </w:rPr>
-      </w:pPr>
-      <w:r>
-        <w:rPr>
-          <w:rFonts w:cstheme="minorHAnsi"/>
-          <w:szCs w:val="26"/>
-        </w:rPr>
-        <w:t xml:space="preserve">I fabricated </w:t>
-      </w:r>
-      <w:r>
-        <w:rPr>
-          <w:rFonts w:cstheme="minorHAnsi"/>
-          <w:szCs w:val="26"/>
-        </w:rPr>
-        <w:t>new serpentine design for the Bluetooth layer and integrated it on the former model.</w:t>
+          <w:szCs w:val="26"/>
+        </w:rPr>
+      </w:pPr>
+      <w:r>
+        <w:rPr>
+          <w:rFonts w:cstheme="minorHAnsi"/>
+          <w:szCs w:val="26"/>
+        </w:rPr>
+        <w:t>Coded an algorithm for computer to control ambient light and play</w:t>
+      </w:r>
+      <w:r>
+        <w:rPr>
+          <w:rFonts w:cstheme="minorHAnsi"/>
+          <w:szCs w:val="26"/>
+        </w:rPr>
+        <w:t xml:space="preserve"> </w:t>
+      </w:r>
+      <w:r>
+        <w:rPr>
+          <w:rFonts w:cstheme="minorHAnsi"/>
+          <w:szCs w:val="26"/>
+        </w:rPr>
+        <w:t>music.</w:t>
       </w:r>
     </w:p>
     <w:p>
@@ -942,40 +801,130 @@
     </w:p>
     <w:p>
       <w:pPr>
-        <w:pStyle w:val="a9"/>
-      </w:pPr>
-      <w:r>
-        <w:rPr>
-          <w:b/>
-        </w:rPr>
-        <w:t>CAPTCHA Project</w:t>
-      </w:r>
-      <w:r>
-        <w:rPr>
-          <w:b/>
+        <w:pStyle w:val="a8"/>
+        <w:wordWrap/>
+        <w:spacing w:line="240" w:lineRule="auto"/>
+        <w:jc w:val="left"/>
+        <w:rPr>
+          <w:rFonts w:asciiTheme="minorHAnsi" w:hAnsiTheme="minorHAnsi" w:cstheme="minorHAnsi"/>
+          <w:szCs w:val="26"/>
+        </w:rPr>
+      </w:pPr>
+      <w:r>
+        <w:rPr>
+          <w:rFonts w:asciiTheme="minorHAnsi" w:hAnsiTheme="minorHAnsi" w:cstheme="minorHAnsi"/>
+          <w:b/>
+          <w:sz w:val="22"/>
+          <w:szCs w:val="26"/>
+        </w:rPr>
+        <w:t xml:space="preserve">Sensing Soft </w:t>
+      </w:r>
+      <w:r>
+        <w:rPr>
+          <w:rFonts w:asciiTheme="minorHAnsi" w:hAnsiTheme="minorHAnsi" w:cstheme="minorHAnsi"/>
+          <w:b/>
+          <w:sz w:val="22"/>
+          <w:szCs w:val="26"/>
+        </w:rPr>
+        <w:t>Grasper</w:t>
+      </w:r>
+      <w:r>
+        <w:rPr>
+          <w:rFonts w:asciiTheme="minorHAnsi" w:hAnsiTheme="minorHAnsi" w:cstheme="minorHAnsi"/>
+          <w:b/>
+          <w:sz w:val="22"/>
+          <w:szCs w:val="26"/>
+        </w:rPr>
+        <w:t xml:space="preserve">: Silicon Finger with </w:t>
+      </w:r>
+      <w:r>
+        <w:rPr>
+          <w:rFonts w:asciiTheme="minorHAnsi" w:hAnsiTheme="minorHAnsi" w:cstheme="minorHAnsi"/>
+          <w:b/>
+          <w:sz w:val="22"/>
+          <w:szCs w:val="26"/>
+        </w:rPr>
+        <w:t>Tactile</w:t>
+      </w:r>
+      <w:r>
+        <w:rPr>
+          <w:rFonts w:asciiTheme="minorHAnsi" w:hAnsiTheme="minorHAnsi" w:cstheme="minorHAnsi"/>
+          <w:b/>
+          <w:sz w:val="22"/>
+          <w:szCs w:val="26"/>
+        </w:rPr>
+        <w:t xml:space="preserve"> Sensor </w:t>
+      </w:r>
+      <w:r>
+        <w:rPr>
+          <w:rFonts w:asciiTheme="minorHAnsi" w:hAnsiTheme="minorHAnsi" w:cstheme="minorHAnsi"/>
+          <w:sz w:val="22"/>
+          <w:szCs w:val="26"/>
+        </w:rPr>
+        <w:t>(</w:t>
+      </w:r>
+      <w:r>
+        <w:rPr>
+          <w:rFonts w:asciiTheme="minorHAnsi" w:hAnsiTheme="minorHAnsi" w:cstheme="minorHAnsi"/>
+          <w:sz w:val="22"/>
+          <w:szCs w:val="26"/>
+        </w:rPr>
+        <w:t>Mar,</w:t>
+      </w:r>
+      <w:r>
+        <w:rPr>
+          <w:rFonts w:asciiTheme="minorHAnsi" w:hAnsiTheme="minorHAnsi" w:cstheme="minorHAnsi"/>
+          <w:sz w:val="22"/>
+          <w:szCs w:val="26"/>
+        </w:rPr>
+        <w:t xml:space="preserve">2020 </w:t>
+      </w:r>
+      <w:r>
+        <w:rPr>
+          <w:rFonts w:asciiTheme="minorHAnsi" w:hAnsiTheme="minorHAnsi" w:cstheme="minorHAnsi"/>
+          <w:szCs w:val="26"/>
+        </w:rPr>
+        <w:t>–</w:t>
+      </w:r>
+      <w:r>
+        <w:rPr>
+          <w:rFonts w:asciiTheme="minorHAnsi" w:hAnsiTheme="minorHAnsi" w:cstheme="minorHAnsi"/>
+          <w:sz w:val="22"/>
+          <w:szCs w:val="26"/>
+        </w:rPr>
+        <w:t xml:space="preserve"> present</w:t>
+      </w:r>
+      <w:r>
+        <w:rPr>
+          <w:rFonts w:asciiTheme="minorHAnsi" w:hAnsiTheme="minorHAnsi" w:cstheme="minorHAnsi"/>
+          <w:sz w:val="22"/>
+          <w:szCs w:val="26"/>
+        </w:rPr>
+        <w:t>,</w:t>
+      </w:r>
+      <w:r>
+        <w:rPr>
+          <w:rFonts w:asciiTheme="minorHAnsi" w:hAnsiTheme="minorHAnsi" w:cstheme="minorHAnsi"/>
+          <w:sz w:val="22"/>
+          <w:szCs w:val="26"/>
+        </w:rPr>
+        <w:t xml:space="preserve"> Industry-University Cooperation Foundation Hanyang </w:t>
+      </w:r>
+      <w:r>
+        <w:rPr>
+          <w:rFonts w:asciiTheme="minorHAnsi" w:hAnsiTheme="minorHAnsi" w:cstheme="minorHAnsi"/>
+          <w:sz w:val="22"/>
+          <w:szCs w:val="22"/>
+        </w:rPr>
+        <w:t>University, Republic of Korea)</w:t>
+      </w:r>
+      <w:r>
+        <w:rPr>
+          <w:rFonts w:asciiTheme="minorHAnsi" w:hAnsiTheme="minorHAnsi" w:cstheme="minorHAnsi"/>
+          <w:sz w:val="22"/>
+          <w:szCs w:val="26"/>
         </w:rPr>
         <w:t xml:space="preserve"> </w:t>
-      </w:r>
-      <w:r>
-        <w:rPr>
-          <w:b/>
-        </w:rPr>
-        <w:t>(</w:t>
-      </w:r>
-      <w:r>
-        <w:t>08</w:t>
-      </w:r>
-      <w:r>
-        <w:t>/</w:t>
-      </w:r>
-      <w:r>
-        <w:t>20</w:t>
-      </w:r>
-      <w:r>
-        <w:t>20, Personal Project</w:t>
-      </w:r>
-      <w:r>
-        <w:t>)</w:t>
       </w:r>
     </w:p>
     <w:p>
@@ -993,167 +942,38 @@
         <w:ind w:left="180" w:hanging="180"/>
         <w:rPr>
           <w:rFonts w:cstheme="minorHAnsi"/>
-        </w:rPr>
-      </w:pPr>
-      <w:r>
-        <w:rPr>
-          <w:rFonts w:cstheme="minorHAnsi"/>
-          <w:szCs w:val="26"/>
-        </w:rPr>
-        <w:t>Developed a system that can read distorted text with accuracy of 95%, by cropping the images into single character and augmenting images to prevent overfitting.</w:t>
-      </w:r>
-    </w:p>
-    <w:p>
-      <w:pPr>
-        <w:pStyle w:val="a9"/>
-      </w:pPr>
-    </w:p>
-    <w:p>
-      <w:pPr>
-        <w:pBdr>
-          <w:bottom w:val="single" w:sz="12" w:space="1" w:color="auto"/>
-        </w:pBdr>
-        <w:tabs>
-          <w:tab w:val="left" w:pos="2250"/>
-        </w:tabs>
-        <w:spacing w:after="0" w:line="240" w:lineRule="auto"/>
-        <w:rPr>
-          <w:rFonts w:cstheme="minorHAnsi"/>
-          <w:b/>
-          <w:szCs w:val="26"/>
-        </w:rPr>
-      </w:pPr>
-      <w:r>
-        <w:rPr>
-          <w:rFonts w:cstheme="minorHAnsi"/>
-          <w:b/>
-          <w:szCs w:val="26"/>
-        </w:rPr>
-        <w:t xml:space="preserve">LAB EXPERIENCE </w:t>
-      </w:r>
-    </w:p>
-    <w:p>
-      <w:pPr>
-        <w:tabs>
-          <w:tab w:val="left" w:pos="180"/>
-          <w:tab w:val="right" w:pos="10080"/>
-        </w:tabs>
-        <w:spacing w:before="120" w:after="0" w:line="240" w:lineRule="auto"/>
-        <w:rPr>
-          <w:rFonts w:cstheme="minorHAnsi"/>
-          <w:b/>
-          <w:szCs w:val="26"/>
-        </w:rPr>
-      </w:pPr>
-      <w:r>
-        <w:rPr>
-          <w:rFonts w:cstheme="minorHAnsi"/>
-          <w:b/>
-          <w:szCs w:val="26"/>
-        </w:rPr>
-        <w:t>Nano Bio Technology (NBT) Lab</w:t>
-      </w:r>
-      <w:r>
-        <w:rPr>
-          <w:rFonts w:cstheme="minorHAnsi"/>
-          <w:b/>
-          <w:szCs w:val="26"/>
-        </w:rPr>
-        <w:t xml:space="preserve"> winter break internship</w:t>
-      </w:r>
-      <w:r>
-        <w:rPr>
-          <w:rFonts w:cstheme="minorHAnsi"/>
-          <w:b/>
-          <w:szCs w:val="26"/>
-        </w:rPr>
-        <w:t xml:space="preserve"> </w:t>
-      </w:r>
-      <w:r>
-        <w:rPr>
-          <w:rFonts w:cstheme="minorHAnsi"/>
-          <w:szCs w:val="26"/>
-        </w:rPr>
-        <w:t>(</w:t>
-      </w:r>
-      <w:r>
-        <w:rPr>
-          <w:rFonts w:cstheme="minorHAnsi"/>
-          <w:szCs w:val="26"/>
-        </w:rPr>
-        <w:t>01</w:t>
-      </w:r>
-      <w:r>
-        <w:rPr>
-          <w:rFonts w:cstheme="minorHAnsi"/>
-          <w:szCs w:val="26"/>
-        </w:rPr>
-        <w:t>/</w:t>
-      </w:r>
-      <w:r>
-        <w:rPr>
-          <w:rFonts w:cstheme="minorHAnsi"/>
-          <w:szCs w:val="26"/>
-        </w:rPr>
-        <w:t>2019</w:t>
-      </w:r>
-      <w:r>
-        <w:rPr>
-          <w:rFonts w:cstheme="minorHAnsi"/>
-          <w:szCs w:val="26"/>
-        </w:rPr>
-        <w:t xml:space="preserve"> </w:t>
-      </w:r>
-      <w:r>
-        <w:rPr>
-          <w:rFonts w:cstheme="minorHAnsi"/>
-          <w:szCs w:val="26"/>
-        </w:rPr>
-        <w:t>–</w:t>
-      </w:r>
-      <w:r>
-        <w:rPr>
-          <w:rFonts w:cstheme="minorHAnsi"/>
-          <w:szCs w:val="26"/>
-        </w:rPr>
-        <w:t xml:space="preserve"> 0</w:t>
-      </w:r>
-      <w:r>
-        <w:rPr>
-          <w:rFonts w:cstheme="minorHAnsi"/>
-          <w:szCs w:val="26"/>
-        </w:rPr>
-        <w:t>2</w:t>
-      </w:r>
-      <w:r>
-        <w:rPr>
-          <w:rFonts w:cstheme="minorHAnsi"/>
-          <w:szCs w:val="26"/>
-        </w:rPr>
-        <w:t>/2019</w:t>
-      </w:r>
-      <w:r>
-        <w:rPr>
-          <w:rFonts w:cstheme="minorHAnsi"/>
-          <w:szCs w:val="26"/>
-        </w:rPr>
-        <w:t xml:space="preserve">, </w:t>
-      </w:r>
-      <w:proofErr w:type="spellStart"/>
-      <w:r>
-        <w:rPr>
-          <w:rFonts w:cstheme="minorHAnsi"/>
-          <w:szCs w:val="26"/>
-        </w:rPr>
-        <w:t>Hanyang</w:t>
-      </w:r>
-      <w:proofErr w:type="spellEnd"/>
-      <w:r>
-        <w:rPr>
-          <w:rFonts w:cstheme="minorHAnsi"/>
-          <w:szCs w:val="26"/>
-        </w:rPr>
-        <w:t xml:space="preserve"> University, Republic of Korea)</w:t>
+          <w:szCs w:val="26"/>
+        </w:rPr>
+      </w:pPr>
+      <w:r>
+        <w:rPr>
+          <w:rFonts w:cstheme="minorHAnsi"/>
+        </w:rPr>
+        <w:t xml:space="preserve">Developing a </w:t>
+      </w:r>
+      <w:r>
+        <w:rPr>
+          <w:rFonts w:cstheme="minorHAnsi"/>
+        </w:rPr>
+        <w:t>PVDF</w:t>
+      </w:r>
+      <w:r>
+        <w:rPr>
+          <w:rFonts w:cstheme="minorHAnsi"/>
+        </w:rPr>
+        <w:t xml:space="preserve"> sensor(</w:t>
+      </w:r>
+      <w:r>
+        <w:rPr>
+          <w:rFonts w:cstheme="minorHAnsi"/>
+        </w:rPr>
+        <w:t>Piezoelectric Deflection Sensor</w:t>
+      </w:r>
+      <w:r>
+        <w:rPr>
+          <w:rFonts w:cstheme="minorHAnsi"/>
+        </w:rPr>
+        <w:t>) based precisely controllable pneumatic silicone finger to make human-robot interaction more comfortable.</w:t>
       </w:r>
     </w:p>
     <w:p>
@@ -1177,83 +997,26 @@
       <w:r>
         <w:rPr>
           <w:rFonts w:cstheme="minorHAnsi"/>
-          <w:szCs w:val="26"/>
-        </w:rPr>
-        <w:t xml:space="preserve"> Participated </w:t>
-      </w:r>
-      <w:proofErr w:type="spellStart"/>
-      <w:r>
-        <w:rPr>
-          <w:rFonts w:cstheme="minorHAnsi"/>
-          <w:szCs w:val="26"/>
-        </w:rPr>
-        <w:t>Twistron</w:t>
-      </w:r>
-      <w:proofErr w:type="spellEnd"/>
-      <w:r>
-        <w:rPr>
-          <w:rFonts w:cstheme="minorHAnsi"/>
-          <w:szCs w:val="26"/>
-        </w:rPr>
-        <w:t xml:space="preserve"> research</w:t>
-      </w:r>
-      <w:r>
-        <w:rPr>
-          <w:rFonts w:cstheme="minorHAnsi"/>
-          <w:szCs w:val="26"/>
-        </w:rPr>
-        <w:t>,</w:t>
-      </w:r>
-      <w:r>
-        <w:rPr>
-          <w:rFonts w:cstheme="minorHAnsi"/>
-          <w:szCs w:val="26"/>
-        </w:rPr>
-        <w:t xml:space="preserve"> energy harvesting in artificial muscle </w:t>
-      </w:r>
-      <w:r>
-        <w:rPr>
-          <w:rFonts w:cstheme="minorHAnsi"/>
-          <w:szCs w:val="26"/>
-        </w:rPr>
-        <w:t>made with</w:t>
-      </w:r>
-      <w:r>
-        <w:rPr>
-          <w:rFonts w:cstheme="minorHAnsi"/>
-          <w:szCs w:val="26"/>
-        </w:rPr>
-        <w:t xml:space="preserve"> twisted Carbon Nano </w:t>
-      </w:r>
-      <w:proofErr w:type="gramStart"/>
-      <w:r>
-        <w:rPr>
-          <w:rFonts w:cstheme="minorHAnsi"/>
-          <w:szCs w:val="26"/>
-        </w:rPr>
-        <w:t>Tube</w:t>
-      </w:r>
-      <w:r>
-        <w:rPr>
-          <w:rFonts w:cstheme="minorHAnsi"/>
-          <w:szCs w:val="26"/>
-        </w:rPr>
-        <w:t>(</w:t>
-      </w:r>
-      <w:proofErr w:type="gramEnd"/>
-      <w:r>
-        <w:rPr>
-          <w:rFonts w:cstheme="minorHAnsi"/>
-          <w:szCs w:val="26"/>
-        </w:rPr>
-        <w:t>CNT)</w:t>
-      </w:r>
-      <w:r>
-        <w:rPr>
-          <w:rFonts w:cstheme="minorHAnsi"/>
-          <w:szCs w:val="26"/>
-        </w:rPr>
-        <w:t xml:space="preserve"> thread.</w:t>
+        </w:rPr>
+        <w:t xml:space="preserve">Idea: </w:t>
+      </w:r>
+      <w:r>
+        <w:rPr>
+          <w:rFonts w:cstheme="minorHAnsi"/>
+        </w:rPr>
+        <w:t>Make</w:t>
+      </w:r>
+      <w:r>
+        <w:rPr>
+          <w:rFonts w:cstheme="minorHAnsi"/>
+        </w:rPr>
+        <w:t xml:space="preserve"> grasp</w:t>
+      </w:r>
+      <w:r>
+        <w:rPr>
+          <w:rFonts w:cstheme="minorHAnsi"/>
+        </w:rPr>
+        <w:t>ers and medical robots more human-friendly since they are metal based.</w:t>
       </w:r>
     </w:p>
     <w:p>
@@ -1277,152 +1040,38 @@
       <w:r>
         <w:rPr>
           <w:rFonts w:cstheme="minorHAnsi"/>
-          <w:szCs w:val="26"/>
-        </w:rPr>
-        <w:t>Made C</w:t>
-      </w:r>
-      <w:r>
-        <w:rPr>
-          <w:rFonts w:cstheme="minorHAnsi"/>
-          <w:szCs w:val="26"/>
-        </w:rPr>
-        <w:t xml:space="preserve">NT thread and tested </w:t>
-      </w:r>
-      <w:r>
-        <w:rPr>
-          <w:rFonts w:cstheme="minorHAnsi"/>
-          <w:szCs w:val="26"/>
-        </w:rPr>
-        <w:t xml:space="preserve">how much energy </w:t>
-      </w:r>
-      <w:r>
-        <w:rPr>
-          <w:rFonts w:cstheme="minorHAnsi"/>
-          <w:szCs w:val="26"/>
-        </w:rPr>
-        <w:t xml:space="preserve">each </w:t>
-      </w:r>
-      <w:r>
-        <w:rPr>
-          <w:rFonts w:cstheme="minorHAnsi"/>
-          <w:szCs w:val="26"/>
-        </w:rPr>
-        <w:t xml:space="preserve">one can </w:t>
-      </w:r>
-      <w:r>
-        <w:rPr>
-          <w:rFonts w:cstheme="minorHAnsi"/>
-          <w:szCs w:val="26"/>
-        </w:rPr>
-        <w:t>generate</w:t>
-      </w:r>
-      <w:r>
-        <w:rPr>
-          <w:rFonts w:cstheme="minorHAnsi"/>
-          <w:szCs w:val="26"/>
-        </w:rPr>
-        <w:t xml:space="preserve"> according to </w:t>
-      </w:r>
-      <w:r>
-        <w:rPr>
-          <w:rFonts w:cstheme="minorHAnsi"/>
-          <w:szCs w:val="26"/>
-        </w:rPr>
-        <w:t>its</w:t>
-      </w:r>
-      <w:r>
-        <w:rPr>
-          <w:rFonts w:cstheme="minorHAnsi"/>
-          <w:szCs w:val="26"/>
-        </w:rPr>
-        <w:t xml:space="preserve"> thickness.</w:t>
-      </w:r>
-    </w:p>
-    <w:p>
-      <w:pPr>
-        <w:pStyle w:val="a9"/>
-      </w:pPr>
-    </w:p>
-    <w:p>
-      <w:pPr>
-        <w:pStyle w:val="a9"/>
-        <w:rPr>
-          <w:b/>
-        </w:rPr>
-      </w:pPr>
-      <w:r>
-        <w:rPr>
-          <w:b/>
-        </w:rPr>
-        <w:t>Nano</w:t>
-      </w:r>
-      <w:r>
-        <w:rPr>
-          <w:b/>
+        </w:rPr>
+        <w:t>Repeatedly redesigned the silicone mold to</w:t>
+      </w:r>
+      <w:r>
+        <w:rPr>
+          <w:rFonts w:cstheme="minorHAnsi"/>
         </w:rPr>
         <w:t xml:space="preserve"> </w:t>
       </w:r>
       <w:r>
         <w:rPr>
-          <w:b/>
-        </w:rPr>
-        <w:t>electronics device</w:t>
-      </w:r>
-      <w:r>
-        <w:rPr>
-          <w:b/>
-        </w:rPr>
-        <w:t xml:space="preserve"> Lab</w:t>
-      </w:r>
-      <w:r>
-        <w:rPr>
-          <w:b/>
-        </w:rPr>
-        <w:t xml:space="preserve"> (NDL)</w:t>
-      </w:r>
-      <w:r>
-        <w:rPr>
-          <w:b/>
-        </w:rPr>
-        <w:t xml:space="preserve"> Undergraduate Research Assistant</w:t>
-      </w:r>
-      <w:r>
-        <w:t xml:space="preserve"> </w:t>
-      </w:r>
-      <w:r>
-        <w:t>(</w:t>
-      </w:r>
-      <w:r>
-        <w:t>06</w:t>
-      </w:r>
-      <w:r>
-        <w:t>/</w:t>
-      </w:r>
-      <w:r>
-        <w:t>2018</w:t>
-      </w:r>
-      <w:r>
-        <w:t xml:space="preserve"> – </w:t>
-      </w:r>
-      <w:r>
-        <w:t>12</w:t>
-      </w:r>
-      <w:r>
-        <w:t>/</w:t>
-      </w:r>
-      <w:r>
-        <w:t>2018</w:t>
-      </w:r>
-      <w:r>
-        <w:t xml:space="preserve">, </w:t>
-      </w:r>
-      <w:proofErr w:type="spellStart"/>
-      <w:r>
-        <w:t>Hanyang</w:t>
-      </w:r>
-      <w:proofErr w:type="spellEnd"/>
-      <w:r>
-        <w:t xml:space="preserve"> University, Republic of Korea)</w:t>
+          <w:rFonts w:cstheme="minorHAnsi"/>
+        </w:rPr>
+        <w:t>cement the leakage and</w:t>
+      </w:r>
+      <w:r>
+        <w:rPr>
+          <w:rFonts w:cstheme="minorHAnsi"/>
+        </w:rPr>
+        <w:t xml:space="preserve"> improve operating property</w:t>
+      </w:r>
+      <w:r>
+        <w:rPr>
+          <w:rFonts w:cstheme="minorHAnsi"/>
+        </w:rPr>
+        <w:t>(52.63% improvement in strain rate)</w:t>
+      </w:r>
+      <w:r>
+        <w:rPr>
+          <w:rFonts w:cstheme="minorHAnsi"/>
+        </w:rPr>
+        <w:t>.</w:t>
       </w:r>
     </w:p>
     <w:p>
@@ -1430,8 +1079,13 @@
         <w:pStyle w:val="a5"/>
         <w:numPr>
           <w:ilvl w:val="0"/>
-          <w:numId w:val="16"/>
+          <w:numId w:val="15"/>
         </w:numPr>
+        <w:tabs>
+          <w:tab w:val="left" w:pos="180"/>
+          <w:tab w:val="right" w:pos="10080"/>
+        </w:tabs>
+        <w:spacing w:after="0" w:line="240" w:lineRule="auto"/>
         <w:ind w:left="180" w:hanging="180"/>
         <w:rPr>
           <w:rFonts w:cstheme="minorHAnsi"/>
@@ -1441,37 +1095,54 @@
       <w:r>
         <w:rPr>
           <w:rFonts w:cstheme="minorHAnsi"/>
-          <w:szCs w:val="26"/>
-        </w:rPr>
-        <w:t xml:space="preserve">Took a “Practical Electronic Engineering Research Initiative 1”course to </w:t>
-      </w:r>
-      <w:r>
-        <w:rPr>
-          <w:rFonts w:cstheme="minorHAnsi"/>
-          <w:szCs w:val="26"/>
-        </w:rPr>
-        <w:t>as a</w:t>
-      </w:r>
-      <w:r>
-        <w:rPr>
-          <w:rFonts w:cstheme="minorHAnsi"/>
-          <w:szCs w:val="26"/>
-        </w:rPr>
+        </w:rPr>
+        <w:t>Used silicone adhesive and double molding technique to attach PVDF</w:t>
+      </w:r>
+      <w:r>
+        <w:rPr>
+          <w:rFonts w:cstheme="minorHAnsi"/>
+        </w:rPr>
+        <w:t xml:space="preserve"> sensor to the body.</w:t>
+      </w:r>
+    </w:p>
+    <w:p>
+      <w:pPr>
+        <w:pStyle w:val="a9"/>
+      </w:pPr>
+    </w:p>
+    <w:p>
+      <w:pPr>
+        <w:pStyle w:val="a9"/>
+      </w:pPr>
+      <w:r>
+        <w:rPr>
+          <w:b/>
+        </w:rPr>
+        <w:t xml:space="preserve">Chest Laminated Ultrathin and Stretchable Wireless E-Tattoo </w:t>
+      </w:r>
+      <w:r>
+        <w:t>(</w:t>
+      </w:r>
+      <w:r>
+        <w:t>Aug,</w:t>
+      </w:r>
+      <w:r>
+        <w:t>2019 –</w:t>
+      </w:r>
+      <w:r>
         <w:t xml:space="preserve"> </w:t>
       </w:r>
       <w:r>
-        <w:rPr>
-          <w:rFonts w:cstheme="minorHAnsi"/>
-          <w:szCs w:val="26"/>
-        </w:rPr>
-        <w:t>NDL Lab</w:t>
-      </w:r>
-      <w:r>
-        <w:rPr>
-          <w:rFonts w:cstheme="minorHAnsi"/>
-          <w:szCs w:val="26"/>
-        </w:rPr>
-        <w:t xml:space="preserve"> intern.</w:t>
+        <w:t>Dec,</w:t>
+      </w:r>
+      <w:r>
+        <w:t>20</w:t>
+      </w:r>
+      <w:r>
+        <w:t xml:space="preserve">19, </w:t>
+      </w:r>
+      <w:r>
+        <w:t>University of Texas at Austin, United States of America)</w:t>
       </w:r>
     </w:p>
     <w:p>
@@ -1479,85 +1150,212 @@
         <w:pStyle w:val="a5"/>
         <w:numPr>
           <w:ilvl w:val="0"/>
-          <w:numId w:val="16"/>
+          <w:numId w:val="15"/>
         </w:numPr>
+        <w:tabs>
+          <w:tab w:val="left" w:pos="180"/>
+          <w:tab w:val="right" w:pos="10080"/>
+        </w:tabs>
+        <w:spacing w:after="0" w:line="240" w:lineRule="auto"/>
         <w:ind w:left="180" w:hanging="180"/>
         <w:rPr>
           <w:rFonts w:cstheme="minorHAnsi"/>
-          <w:szCs w:val="26"/>
-        </w:rPr>
-      </w:pPr>
-      <w:r>
-        <w:rPr>
-          <w:rFonts w:cstheme="minorHAnsi" w:hint="eastAsia"/>
-          <w:szCs w:val="26"/>
-        </w:rPr>
-        <w:t xml:space="preserve">Tested </w:t>
-      </w:r>
-      <w:r>
-        <w:rPr>
-          <w:rFonts w:cstheme="minorHAnsi"/>
-          <w:szCs w:val="26"/>
-        </w:rPr>
-        <w:t xml:space="preserve">microfluidic plate </w:t>
-      </w:r>
-      <w:r>
-        <w:rPr>
-          <w:rFonts w:cstheme="minorHAnsi"/>
-          <w:szCs w:val="26"/>
-        </w:rPr>
-        <w:t>separation accuracy</w:t>
-      </w:r>
-      <w:r>
-        <w:rPr>
-          <w:rFonts w:cstheme="minorHAnsi"/>
-          <w:szCs w:val="26"/>
+        </w:rPr>
+      </w:pPr>
+      <w:r>
+        <w:rPr>
+          <w:rFonts w:cstheme="minorHAnsi"/>
+          <w:szCs w:val="26"/>
+        </w:rPr>
+        <w:t xml:space="preserve">Participated in </w:t>
+      </w:r>
+      <w:r>
+        <w:rPr>
+          <w:rFonts w:cstheme="minorHAnsi"/>
+          <w:szCs w:val="26"/>
+        </w:rPr>
+        <w:t xml:space="preserve">research developing a wireless wearable device </w:t>
+      </w:r>
+      <w:r>
+        <w:rPr>
+          <w:rFonts w:cstheme="minorHAnsi"/>
+          <w:szCs w:val="26"/>
+        </w:rPr>
+        <w:t xml:space="preserve">that </w:t>
+      </w:r>
+      <w:r>
+        <w:rPr>
+          <w:rFonts w:cstheme="minorHAnsi"/>
+          <w:szCs w:val="26"/>
+        </w:rPr>
+        <w:t>perform synchronous ECG and SCG measurement and extract various cardiac time intervals to track heart health.</w:t>
+      </w:r>
+    </w:p>
+    <w:p>
+      <w:pPr>
+        <w:pStyle w:val="a5"/>
+        <w:numPr>
+          <w:ilvl w:val="0"/>
+          <w:numId w:val="15"/>
+        </w:numPr>
+        <w:tabs>
+          <w:tab w:val="left" w:pos="180"/>
+          <w:tab w:val="right" w:pos="10080"/>
+        </w:tabs>
+        <w:spacing w:after="0" w:line="240" w:lineRule="auto"/>
+        <w:ind w:left="180" w:hanging="180"/>
+        <w:rPr>
+          <w:rFonts w:cstheme="minorHAnsi"/>
+        </w:rPr>
+      </w:pPr>
+      <w:r>
+        <w:rPr>
+          <w:rFonts w:cstheme="minorHAnsi"/>
+          <w:szCs w:val="26"/>
+        </w:rPr>
+        <w:t>F</w:t>
+      </w:r>
+      <w:r>
+        <w:rPr>
+          <w:rFonts w:cstheme="minorHAnsi"/>
+          <w:szCs w:val="26"/>
+        </w:rPr>
+        <w:t xml:space="preserve">abricated </w:t>
+      </w:r>
+      <w:r>
+        <w:rPr>
+          <w:rFonts w:cstheme="minorHAnsi"/>
+          <w:szCs w:val="26"/>
+        </w:rPr>
+        <w:t xml:space="preserve">and applied </w:t>
+      </w:r>
+      <w:r>
+        <w:rPr>
+          <w:rFonts w:cstheme="minorHAnsi"/>
+          <w:szCs w:val="26"/>
+        </w:rPr>
+        <w:t>new serpentine design for the Bluetooth layer and integrated it on the former model.</w:t>
+      </w:r>
+    </w:p>
+    <w:p>
+      <w:pPr>
+        <w:pStyle w:val="a9"/>
+      </w:pPr>
+    </w:p>
+    <w:p>
+      <w:pPr>
+        <w:pStyle w:val="a9"/>
+      </w:pPr>
+      <w:r>
+        <w:rPr>
+          <w:b/>
+        </w:rPr>
+        <w:t>CAPTCHA Project</w:t>
+      </w:r>
+      <w:r>
+        <w:rPr>
+          <w:b/>
+        </w:rPr>
+        <w:t xml:space="preserve">: System </w:t>
+      </w:r>
+      <w:r>
+        <w:rPr>
+          <w:b/>
+        </w:rPr>
+        <w:t>that can Read Distorted Text Images</w:t>
+      </w:r>
+      <w:r>
+        <w:rPr>
+          <w:b/>
         </w:rPr>
         <w:t xml:space="preserve"> </w:t>
       </w:r>
       <w:r>
         <w:rPr>
-          <w:rFonts w:cstheme="minorHAnsi"/>
-          <w:szCs w:val="26"/>
-        </w:rPr>
-        <w:t xml:space="preserve">of </w:t>
-      </w:r>
-      <w:r>
-        <w:rPr>
-          <w:rFonts w:cstheme="minorHAnsi"/>
-          <w:szCs w:val="26"/>
-        </w:rPr>
-        <w:t>cancer cell</w:t>
-      </w:r>
-      <w:r>
-        <w:rPr>
-          <w:rFonts w:cstheme="minorHAnsi"/>
-          <w:szCs w:val="26"/>
-        </w:rPr>
-        <w:t>s</w:t>
-      </w:r>
-      <w:r>
-        <w:rPr>
-          <w:rFonts w:cstheme="minorHAnsi"/>
-          <w:szCs w:val="26"/>
-        </w:rPr>
-        <w:t xml:space="preserve"> from </w:t>
-      </w:r>
-      <w:r>
-        <w:rPr>
-          <w:rFonts w:cstheme="minorHAnsi"/>
-          <w:szCs w:val="26"/>
-        </w:rPr>
-        <w:t>blood model to optimize the injection speed of the model.</w:t>
+          <w:b/>
+        </w:rPr>
+        <w:t>(</w:t>
+      </w:r>
+      <w:r>
+        <w:t>Aug,</w:t>
+      </w:r>
+      <w:r>
+        <w:t>20</w:t>
+      </w:r>
+      <w:r>
+        <w:t>20, Personal Project</w:t>
+      </w:r>
+      <w:r>
+        <w:t>)</w:t>
+      </w:r>
+    </w:p>
+    <w:p>
+      <w:pPr>
+        <w:pStyle w:val="a5"/>
+        <w:numPr>
+          <w:ilvl w:val="0"/>
+          <w:numId w:val="15"/>
+        </w:numPr>
+        <w:tabs>
+          <w:tab w:val="left" w:pos="180"/>
+          <w:tab w:val="right" w:pos="10080"/>
+        </w:tabs>
+        <w:spacing w:after="0" w:line="240" w:lineRule="auto"/>
+        <w:ind w:left="180" w:hanging="180"/>
+        <w:rPr>
+          <w:rFonts w:cstheme="minorHAnsi"/>
+        </w:rPr>
+      </w:pPr>
+      <w:r>
+        <w:rPr>
+          <w:rFonts w:cstheme="minorHAnsi"/>
+          <w:szCs w:val="26"/>
+        </w:rPr>
+        <w:t xml:space="preserve">Developed a system that can read distorted text </w:t>
+      </w:r>
+      <w:r>
+        <w:rPr>
+          <w:rFonts w:cstheme="minorHAnsi"/>
+          <w:szCs w:val="26"/>
+        </w:rPr>
+        <w:t>containing images with accuracy of 95%</w:t>
+      </w:r>
+    </w:p>
+    <w:p>
+      <w:pPr>
+        <w:pStyle w:val="a5"/>
+        <w:numPr>
+          <w:ilvl w:val="0"/>
+          <w:numId w:val="15"/>
+        </w:numPr>
+        <w:tabs>
+          <w:tab w:val="left" w:pos="180"/>
+          <w:tab w:val="right" w:pos="10080"/>
+        </w:tabs>
+        <w:spacing w:after="0" w:line="240" w:lineRule="auto"/>
+        <w:ind w:left="180" w:hanging="180"/>
+        <w:rPr>
+          <w:rFonts w:cstheme="minorHAnsi"/>
+        </w:rPr>
+      </w:pPr>
+      <w:r>
+        <w:rPr>
+          <w:rFonts w:cstheme="minorHAnsi"/>
+          <w:szCs w:val="26"/>
+        </w:rPr>
+        <w:t xml:space="preserve">Solved data insufficiency and overfitting problem through </w:t>
+      </w:r>
+      <w:r>
+        <w:rPr>
+          <w:rFonts w:cstheme="minorHAnsi"/>
+          <w:szCs w:val="26"/>
+        </w:rPr>
+        <w:t>cropping the images into single character and augmenting images to prevent overfitting.</w:t>
       </w:r>
     </w:p>
     <w:p>
       <w:pPr>
         <w:pStyle w:val="a9"/>
-        <w:rPr>
-          <w:sz w:val="10"/>
-          <w:szCs w:val="2"/>
-        </w:rPr>
       </w:pPr>
     </w:p>
     <w:p>
@@ -1581,8 +1379,37 @@
           <w:b/>
           <w:szCs w:val="26"/>
         </w:rPr>
-        <w:lastRenderedPageBreak/>
-        <w:t>SKILLS</w:t>
+        <w:t xml:space="preserve">LAB EXPERIENCE </w:t>
+      </w:r>
+    </w:p>
+    <w:p>
+      <w:pPr>
+        <w:tabs>
+          <w:tab w:val="left" w:pos="180"/>
+          <w:tab w:val="right" w:pos="10080"/>
+        </w:tabs>
+        <w:spacing w:before="120" w:after="0" w:line="240" w:lineRule="auto"/>
+        <w:rPr>
+          <w:rFonts w:cstheme="minorHAnsi"/>
+          <w:b/>
+          <w:szCs w:val="26"/>
+        </w:rPr>
+      </w:pPr>
+      <w:r>
+        <w:rPr>
+          <w:rFonts w:cstheme="minorHAnsi"/>
+          <w:b/>
+          <w:szCs w:val="26"/>
+        </w:rPr>
+        <w:t>Nano Bio Technology (NBT) Lab</w:t>
+      </w:r>
+      <w:r>
+        <w:rPr>
+          <w:rFonts w:cstheme="minorHAnsi"/>
+          <w:b/>
+          <w:szCs w:val="26"/>
+        </w:rPr>
+        <w:t xml:space="preserve"> winter internship</w:t>
       </w:r>
       <w:r>
         <w:rPr>
@@ -1591,6 +1418,76 @@
           <w:szCs w:val="26"/>
         </w:rPr>
         <w:t xml:space="preserve"> </w:t>
+      </w:r>
+      <w:r>
+        <w:rPr>
+          <w:rFonts w:cstheme="minorHAnsi"/>
+          <w:szCs w:val="26"/>
+        </w:rPr>
+        <w:t>(</w:t>
+      </w:r>
+      <w:r>
+        <w:rPr>
+          <w:rFonts w:cstheme="minorHAnsi"/>
+          <w:szCs w:val="26"/>
+        </w:rPr>
+        <w:t>Jan,</w:t>
+      </w:r>
+      <w:r>
+        <w:rPr>
+          <w:rFonts w:cstheme="minorHAnsi"/>
+          <w:szCs w:val="26"/>
+        </w:rPr>
+        <w:t>2019</w:t>
+      </w:r>
+      <w:r>
+        <w:rPr>
+          <w:rFonts w:cstheme="minorHAnsi"/>
+          <w:szCs w:val="26"/>
+        </w:rPr>
+        <w:t xml:space="preserve"> </w:t>
+      </w:r>
+      <w:r>
+        <w:rPr>
+          <w:rFonts w:cstheme="minorHAnsi"/>
+          <w:szCs w:val="26"/>
+        </w:rPr>
+        <w:t>–</w:t>
+      </w:r>
+      <w:r>
+        <w:rPr>
+          <w:rFonts w:cstheme="minorHAnsi"/>
+          <w:szCs w:val="26"/>
+        </w:rPr>
+        <w:t xml:space="preserve"> </w:t>
+      </w:r>
+      <w:r>
+        <w:rPr>
+          <w:rFonts w:cstheme="minorHAnsi"/>
+          <w:szCs w:val="26"/>
+        </w:rPr>
+        <w:t>Feb,</w:t>
+      </w:r>
+      <w:r>
+        <w:rPr>
+          <w:rFonts w:cstheme="minorHAnsi"/>
+          <w:szCs w:val="26"/>
+        </w:rPr>
+        <w:t>2019</w:t>
+      </w:r>
+      <w:r>
+        <w:rPr>
+          <w:rFonts w:cstheme="minorHAnsi"/>
+          <w:szCs w:val="26"/>
+        </w:rPr>
+        <w:t xml:space="preserve">, </w:t>
+      </w:r>
+      <w:r>
+        <w:rPr>
+          <w:rFonts w:cstheme="minorHAnsi"/>
+          <w:szCs w:val="26"/>
+        </w:rPr>
+        <w:t>Hanyang University, Republic of Korea)</w:t>
       </w:r>
     </w:p>
     <w:p>
@@ -1598,92 +1495,226 @@
         <w:pStyle w:val="a5"/>
         <w:numPr>
           <w:ilvl w:val="0"/>
-          <w:numId w:val="12"/>
+          <w:numId w:val="15"/>
         </w:numPr>
-        <w:rPr>
-          <w:rFonts w:cstheme="minorHAnsi"/>
-        </w:rPr>
-      </w:pPr>
-      <w:r>
-        <w:rPr>
-          <w:rFonts w:cstheme="minorHAnsi"/>
-          <w:szCs w:val="26"/>
-        </w:rPr>
-        <w:t xml:space="preserve">Software: Python, </w:t>
-      </w:r>
-      <w:proofErr w:type="spellStart"/>
-      <w:r>
-        <w:rPr>
-          <w:rFonts w:cstheme="minorHAnsi"/>
-          <w:szCs w:val="26"/>
-        </w:rPr>
-        <w:t>Matlab</w:t>
-      </w:r>
-      <w:proofErr w:type="spellEnd"/>
-      <w:r>
-        <w:rPr>
-          <w:rFonts w:cstheme="minorHAnsi"/>
-          <w:szCs w:val="26"/>
-        </w:rPr>
-        <w:t xml:space="preserve">, </w:t>
-      </w:r>
-      <w:proofErr w:type="spellStart"/>
-      <w:r>
-        <w:rPr>
-          <w:rFonts w:cstheme="minorHAnsi"/>
-          <w:szCs w:val="26"/>
-        </w:rPr>
-        <w:t>Simuliknk</w:t>
-      </w:r>
-      <w:proofErr w:type="spellEnd"/>
-      <w:r>
-        <w:rPr>
-          <w:rFonts w:cstheme="minorHAnsi"/>
-          <w:szCs w:val="26"/>
-        </w:rPr>
-        <w:t xml:space="preserve">, Arduino, </w:t>
-      </w:r>
-      <w:proofErr w:type="spellStart"/>
-      <w:r>
-        <w:rPr>
-          <w:rFonts w:cstheme="minorHAnsi"/>
-          <w:szCs w:val="26"/>
-        </w:rPr>
-        <w:t>Catia</w:t>
-      </w:r>
-      <w:proofErr w:type="spellEnd"/>
+        <w:tabs>
+          <w:tab w:val="left" w:pos="180"/>
+          <w:tab w:val="right" w:pos="10080"/>
+        </w:tabs>
+        <w:spacing w:after="0" w:line="240" w:lineRule="auto"/>
+        <w:ind w:left="180" w:hanging="180"/>
+        <w:rPr>
+          <w:rFonts w:cstheme="minorHAnsi"/>
+          <w:szCs w:val="26"/>
+        </w:rPr>
+      </w:pPr>
+      <w:r>
+        <w:rPr>
+          <w:rFonts w:cstheme="minorHAnsi"/>
+          <w:szCs w:val="26"/>
+        </w:rPr>
+        <w:lastRenderedPageBreak/>
+        <w:t xml:space="preserve"> Participated Twistron</w:t>
+      </w:r>
+      <w:r>
+        <w:rPr>
+          <w:rFonts w:cstheme="minorHAnsi"/>
+          <w:szCs w:val="26"/>
+        </w:rPr>
+        <w:t xml:space="preserve"> research</w:t>
+      </w:r>
+      <w:r>
+        <w:rPr>
+          <w:rFonts w:cstheme="minorHAnsi"/>
+          <w:szCs w:val="26"/>
+        </w:rPr>
+        <w:t>,</w:t>
+      </w:r>
+      <w:r>
+        <w:rPr>
+          <w:rFonts w:cstheme="minorHAnsi"/>
+          <w:szCs w:val="26"/>
+        </w:rPr>
+        <w:t xml:space="preserve"> energy harvesting in artificial muscle </w:t>
+      </w:r>
+      <w:r>
+        <w:rPr>
+          <w:rFonts w:cstheme="minorHAnsi"/>
+          <w:szCs w:val="26"/>
+        </w:rPr>
+        <w:t>made with</w:t>
+      </w:r>
+      <w:r>
+        <w:rPr>
+          <w:rFonts w:cstheme="minorHAnsi"/>
+          <w:szCs w:val="26"/>
+        </w:rPr>
+        <w:t xml:space="preserve"> twisted Carbon Nano Tube</w:t>
+      </w:r>
+      <w:r>
+        <w:rPr>
+          <w:rFonts w:cstheme="minorHAnsi"/>
+          <w:szCs w:val="26"/>
+        </w:rPr>
+        <w:t>(CNT)</w:t>
+      </w:r>
+      <w:r>
+        <w:rPr>
+          <w:rFonts w:cstheme="minorHAnsi"/>
+          <w:szCs w:val="26"/>
+        </w:rPr>
+        <w:t xml:space="preserve"> thread.</w:t>
+      </w:r>
     </w:p>
     <w:p>
       <w:pPr>
         <w:pStyle w:val="a5"/>
         <w:numPr>
           <w:ilvl w:val="0"/>
-          <w:numId w:val="12"/>
+          <w:numId w:val="15"/>
         </w:numPr>
-        <w:rPr>
-          <w:rFonts w:cstheme="minorHAnsi"/>
-        </w:rPr>
-      </w:pPr>
-      <w:r>
-        <w:rPr>
-          <w:rFonts w:cstheme="minorHAnsi"/>
-          <w:szCs w:val="26"/>
-        </w:rPr>
-        <w:t xml:space="preserve">Core skills: </w:t>
-      </w:r>
-      <w:r>
-        <w:rPr>
-          <w:rFonts w:cstheme="minorHAnsi"/>
-          <w:szCs w:val="26"/>
-        </w:rPr>
-        <w:t xml:space="preserve">Machine Learning, </w:t>
-      </w:r>
-      <w:r>
-        <w:rPr>
-          <w:rFonts w:cstheme="minorHAnsi"/>
-          <w:szCs w:val="26"/>
-        </w:rPr>
-        <w:t>Electronics Circuit, 3D design and printing, biomedical device, laser cutter</w:t>
+        <w:tabs>
+          <w:tab w:val="left" w:pos="180"/>
+          <w:tab w:val="right" w:pos="10080"/>
+        </w:tabs>
+        <w:spacing w:after="0" w:line="240" w:lineRule="auto"/>
+        <w:ind w:left="180" w:hanging="180"/>
+        <w:rPr>
+          <w:rFonts w:cstheme="minorHAnsi"/>
+          <w:szCs w:val="26"/>
+        </w:rPr>
+      </w:pPr>
+      <w:r>
+        <w:rPr>
+          <w:rFonts w:cstheme="minorHAnsi"/>
+          <w:szCs w:val="26"/>
+        </w:rPr>
+        <w:t>To optimize the thickness and energy efficiency, fabricated</w:t>
+      </w:r>
+      <w:r>
+        <w:rPr>
+          <w:rFonts w:cstheme="minorHAnsi"/>
+          <w:szCs w:val="26"/>
+        </w:rPr>
+        <w:t xml:space="preserve"> C</w:t>
+      </w:r>
+      <w:r>
+        <w:rPr>
+          <w:rFonts w:cstheme="minorHAnsi"/>
+          <w:szCs w:val="26"/>
+        </w:rPr>
+        <w:t xml:space="preserve">NT thread and tested </w:t>
+      </w:r>
+      <w:r>
+        <w:rPr>
+          <w:rFonts w:cstheme="minorHAnsi"/>
+          <w:szCs w:val="26"/>
+        </w:rPr>
+        <w:t>generate</w:t>
+      </w:r>
+      <w:r>
+        <w:rPr>
+          <w:rFonts w:cstheme="minorHAnsi"/>
+          <w:szCs w:val="26"/>
+        </w:rPr>
+        <w:t>d current</w:t>
+      </w:r>
+      <w:r>
+        <w:rPr>
+          <w:rFonts w:cstheme="minorHAnsi"/>
+          <w:szCs w:val="26"/>
+        </w:rPr>
+        <w:t>.</w:t>
+      </w:r>
+    </w:p>
+    <w:p>
+      <w:pPr>
+        <w:pStyle w:val="a9"/>
+      </w:pPr>
+    </w:p>
+    <w:p>
+      <w:pPr>
+        <w:pStyle w:val="a9"/>
+        <w:rPr>
+          <w:b/>
+        </w:rPr>
+      </w:pPr>
+      <w:r>
+        <w:rPr>
+          <w:b/>
+        </w:rPr>
+        <w:t>Nano</w:t>
+      </w:r>
+      <w:r>
+        <w:rPr>
+          <w:b/>
+        </w:rPr>
+        <w:t xml:space="preserve"> </w:t>
+      </w:r>
+      <w:r>
+        <w:rPr>
+          <w:b/>
+        </w:rPr>
+        <w:t>electronics device</w:t>
+      </w:r>
+      <w:r>
+        <w:rPr>
+          <w:b/>
+        </w:rPr>
+        <w:t xml:space="preserve"> Lab</w:t>
+      </w:r>
+      <w:r>
+        <w:rPr>
+          <w:b/>
+        </w:rPr>
+        <w:t xml:space="preserve"> (NDL)</w:t>
+      </w:r>
+      <w:r>
+        <w:rPr>
+          <w:b/>
+        </w:rPr>
+        <w:t xml:space="preserve"> Undergraduate Research Assistant</w:t>
+      </w:r>
+      <w:r>
+        <w:t xml:space="preserve"> </w:t>
+      </w:r>
+      <w:r>
+        <w:t>(</w:t>
+      </w:r>
+      <w:r>
+        <w:t>Mar</w:t>
+      </w:r>
+      <w:r>
+        <w:t>,</w:t>
+      </w:r>
+      <w:r>
+        <w:t>201</w:t>
+      </w:r>
+      <w:r>
+        <w:t>9</w:t>
+      </w:r>
+      <w:r>
+        <w:t xml:space="preserve"> – </w:t>
+      </w:r>
+      <w:r>
+        <w:t>Jun</w:t>
+      </w:r>
+      <w:r>
+        <w:t>,</w:t>
+      </w:r>
+      <w:r>
+        <w:t>201</w:t>
+      </w:r>
+      <w:r>
+        <w:t>9</w:t>
+      </w:r>
+      <w:bookmarkStart w:id="0" w:name="_GoBack"/>
+      <w:bookmarkEnd w:id="0"/>
+      <w:r>
+        <w:t xml:space="preserve">, </w:t>
+      </w:r>
+      <w:r>
+        <w:t>Hanyang University, Republic of Korea)</w:t>
       </w:r>
     </w:p>
     <w:p>
@@ -1691,74 +1722,34 @@
         <w:pStyle w:val="a5"/>
         <w:numPr>
           <w:ilvl w:val="0"/>
-          <w:numId w:val="12"/>
+          <w:numId w:val="16"/>
         </w:numPr>
-        <w:rPr>
-          <w:rFonts w:cstheme="minorHAnsi"/>
-        </w:rPr>
-      </w:pPr>
-      <w:r>
-        <w:rPr>
-          <w:rFonts w:cstheme="minorHAnsi"/>
-          <w:szCs w:val="26"/>
-        </w:rPr>
-        <w:t xml:space="preserve">Language: </w:t>
-      </w:r>
-      <w:r>
-        <w:rPr>
-          <w:rFonts w:cstheme="minorHAnsi"/>
-          <w:szCs w:val="26"/>
-        </w:rPr>
-        <w:t>English</w:t>
-      </w:r>
-      <w:r>
-        <w:rPr>
-          <w:rFonts w:cstheme="minorHAnsi"/>
-          <w:szCs w:val="26"/>
-        </w:rPr>
-        <w:t>(fluent),</w:t>
-      </w:r>
-      <w:r>
-        <w:rPr>
-          <w:rFonts w:cstheme="minorHAnsi"/>
-          <w:szCs w:val="26"/>
-        </w:rPr>
-        <w:t xml:space="preserve"> Korean</w:t>
-      </w:r>
-      <w:r>
-        <w:rPr>
-          <w:rFonts w:cstheme="minorHAnsi"/>
-          <w:szCs w:val="26"/>
-        </w:rPr>
-        <w:t>(native)</w:t>
-      </w:r>
-      <w:r>
-        <w:rPr>
-          <w:rFonts w:cstheme="minorHAnsi"/>
-          <w:szCs w:val="26"/>
-        </w:rPr>
-        <w:t xml:space="preserve">, </w:t>
-      </w:r>
-      <w:r>
-        <w:rPr>
-          <w:rFonts w:cstheme="minorHAnsi"/>
-          <w:szCs w:val="26"/>
-        </w:rPr>
-        <w:t>C</w:t>
-      </w:r>
-      <w:r>
-        <w:rPr>
-          <w:rFonts w:cstheme="minorHAnsi"/>
-          <w:szCs w:val="26"/>
-        </w:rPr>
-        <w:t>hinese</w:t>
-      </w:r>
-      <w:r>
-        <w:rPr>
-          <w:rFonts w:cstheme="minorHAnsi"/>
-          <w:szCs w:val="26"/>
-        </w:rPr>
-        <w:t>(fair)</w:t>
+        <w:ind w:left="180" w:hanging="180"/>
+        <w:rPr>
+          <w:rFonts w:cstheme="minorHAnsi"/>
+          <w:szCs w:val="26"/>
+        </w:rPr>
+      </w:pPr>
+      <w:r>
+        <w:rPr>
+          <w:rFonts w:cstheme="minorHAnsi" w:hint="eastAsia"/>
+          <w:szCs w:val="26"/>
+        </w:rPr>
+        <w:t xml:space="preserve">Tested </w:t>
+      </w:r>
+      <w:r>
+        <w:rPr>
+          <w:rFonts w:cstheme="minorHAnsi"/>
+          <w:szCs w:val="26"/>
+        </w:rPr>
+        <w:t xml:space="preserve">microfluidic plate </w:t>
+      </w:r>
+      <w:r>
+        <w:rPr>
+          <w:rFonts w:cstheme="minorHAnsi"/>
+          <w:szCs w:val="26"/>
+        </w:rPr>
+        <w:t>separation accuracy</w:t>
       </w:r>
       <w:r>
         <w:rPr>
@@ -1767,12 +1758,69 @@
         </w:rPr>
         <w:t xml:space="preserve"> </w:t>
       </w:r>
+      <w:r>
+        <w:rPr>
+          <w:rFonts w:cstheme="minorHAnsi"/>
+          <w:szCs w:val="26"/>
+        </w:rPr>
+        <w:t xml:space="preserve">of </w:t>
+      </w:r>
+      <w:r>
+        <w:rPr>
+          <w:rFonts w:cstheme="minorHAnsi"/>
+          <w:szCs w:val="26"/>
+        </w:rPr>
+        <w:t>cancer cell</w:t>
+      </w:r>
+      <w:r>
+        <w:rPr>
+          <w:rFonts w:cstheme="minorHAnsi"/>
+          <w:szCs w:val="26"/>
+        </w:rPr>
+        <w:t>s</w:t>
+      </w:r>
+      <w:r>
+        <w:rPr>
+          <w:rFonts w:cstheme="minorHAnsi"/>
+          <w:szCs w:val="26"/>
+        </w:rPr>
+        <w:t xml:space="preserve"> from </w:t>
+      </w:r>
+      <w:r>
+        <w:rPr>
+          <w:rFonts w:cstheme="minorHAnsi"/>
+          <w:szCs w:val="26"/>
+        </w:rPr>
+        <w:t>blood model to optimize the injection speed of the model.</w:t>
+      </w:r>
+    </w:p>
+    <w:p>
+      <w:pPr>
+        <w:pStyle w:val="a5"/>
+        <w:numPr>
+          <w:ilvl w:val="0"/>
+          <w:numId w:val="16"/>
+        </w:numPr>
+        <w:ind w:left="180" w:hanging="180"/>
+        <w:rPr>
+          <w:rFonts w:cstheme="minorHAnsi"/>
+          <w:szCs w:val="26"/>
+        </w:rPr>
+      </w:pPr>
+      <w:r>
+        <w:rPr>
+          <w:rFonts w:cstheme="minorHAnsi"/>
+          <w:szCs w:val="26"/>
+        </w:rPr>
+        <w:t>Instructed about controlling microprocessor controlled micro pump.</w:t>
+      </w:r>
     </w:p>
     <w:p>
       <w:pPr>
         <w:pStyle w:val="a9"/>
         <w:rPr>
-          <w:sz w:val="12"/>
+          <w:sz w:val="10"/>
+          <w:szCs w:val="2"/>
         </w:rPr>
       </w:pPr>
     </w:p>
@@ -1797,46 +1845,194 @@
           <w:b/>
           <w:szCs w:val="26"/>
         </w:rPr>
-        <w:t>A</w:t>
-      </w:r>
-      <w:r>
-        <w:rPr>
-          <w:rFonts w:cstheme="minorHAnsi"/>
-          <w:b/>
-          <w:szCs w:val="26"/>
-        </w:rPr>
-        <w:t>CCOMPLISHMENTS</w:t>
-      </w:r>
-      <w:r>
-        <w:rPr>
-          <w:rFonts w:cstheme="minorHAnsi"/>
-          <w:b/>
-          <w:szCs w:val="26"/>
-        </w:rPr>
-        <w:t xml:space="preserve"> and AWARDS</w:t>
-      </w:r>
-    </w:p>
-    <w:p>
-      <w:pPr>
+        <w:t>SKILLS</w:t>
+      </w:r>
+      <w:r>
+        <w:rPr>
+          <w:rFonts w:cstheme="minorHAnsi"/>
+          <w:b/>
+          <w:szCs w:val="26"/>
+        </w:rPr>
+        <w:t xml:space="preserve"> </w:t>
+      </w:r>
+    </w:p>
+    <w:p>
+      <w:pPr>
+        <w:pStyle w:val="a5"/>
+        <w:numPr>
+          <w:ilvl w:val="0"/>
+          <w:numId w:val="12"/>
+        </w:numPr>
+        <w:rPr>
+          <w:rFonts w:cstheme="minorHAnsi"/>
+        </w:rPr>
+      </w:pPr>
+      <w:r>
+        <w:rPr>
+          <w:rFonts w:cstheme="minorHAnsi"/>
+          <w:szCs w:val="26"/>
+        </w:rPr>
+        <w:t>Software: Python, Matlab, Simuliknk, Arduino, Catia</w:t>
+      </w:r>
+    </w:p>
+    <w:p>
+      <w:pPr>
+        <w:pStyle w:val="a5"/>
+        <w:numPr>
+          <w:ilvl w:val="0"/>
+          <w:numId w:val="12"/>
+        </w:numPr>
+        <w:rPr>
+          <w:rFonts w:cstheme="minorHAnsi"/>
+        </w:rPr>
+      </w:pPr>
+      <w:r>
+        <w:rPr>
+          <w:rFonts w:cstheme="minorHAnsi"/>
+          <w:szCs w:val="26"/>
+        </w:rPr>
+        <w:t xml:space="preserve">Core skills: </w:t>
+      </w:r>
+      <w:r>
+        <w:rPr>
+          <w:rFonts w:cstheme="minorHAnsi"/>
+          <w:szCs w:val="26"/>
+        </w:rPr>
+        <w:t xml:space="preserve">Machine Learning, </w:t>
+      </w:r>
+      <w:r>
+        <w:rPr>
+          <w:rFonts w:cstheme="minorHAnsi"/>
+          <w:szCs w:val="26"/>
+        </w:rPr>
+        <w:t>Electronics Circuit, 3D design and printing, biomedical device, laser cutter</w:t>
+      </w:r>
+    </w:p>
+    <w:p>
+      <w:pPr>
+        <w:pStyle w:val="a5"/>
+        <w:numPr>
+          <w:ilvl w:val="0"/>
+          <w:numId w:val="12"/>
+        </w:numPr>
+        <w:rPr>
+          <w:rFonts w:cstheme="minorHAnsi"/>
+        </w:rPr>
+      </w:pPr>
+      <w:r>
+        <w:rPr>
+          <w:rFonts w:cstheme="minorHAnsi"/>
+          <w:szCs w:val="26"/>
+        </w:rPr>
+        <w:t xml:space="preserve">Language: </w:t>
+      </w:r>
+      <w:r>
+        <w:rPr>
+          <w:rFonts w:cstheme="minorHAnsi"/>
+          <w:szCs w:val="26"/>
+        </w:rPr>
+        <w:t>English</w:t>
+      </w:r>
+      <w:r>
+        <w:rPr>
+          <w:rFonts w:cstheme="minorHAnsi"/>
+          <w:szCs w:val="26"/>
+        </w:rPr>
+        <w:t>(fluent),</w:t>
+      </w:r>
+      <w:r>
+        <w:rPr>
+          <w:rFonts w:cstheme="minorHAnsi"/>
+          <w:szCs w:val="26"/>
+        </w:rPr>
+        <w:t xml:space="preserve"> Korean</w:t>
+      </w:r>
+      <w:r>
+        <w:rPr>
+          <w:rFonts w:cstheme="minorHAnsi"/>
+          <w:szCs w:val="26"/>
+        </w:rPr>
+        <w:t>(native)</w:t>
+      </w:r>
+      <w:r>
+        <w:rPr>
+          <w:rFonts w:cstheme="minorHAnsi"/>
+          <w:szCs w:val="26"/>
+        </w:rPr>
+        <w:t xml:space="preserve">, </w:t>
+      </w:r>
+      <w:r>
+        <w:rPr>
+          <w:rFonts w:cstheme="minorHAnsi"/>
+          <w:szCs w:val="26"/>
+        </w:rPr>
+        <w:t>C</w:t>
+      </w:r>
+      <w:r>
+        <w:rPr>
+          <w:rFonts w:cstheme="minorHAnsi"/>
+          <w:szCs w:val="26"/>
+        </w:rPr>
+        <w:t>hinese</w:t>
+      </w:r>
+      <w:r>
+        <w:rPr>
+          <w:rFonts w:cstheme="minorHAnsi"/>
+          <w:szCs w:val="26"/>
+        </w:rPr>
+        <w:t>(fair)</w:t>
+      </w:r>
+      <w:r>
+        <w:rPr>
+          <w:rFonts w:cstheme="minorHAnsi"/>
+          <w:szCs w:val="26"/>
+        </w:rPr>
+        <w:t xml:space="preserve"> </w:t>
+      </w:r>
+    </w:p>
+    <w:p>
+      <w:pPr>
+        <w:pStyle w:val="a9"/>
+        <w:rPr>
+          <w:sz w:val="12"/>
+        </w:rPr>
+      </w:pPr>
+    </w:p>
+    <w:p>
+      <w:pPr>
+        <w:pBdr>
+          <w:bottom w:val="single" w:sz="12" w:space="1" w:color="auto"/>
+        </w:pBdr>
         <w:tabs>
           <w:tab w:val="left" w:pos="2250"/>
         </w:tabs>
         <w:spacing w:after="0" w:line="240" w:lineRule="auto"/>
         <w:rPr>
           <w:rFonts w:cstheme="minorHAnsi"/>
-          <w:szCs w:val="26"/>
-        </w:rPr>
-      </w:pPr>
-      <w:r>
-        <w:rPr>
-          <w:rFonts w:cstheme="minorHAnsi"/>
-          <w:szCs w:val="26"/>
-        </w:rPr>
-        <w:t>National Science &amp; Technology Scholarship</w:t>
-      </w:r>
-      <w:r>
-        <w:rPr>
-          <w:rFonts w:cstheme="minorHAnsi"/>
+          <w:b/>
+          <w:szCs w:val="26"/>
+        </w:rPr>
+      </w:pPr>
+      <w:r>
+        <w:rPr>
+          <w:rFonts w:cstheme="minorHAnsi"/>
+          <w:b/>
+          <w:szCs w:val="26"/>
+        </w:rPr>
+        <w:t>A</w:t>
+      </w:r>
+      <w:r>
+        <w:rPr>
+          <w:rFonts w:cstheme="minorHAnsi"/>
+          <w:b/>
+          <w:szCs w:val="26"/>
+        </w:rPr>
+        <w:t>CCOMPLISHMENTS</w:t>
+      </w:r>
+      <w:r>
+        <w:rPr>
+          <w:rFonts w:cstheme="minorHAnsi"/>
+          <w:b/>
           <w:szCs w:val="26"/>
         </w:rPr>
         <w:t xml:space="preserve"> </w:t>
@@ -1844,30 +2040,18 @@
       <w:r>
         <w:rPr>
           <w:rFonts w:cstheme="minorHAnsi"/>
-          <w:szCs w:val="26"/>
-        </w:rPr>
-        <w:t>03</w:t>
-      </w:r>
-      <w:r>
-        <w:rPr>
-          <w:rFonts w:cstheme="minorHAnsi"/>
-          <w:szCs w:val="26"/>
-        </w:rPr>
-        <w:t xml:space="preserve">/2014 – </w:t>
-      </w:r>
-      <w:r>
-        <w:rPr>
-          <w:rFonts w:cstheme="minorHAnsi"/>
-          <w:szCs w:val="26"/>
-        </w:rPr>
-        <w:t>06</w:t>
-      </w:r>
-      <w:r>
-        <w:rPr>
-          <w:rFonts w:cstheme="minorHAnsi"/>
-          <w:szCs w:val="26"/>
-        </w:rPr>
-        <w:t>/2014</w:t>
+          <w:b/>
+          <w:szCs w:val="26"/>
+        </w:rPr>
+        <w:t>&amp;</w:t>
+      </w:r>
+      <w:r>
+        <w:rPr>
+          <w:rFonts w:cstheme="minorHAnsi"/>
+          <w:b/>
+          <w:szCs w:val="26"/>
+        </w:rPr>
+        <w:t xml:space="preserve"> AWARDS</w:t>
       </w:r>
     </w:p>
     <w:p>
@@ -1886,7 +2070,49 @@
           <w:rFonts w:cstheme="minorHAnsi"/>
           <w:szCs w:val="26"/>
         </w:rPr>
-        <w:t xml:space="preserve">Republic Of Korea Army 08/2015 – 05/2017 </w:t>
+        <w:t>National Science &amp; Technology Scholarship</w:t>
+      </w:r>
+      <w:r>
+        <w:rPr>
+          <w:rFonts w:cstheme="minorHAnsi"/>
+          <w:szCs w:val="26"/>
+        </w:rPr>
+        <w:t xml:space="preserve"> </w:t>
+      </w:r>
+      <w:r>
+        <w:rPr>
+          <w:rFonts w:cstheme="minorHAnsi"/>
+          <w:szCs w:val="26"/>
+        </w:rPr>
+        <w:t>(Mar,</w:t>
+      </w:r>
+      <w:r>
+        <w:rPr>
+          <w:rFonts w:cstheme="minorHAnsi"/>
+          <w:szCs w:val="26"/>
+        </w:rPr>
+        <w:t xml:space="preserve">2014 – </w:t>
+      </w:r>
+      <w:r>
+        <w:rPr>
+          <w:rFonts w:cstheme="minorHAnsi"/>
+          <w:szCs w:val="26"/>
+        </w:rPr>
+        <w:t>Jun</w:t>
+      </w:r>
+      <w:r>
+        <w:rPr>
+          <w:rFonts w:cstheme="minorHAnsi"/>
+          <w:szCs w:val="26"/>
+        </w:rPr>
+        <w:t>2014</w:t>
+      </w:r>
+      <w:r>
+        <w:rPr>
+          <w:rFonts w:cstheme="minorHAnsi"/>
+          <w:szCs w:val="26"/>
+        </w:rPr>
+        <w:t>)</w:t>
       </w:r>
     </w:p>
     <w:p>
@@ -1905,42 +2131,56 @@
           <w:rFonts w:cstheme="minorHAnsi"/>
           <w:szCs w:val="26"/>
         </w:rPr>
-        <w:t xml:space="preserve">Academic </w:t>
-      </w:r>
-      <w:r>
-        <w:rPr>
-          <w:rFonts w:cstheme="minorHAnsi"/>
-          <w:szCs w:val="26"/>
-        </w:rPr>
-        <w:t>Honor</w:t>
-      </w:r>
-      <w:r>
-        <w:rPr>
-          <w:rFonts w:cstheme="minorHAnsi"/>
-          <w:szCs w:val="26"/>
-        </w:rPr>
-        <w:t xml:space="preserve"> award 03</w:t>
-      </w:r>
-      <w:r>
-        <w:rPr>
-          <w:rFonts w:cstheme="minorHAnsi"/>
-          <w:szCs w:val="26"/>
-        </w:rPr>
-        <w:t xml:space="preserve">/2018 – </w:t>
-      </w:r>
-      <w:r>
-        <w:rPr>
-          <w:rFonts w:cstheme="minorHAnsi"/>
-          <w:szCs w:val="26"/>
-        </w:rPr>
-        <w:t>06</w:t>
-      </w:r>
-      <w:r>
-        <w:rPr>
-          <w:rFonts w:cstheme="minorHAnsi"/>
-          <w:szCs w:val="26"/>
-        </w:rPr>
-        <w:t>/2018</w:t>
+        <w:t xml:space="preserve">Achievement award </w:t>
+      </w:r>
+      <w:r>
+        <w:rPr>
+          <w:rFonts w:cstheme="minorHAnsi"/>
+          <w:szCs w:val="26"/>
+        </w:rPr>
+        <w:t xml:space="preserve">Republic Of Korea Army </w:t>
+      </w:r>
+      <w:r>
+        <w:rPr>
+          <w:rFonts w:cstheme="minorHAnsi"/>
+          <w:szCs w:val="26"/>
+        </w:rPr>
+        <w:t>(Aug,</w:t>
+      </w:r>
+      <w:r>
+        <w:rPr>
+          <w:rFonts w:cstheme="minorHAnsi"/>
+          <w:szCs w:val="26"/>
+        </w:rPr>
+        <w:t xml:space="preserve">2015 – </w:t>
+      </w:r>
+      <w:r>
+        <w:rPr>
+          <w:rFonts w:cstheme="minorHAnsi"/>
+          <w:szCs w:val="26"/>
+        </w:rPr>
+        <w:t>May,</w:t>
+      </w:r>
+      <w:r>
+        <w:rPr>
+          <w:rFonts w:cstheme="minorHAnsi"/>
+          <w:szCs w:val="26"/>
+        </w:rPr>
+        <w:t>2017</w:t>
+      </w:r>
+      <w:r>
+        <w:rPr>
+          <w:rFonts w:cstheme="minorHAnsi"/>
+          <w:szCs w:val="26"/>
+        </w:rPr>
+        <w:t>)</w:t>
+      </w:r>
+      <w:r>
+        <w:rPr>
+          <w:rFonts w:cstheme="minorHAnsi"/>
+          <w:szCs w:val="26"/>
+        </w:rPr>
+        <w:t xml:space="preserve"> </w:t>
       </w:r>
     </w:p>
     <w:p>
@@ -1959,42 +2199,56 @@
           <w:rFonts w:cstheme="minorHAnsi"/>
           <w:szCs w:val="26"/>
         </w:rPr>
-        <w:t xml:space="preserve">Academic excellent </w:t>
-      </w:r>
-      <w:r>
-        <w:rPr>
-          <w:rFonts w:cstheme="minorHAnsi"/>
-          <w:szCs w:val="26"/>
-        </w:rPr>
-        <w:t xml:space="preserve">grade award </w:t>
-      </w:r>
-      <w:r>
-        <w:rPr>
-          <w:rFonts w:cstheme="minorHAnsi"/>
-          <w:szCs w:val="26"/>
-        </w:rPr>
-        <w:t>09</w:t>
-      </w:r>
-      <w:r>
-        <w:rPr>
-          <w:rFonts w:cstheme="minorHAnsi"/>
-          <w:szCs w:val="26"/>
-        </w:rPr>
-        <w:t xml:space="preserve">/2018 – </w:t>
-      </w:r>
-      <w:r>
-        <w:rPr>
-          <w:rFonts w:cstheme="minorHAnsi"/>
-          <w:szCs w:val="26"/>
-        </w:rPr>
-        <w:t>12</w:t>
-      </w:r>
-      <w:r>
-        <w:rPr>
-          <w:rFonts w:cstheme="minorHAnsi"/>
-          <w:szCs w:val="26"/>
-        </w:rPr>
-        <w:t>/2018</w:t>
+        <w:t xml:space="preserve">Academic </w:t>
+      </w:r>
+      <w:r>
+        <w:rPr>
+          <w:rFonts w:cstheme="minorHAnsi"/>
+          <w:szCs w:val="26"/>
+        </w:rPr>
+        <w:t>Honor</w:t>
+      </w:r>
+      <w:r>
+        <w:rPr>
+          <w:rFonts w:cstheme="minorHAnsi"/>
+          <w:szCs w:val="26"/>
+        </w:rPr>
+        <w:t xml:space="preserve"> award </w:t>
+      </w:r>
+      <w:r>
+        <w:rPr>
+          <w:rFonts w:cstheme="minorHAnsi"/>
+          <w:szCs w:val="26"/>
+        </w:rPr>
+        <w:t>(Mar,</w:t>
+      </w:r>
+      <w:r>
+        <w:rPr>
+          <w:rFonts w:cstheme="minorHAnsi"/>
+          <w:szCs w:val="26"/>
+        </w:rPr>
+        <w:t xml:space="preserve">2018 – </w:t>
+      </w:r>
+      <w:r>
+        <w:rPr>
+          <w:rFonts w:cstheme="minorHAnsi"/>
+          <w:szCs w:val="26"/>
+        </w:rPr>
+        <w:t>Jun,</w:t>
+      </w:r>
+      <w:r>
+        <w:rPr>
+          <w:rFonts w:cstheme="minorHAnsi"/>
+          <w:szCs w:val="26"/>
+        </w:rPr>
+        <w:t>2018</w:t>
+      </w:r>
+      <w:r>
+        <w:rPr>
+          <w:rFonts w:cstheme="minorHAnsi"/>
+          <w:szCs w:val="26"/>
+        </w:rPr>
+        <w:t>)</w:t>
       </w:r>
     </w:p>
     <w:p>
@@ -2013,35 +2267,49 @@
           <w:rFonts w:cstheme="minorHAnsi"/>
           <w:szCs w:val="26"/>
         </w:rPr>
-        <w:t xml:space="preserve">Academic </w:t>
-      </w:r>
-      <w:r>
-        <w:rPr>
-          <w:rFonts w:cstheme="minorHAnsi"/>
-          <w:szCs w:val="26"/>
-        </w:rPr>
-        <w:t>Honor</w:t>
-      </w:r>
-      <w:r>
-        <w:rPr>
-          <w:rFonts w:cstheme="minorHAnsi"/>
-          <w:szCs w:val="26"/>
-        </w:rPr>
-        <w:t xml:space="preserve"> award 03/2019 – </w:t>
-      </w:r>
-      <w:r>
-        <w:rPr>
-          <w:rFonts w:cstheme="minorHAnsi"/>
-          <w:szCs w:val="26"/>
-        </w:rPr>
-        <w:t>06</w:t>
-      </w:r>
-      <w:r>
-        <w:rPr>
-          <w:rFonts w:cstheme="minorHAnsi"/>
-          <w:szCs w:val="26"/>
-        </w:rPr>
-        <w:t>/2019</w:t>
+        <w:t xml:space="preserve">Academic excellent </w:t>
+      </w:r>
+      <w:r>
+        <w:rPr>
+          <w:rFonts w:cstheme="minorHAnsi"/>
+          <w:szCs w:val="26"/>
+        </w:rPr>
+        <w:t xml:space="preserve">grade award </w:t>
+      </w:r>
+      <w:r>
+        <w:rPr>
+          <w:rFonts w:cstheme="minorHAnsi"/>
+          <w:szCs w:val="26"/>
+        </w:rPr>
+        <w:t>(Sep</w:t>
+      </w:r>
+      <w:r>
+        <w:rPr>
+          <w:rFonts w:cstheme="minorHAnsi"/>
+          <w:szCs w:val="26"/>
+        </w:rPr>
+        <w:t xml:space="preserve">2018 – </w:t>
+      </w:r>
+      <w:r>
+        <w:rPr>
+          <w:rFonts w:cstheme="minorHAnsi"/>
+          <w:szCs w:val="26"/>
+        </w:rPr>
+        <w:t>Dec,</w:t>
+      </w:r>
+      <w:r>
+        <w:rPr>
+          <w:rFonts w:cstheme="minorHAnsi"/>
+          <w:szCs w:val="26"/>
+        </w:rPr>
+        <w:t>2018</w:t>
+      </w:r>
+      <w:r>
+        <w:rPr>
+          <w:rFonts w:cstheme="minorHAnsi"/>
+          <w:szCs w:val="26"/>
+        </w:rPr>
+        <w:t>)</w:t>
       </w:r>
     </w:p>
     <w:p>
@@ -2060,35 +2328,56 @@
           <w:rFonts w:cstheme="minorHAnsi"/>
           <w:szCs w:val="26"/>
         </w:rPr>
-        <w:t xml:space="preserve">Academic Excellent Scholarship </w:t>
-      </w:r>
-      <w:r>
-        <w:rPr>
-          <w:rFonts w:cstheme="minorHAnsi"/>
-          <w:szCs w:val="26"/>
-        </w:rPr>
-        <w:t>03</w:t>
-      </w:r>
-      <w:r>
-        <w:rPr>
-          <w:rFonts w:cstheme="minorHAnsi"/>
-          <w:szCs w:val="26"/>
-        </w:rPr>
-        <w:t xml:space="preserve">/2019 – </w:t>
-      </w:r>
-      <w:r>
-        <w:rPr>
-          <w:rFonts w:cstheme="minorHAnsi"/>
-          <w:szCs w:val="26"/>
-        </w:rPr>
-        <w:t>06</w:t>
-      </w:r>
-      <w:r>
-        <w:rPr>
-          <w:rFonts w:cstheme="minorHAnsi"/>
-          <w:szCs w:val="26"/>
-        </w:rPr>
-        <w:t>/2019</w:t>
+        <w:t xml:space="preserve">Academic </w:t>
+      </w:r>
+      <w:r>
+        <w:rPr>
+          <w:rFonts w:cstheme="minorHAnsi"/>
+          <w:szCs w:val="26"/>
+        </w:rPr>
+        <w:t>Honor</w:t>
+      </w:r>
+      <w:r>
+        <w:rPr>
+          <w:rFonts w:cstheme="minorHAnsi"/>
+          <w:szCs w:val="26"/>
+        </w:rPr>
+        <w:t xml:space="preserve"> award </w:t>
+      </w:r>
+      <w:r>
+        <w:rPr>
+          <w:rFonts w:cstheme="minorHAnsi"/>
+          <w:szCs w:val="26"/>
+        </w:rPr>
+        <w:t>(Mar,</w:t>
+      </w:r>
+      <w:r>
+        <w:rPr>
+          <w:rFonts w:cstheme="minorHAnsi"/>
+          <w:szCs w:val="26"/>
+        </w:rPr>
+        <w:t xml:space="preserve">2019 – </w:t>
+      </w:r>
+      <w:r>
+        <w:rPr>
+          <w:rFonts w:cstheme="minorHAnsi"/>
+          <w:szCs w:val="26"/>
+        </w:rPr>
+        <w:t>Jun,</w:t>
+      </w:r>
+      <w:r>
+        <w:rPr>
+          <w:rFonts w:cstheme="minorHAnsi"/>
+          <w:szCs w:val="26"/>
+        </w:rPr>
+        <w:t>2019</w:t>
+      </w:r>
+      <w:r>
+        <w:rPr>
+          <w:rFonts w:cstheme="minorHAnsi"/>
+          <w:szCs w:val="26"/>
+        </w:rPr>
+        <w:t>)</w:t>
       </w:r>
     </w:p>
     <w:p>
@@ -2107,35 +2396,42 @@
           <w:rFonts w:cstheme="minorHAnsi"/>
           <w:szCs w:val="26"/>
         </w:rPr>
-        <w:t xml:space="preserve">The Right Hands scholarship </w:t>
-      </w:r>
-      <w:r>
-        <w:rPr>
-          <w:rFonts w:cstheme="minorHAnsi"/>
-          <w:szCs w:val="26"/>
-        </w:rPr>
-        <w:t>03</w:t>
-      </w:r>
-      <w:r>
-        <w:rPr>
-          <w:rFonts w:cstheme="minorHAnsi"/>
-          <w:szCs w:val="26"/>
-        </w:rPr>
-        <w:t>/2019 – 0</w:t>
-      </w:r>
-      <w:r>
-        <w:rPr>
-          <w:rFonts w:cstheme="minorHAnsi"/>
-          <w:szCs w:val="26"/>
-        </w:rPr>
-        <w:t>6</w:t>
-      </w:r>
-      <w:r>
-        <w:rPr>
-          <w:rFonts w:cstheme="minorHAnsi"/>
-          <w:szCs w:val="26"/>
-        </w:rPr>
-        <w:t>/2019</w:t>
+        <w:t xml:space="preserve">Academic Excellent Scholarship </w:t>
+      </w:r>
+      <w:r>
+        <w:rPr>
+          <w:rFonts w:cstheme="minorHAnsi"/>
+          <w:szCs w:val="26"/>
+        </w:rPr>
+        <w:t>(Mar,</w:t>
+      </w:r>
+      <w:r>
+        <w:rPr>
+          <w:rFonts w:cstheme="minorHAnsi"/>
+          <w:szCs w:val="26"/>
+        </w:rPr>
+        <w:t xml:space="preserve">2019 – </w:t>
+      </w:r>
+      <w:r>
+        <w:rPr>
+          <w:rFonts w:cstheme="minorHAnsi"/>
+          <w:szCs w:val="26"/>
+        </w:rPr>
+        <w:t>Jun,</w:t>
+      </w:r>
+      <w:r>
+        <w:rPr>
+          <w:rFonts w:cstheme="minorHAnsi"/>
+          <w:szCs w:val="26"/>
+        </w:rPr>
+        <w:t>2019</w:t>
+      </w:r>
+      <w:r>
+        <w:rPr>
+          <w:rFonts w:cstheme="minorHAnsi"/>
+          <w:szCs w:val="26"/>
+        </w:rPr>
+        <w:t>)</w:t>
       </w:r>
     </w:p>
     <w:p>
@@ -2161,28 +2457,35 @@
           <w:rFonts w:cstheme="minorHAnsi"/>
           <w:szCs w:val="26"/>
         </w:rPr>
-        <w:t>06</w:t>
-      </w:r>
-      <w:r>
-        <w:rPr>
-          <w:rFonts w:cstheme="minorHAnsi"/>
-          <w:szCs w:val="26"/>
-        </w:rPr>
-        <w:t xml:space="preserve">/2019 – </w:t>
-      </w:r>
-      <w:r>
-        <w:rPr>
-          <w:rFonts w:cstheme="minorHAnsi"/>
-          <w:szCs w:val="26"/>
-        </w:rPr>
-        <w:t>12</w:t>
-      </w:r>
-      <w:r>
-        <w:rPr>
-          <w:rFonts w:cstheme="minorHAnsi"/>
-          <w:szCs w:val="26"/>
-        </w:rPr>
-        <w:t>/2019</w:t>
+        <w:t>(Mar,</w:t>
+      </w:r>
+      <w:r>
+        <w:rPr>
+          <w:rFonts w:cstheme="minorHAnsi"/>
+          <w:szCs w:val="26"/>
+        </w:rPr>
+        <w:t xml:space="preserve">2019 – </w:t>
+      </w:r>
+      <w:r>
+        <w:rPr>
+          <w:rFonts w:cstheme="minorHAnsi"/>
+          <w:szCs w:val="26"/>
+        </w:rPr>
+        <w:t>Jun,</w:t>
+      </w:r>
+      <w:r>
+        <w:rPr>
+          <w:rFonts w:cstheme="minorHAnsi"/>
+          <w:szCs w:val="26"/>
+        </w:rPr>
+        <w:t>2019</w:t>
+      </w:r>
+      <w:r>
+        <w:rPr>
+          <w:rFonts w:cstheme="minorHAnsi"/>
+          <w:szCs w:val="26"/>
+        </w:rPr>
+        <w:t>)</w:t>
       </w:r>
     </w:p>
     <w:p>
@@ -2201,7 +2504,42 @@
           <w:rFonts w:cstheme="minorHAnsi"/>
           <w:szCs w:val="26"/>
         </w:rPr>
-        <w:t>The Right Hands scholarship 03/2020 – 06/2020</w:t>
+        <w:t xml:space="preserve">The Right Hands scholarship </w:t>
+      </w:r>
+      <w:r>
+        <w:rPr>
+          <w:rFonts w:cstheme="minorHAnsi"/>
+          <w:szCs w:val="26"/>
+        </w:rPr>
+        <w:t>(Sep,2</w:t>
+      </w:r>
+      <w:r>
+        <w:rPr>
+          <w:rFonts w:cstheme="minorHAnsi"/>
+          <w:szCs w:val="26"/>
+        </w:rPr>
+        <w:t xml:space="preserve">019 – </w:t>
+      </w:r>
+      <w:r>
+        <w:rPr>
+          <w:rFonts w:cstheme="minorHAnsi"/>
+          <w:szCs w:val="26"/>
+        </w:rPr>
+        <w:t>Dec,</w:t>
+      </w:r>
+      <w:r>
+        <w:rPr>
+          <w:rFonts w:cstheme="minorHAnsi"/>
+          <w:szCs w:val="26"/>
+        </w:rPr>
+        <w:t>2019</w:t>
+      </w:r>
+      <w:r>
+        <w:rPr>
+          <w:rFonts w:cstheme="minorHAnsi"/>
+          <w:szCs w:val="26"/>
+        </w:rPr>
+        <w:t>)</w:t>
       </w:r>
     </w:p>
     <w:p>
@@ -2220,21 +2558,42 @@
           <w:rFonts w:cstheme="minorHAnsi"/>
           <w:szCs w:val="26"/>
         </w:rPr>
-        <w:t>The Right Hands scholarship 0</w:t>
-      </w:r>
-      <w:r>
-        <w:rPr>
-          <w:rFonts w:cstheme="minorHAnsi"/>
-          <w:szCs w:val="26"/>
-        </w:rPr>
-        <w:t>9/2020 – 12</w:t>
-      </w:r>
-      <w:r>
-        <w:rPr>
-          <w:rFonts w:cstheme="minorHAnsi"/>
-          <w:szCs w:val="26"/>
-        </w:rPr>
-        <w:t>/2020</w:t>
+        <w:t xml:space="preserve">The Right Hands scholarship </w:t>
+      </w:r>
+      <w:r>
+        <w:rPr>
+          <w:rFonts w:cstheme="minorHAnsi"/>
+          <w:szCs w:val="26"/>
+        </w:rPr>
+        <w:t>(Mar,</w:t>
+      </w:r>
+      <w:r>
+        <w:rPr>
+          <w:rFonts w:cstheme="minorHAnsi"/>
+          <w:szCs w:val="26"/>
+        </w:rPr>
+        <w:t xml:space="preserve">2020 – </w:t>
+      </w:r>
+      <w:r>
+        <w:rPr>
+          <w:rFonts w:cstheme="minorHAnsi"/>
+          <w:szCs w:val="26"/>
+        </w:rPr>
+        <w:t>Jun,</w:t>
+      </w:r>
+      <w:r>
+        <w:rPr>
+          <w:rFonts w:cstheme="minorHAnsi"/>
+          <w:szCs w:val="26"/>
+        </w:rPr>
+        <w:t>2020</w:t>
+      </w:r>
+      <w:r>
+        <w:rPr>
+          <w:rFonts w:cstheme="minorHAnsi"/>
+          <w:szCs w:val="26"/>
+        </w:rPr>
+        <w:t>)</w:t>
       </w:r>
     </w:p>
     <w:p>
@@ -2248,11 +2607,433 @@
           <w:szCs w:val="26"/>
         </w:rPr>
       </w:pPr>
+      <w:r>
+        <w:rPr>
+          <w:rFonts w:cstheme="minorHAnsi"/>
+          <w:szCs w:val="26"/>
+        </w:rPr>
+        <w:t xml:space="preserve">The Right Hands scholarship </w:t>
+      </w:r>
+      <w:r>
+        <w:rPr>
+          <w:rFonts w:cstheme="minorHAnsi"/>
+          <w:szCs w:val="26"/>
+        </w:rPr>
+        <w:t>(Sep,2020 – Dec,</w:t>
+      </w:r>
+      <w:r>
+        <w:rPr>
+          <w:rFonts w:cstheme="minorHAnsi"/>
+          <w:szCs w:val="26"/>
+        </w:rPr>
+        <w:t>2020</w:t>
+      </w:r>
+      <w:r>
+        <w:rPr>
+          <w:rFonts w:cstheme="minorHAnsi"/>
+          <w:szCs w:val="26"/>
+        </w:rPr>
+        <w:t>)</w:t>
+      </w:r>
+    </w:p>
+    <w:p>
+      <w:pPr>
+        <w:tabs>
+          <w:tab w:val="left" w:pos="2250"/>
+        </w:tabs>
+        <w:spacing w:after="0" w:line="240" w:lineRule="auto"/>
+        <w:rPr>
+          <w:rFonts w:cstheme="minorHAnsi"/>
+          <w:szCs w:val="26"/>
+        </w:rPr>
+      </w:pPr>
+    </w:p>
+    <w:p>
+      <w:pPr>
+        <w:pBdr>
+          <w:bottom w:val="single" w:sz="12" w:space="1" w:color="auto"/>
+        </w:pBdr>
+        <w:tabs>
+          <w:tab w:val="left" w:pos="2250"/>
+        </w:tabs>
+        <w:spacing w:after="0" w:line="240" w:lineRule="auto"/>
+        <w:rPr>
+          <w:rFonts w:cstheme="minorHAnsi"/>
+          <w:b/>
+          <w:szCs w:val="26"/>
+        </w:rPr>
+      </w:pPr>
+      <w:r>
+        <w:rPr>
+          <w:rFonts w:cstheme="minorHAnsi"/>
+          <w:b/>
+          <w:szCs w:val="26"/>
+        </w:rPr>
+        <w:t>VOLUNTEER WORK</w:t>
+      </w:r>
+      <w:r>
+        <w:rPr>
+          <w:rFonts w:cstheme="minorHAnsi"/>
+          <w:b/>
+          <w:szCs w:val="26"/>
+        </w:rPr>
+        <w:t xml:space="preserve"> </w:t>
+      </w:r>
+    </w:p>
+    <w:p>
+      <w:pPr>
+        <w:pStyle w:val="a9"/>
+        <w:rPr>
+          <w:b/>
+        </w:rPr>
+      </w:pPr>
+      <w:r>
+        <w:rPr>
+          <w:b/>
+        </w:rPr>
+        <w:t>Hanyang International Student Ambassador</w:t>
+      </w:r>
+      <w:r>
+        <w:t xml:space="preserve"> (</w:t>
+      </w:r>
+      <w:r>
+        <w:t>Mar,</w:t>
+      </w:r>
+      <w:r>
+        <w:t xml:space="preserve">2018 – </w:t>
+      </w:r>
+      <w:r>
+        <w:t>Dec,</w:t>
+      </w:r>
+      <w:r>
+        <w:t>2018, Hanyang University, Republic of Korea)</w:t>
+      </w:r>
+    </w:p>
+    <w:p>
+      <w:pPr>
+        <w:pStyle w:val="a5"/>
+        <w:numPr>
+          <w:ilvl w:val="0"/>
+          <w:numId w:val="16"/>
+        </w:numPr>
+        <w:ind w:left="180" w:hanging="180"/>
+        <w:rPr>
+          <w:rFonts w:cstheme="minorHAnsi"/>
+          <w:szCs w:val="26"/>
+        </w:rPr>
+      </w:pPr>
+      <w:r>
+        <w:rPr>
+          <w:rFonts w:cstheme="minorHAnsi"/>
+          <w:szCs w:val="26"/>
+        </w:rPr>
+        <w:t>Taught Circuit Theory1 as a teaching mentor for two international students.</w:t>
+      </w:r>
+    </w:p>
+    <w:p>
+      <w:pPr>
+        <w:pStyle w:val="a5"/>
+        <w:numPr>
+          <w:ilvl w:val="0"/>
+          <w:numId w:val="16"/>
+        </w:numPr>
+        <w:ind w:left="180" w:hanging="180"/>
+        <w:rPr>
+          <w:rFonts w:cstheme="minorHAnsi"/>
+          <w:szCs w:val="26"/>
+        </w:rPr>
+      </w:pPr>
+      <w:r>
+        <w:rPr>
+          <w:rFonts w:cstheme="minorHAnsi"/>
+          <w:szCs w:val="26"/>
+        </w:rPr>
+        <w:t>Opened an international event on Korean traditional holiday to help international students living alone in Korea enjoy.</w:t>
+      </w:r>
+    </w:p>
+    <w:p>
+      <w:pPr>
+        <w:pStyle w:val="a9"/>
+        <w:rPr>
+          <w:b/>
+        </w:rPr>
+      </w:pPr>
+      <w:r>
+        <w:rPr>
+          <w:b/>
+        </w:rPr>
+        <w:t xml:space="preserve">1:1 Korean Language Tutoring </w:t>
+      </w:r>
+      <w:r>
+        <w:t xml:space="preserve"> (</w:t>
+      </w:r>
+      <w:r>
+        <w:t>Sep,</w:t>
+      </w:r>
+      <w:r>
+        <w:t xml:space="preserve">2018 – </w:t>
+      </w:r>
+      <w:r>
+        <w:t>Dec,</w:t>
+      </w:r>
+      <w:r>
+        <w:t>2018, Hanyang University, Republic of Korea)</w:t>
+      </w:r>
+    </w:p>
+    <w:p>
+      <w:pPr>
+        <w:pStyle w:val="a5"/>
+        <w:numPr>
+          <w:ilvl w:val="0"/>
+          <w:numId w:val="16"/>
+        </w:numPr>
+        <w:ind w:left="180" w:hanging="180"/>
+        <w:rPr>
+          <w:rFonts w:cstheme="minorHAnsi"/>
+          <w:szCs w:val="26"/>
+        </w:rPr>
+      </w:pPr>
+      <w:r>
+        <w:rPr>
+          <w:rFonts w:cstheme="minorHAnsi"/>
+          <w:szCs w:val="26"/>
+        </w:rPr>
+        <w:t xml:space="preserve">Taught Korean in English to </w:t>
+      </w:r>
+      <w:r>
+        <w:rPr>
+          <w:rFonts w:cstheme="minorHAnsi"/>
+          <w:szCs w:val="26"/>
+        </w:rPr>
+        <w:t>a</w:t>
+      </w:r>
+      <w:r>
+        <w:rPr>
+          <w:rFonts w:cstheme="minorHAnsi"/>
+          <w:szCs w:val="26"/>
+        </w:rPr>
+        <w:t xml:space="preserve"> student.</w:t>
+      </w:r>
+    </w:p>
+    <w:p>
+      <w:pPr>
+        <w:pStyle w:val="a5"/>
+        <w:numPr>
+          <w:ilvl w:val="0"/>
+          <w:numId w:val="16"/>
+        </w:numPr>
+        <w:ind w:left="180" w:hanging="180"/>
+        <w:rPr>
+          <w:rFonts w:cstheme="minorHAnsi"/>
+          <w:szCs w:val="26"/>
+        </w:rPr>
+      </w:pPr>
+      <w:r>
+        <w:rPr>
+          <w:rFonts w:cstheme="minorHAnsi"/>
+          <w:szCs w:val="26"/>
+        </w:rPr>
+        <w:t xml:space="preserve">Taught Korean in Chinese to </w:t>
+      </w:r>
+      <w:r>
+        <w:rPr>
+          <w:rFonts w:cstheme="minorHAnsi"/>
+          <w:szCs w:val="26"/>
+        </w:rPr>
+        <w:t>a</w:t>
+      </w:r>
+      <w:r>
+        <w:rPr>
+          <w:rFonts w:cstheme="minorHAnsi"/>
+          <w:szCs w:val="26"/>
+        </w:rPr>
+        <w:t xml:space="preserve"> student.</w:t>
+      </w:r>
+    </w:p>
+    <w:p>
+      <w:pPr>
+        <w:pStyle w:val="a9"/>
+        <w:rPr>
+          <w:b/>
+        </w:rPr>
+      </w:pPr>
+      <w:r>
+        <w:rPr>
+          <w:b/>
+        </w:rPr>
+        <w:t xml:space="preserve">2018 HY Buddy Program </w:t>
+      </w:r>
+      <w:r>
+        <w:t xml:space="preserve"> (</w:t>
+      </w:r>
+      <w:r>
+        <w:t>Feb,</w:t>
+      </w:r>
+      <w:r>
+        <w:t xml:space="preserve">2018 – </w:t>
+      </w:r>
+      <w:r>
+        <w:t>Jun,</w:t>
+      </w:r>
+      <w:r>
+        <w:t>2018, Hanyang University, Republic of Korea)</w:t>
+      </w:r>
+    </w:p>
+    <w:p>
+      <w:pPr>
+        <w:pStyle w:val="a5"/>
+        <w:numPr>
+          <w:ilvl w:val="0"/>
+          <w:numId w:val="16"/>
+        </w:numPr>
+        <w:ind w:left="180" w:hanging="180"/>
+        <w:rPr>
+          <w:rFonts w:cstheme="minorHAnsi"/>
+          <w:szCs w:val="26"/>
+        </w:rPr>
+      </w:pPr>
+      <w:r>
+        <w:rPr>
+          <w:rFonts w:cstheme="minorHAnsi"/>
+          <w:szCs w:val="26"/>
+        </w:rPr>
+        <w:t>Successfully completed 30 hours of volunteer work and showed positive attitude as a mentor of international exchange students.</w:t>
+      </w:r>
+    </w:p>
+    <w:p>
+      <w:pPr>
+        <w:pStyle w:val="a5"/>
+        <w:numPr>
+          <w:ilvl w:val="0"/>
+          <w:numId w:val="16"/>
+        </w:numPr>
+        <w:ind w:left="180" w:hanging="180"/>
+        <w:rPr>
+          <w:rFonts w:cstheme="minorHAnsi"/>
+          <w:szCs w:val="26"/>
+        </w:rPr>
+      </w:pPr>
+      <w:r>
+        <w:rPr>
+          <w:rFonts w:cstheme="minorHAnsi" w:hint="eastAsia"/>
+          <w:szCs w:val="26"/>
+        </w:rPr>
+        <w:t xml:space="preserve">Supported my team to get used to </w:t>
+      </w:r>
+      <w:r>
+        <w:rPr>
+          <w:rFonts w:cstheme="minorHAnsi"/>
+          <w:szCs w:val="26"/>
+        </w:rPr>
+        <w:t xml:space="preserve">school </w:t>
+      </w:r>
+      <w:r>
+        <w:rPr>
+          <w:rFonts w:cstheme="minorHAnsi"/>
+          <w:szCs w:val="26"/>
+        </w:rPr>
+        <w:t>inside and outside.</w:t>
+      </w:r>
+    </w:p>
+    <w:p>
+      <w:pPr>
+        <w:pBdr>
+          <w:bottom w:val="single" w:sz="12" w:space="1" w:color="auto"/>
+        </w:pBdr>
+        <w:tabs>
+          <w:tab w:val="left" w:pos="2250"/>
+        </w:tabs>
+        <w:spacing w:after="0" w:line="240" w:lineRule="auto"/>
+        <w:rPr>
+          <w:rFonts w:cstheme="minorHAnsi"/>
+          <w:b/>
+          <w:szCs w:val="26"/>
+        </w:rPr>
+      </w:pPr>
+      <w:r>
+        <w:rPr>
+          <w:rFonts w:cstheme="minorHAnsi"/>
+          <w:b/>
+          <w:szCs w:val="26"/>
+        </w:rPr>
+        <w:t>LEADERSHIP</w:t>
+      </w:r>
+    </w:p>
+    <w:p>
+      <w:pPr>
+        <w:pStyle w:val="a9"/>
+        <w:rPr>
+          <w:b/>
+        </w:rPr>
+      </w:pPr>
+      <w:r>
+        <w:rPr>
+          <w:b/>
+        </w:rPr>
+        <w:t>Founder &amp; First President of Hanyang Rock Climbing</w:t>
+      </w:r>
+      <w:r>
+        <w:t xml:space="preserve"> (</w:t>
+      </w:r>
+      <w:r>
+        <w:t>Feb,2020</w:t>
+      </w:r>
+      <w:r>
+        <w:t xml:space="preserve"> –</w:t>
+      </w:r>
+      <w:r>
+        <w:t xml:space="preserve"> present</w:t>
+      </w:r>
+      <w:r>
+        <w:t>, Hanyang University, Republic of Korea)</w:t>
+      </w:r>
+    </w:p>
+    <w:p>
+      <w:pPr>
+        <w:pStyle w:val="a5"/>
+        <w:numPr>
+          <w:ilvl w:val="0"/>
+          <w:numId w:val="16"/>
+        </w:numPr>
+        <w:ind w:left="180" w:hanging="180"/>
+        <w:rPr>
+          <w:rFonts w:cstheme="minorHAnsi"/>
+          <w:szCs w:val="26"/>
+        </w:rPr>
+      </w:pPr>
+      <w:r>
+        <w:rPr>
+          <w:rFonts w:cstheme="minorHAnsi" w:hint="eastAsia"/>
+          <w:szCs w:val="26"/>
+        </w:rPr>
+        <w:t>Designed the club logo by myself.</w:t>
+      </w:r>
+    </w:p>
+    <w:p>
+      <w:pPr>
+        <w:pStyle w:val="a5"/>
+        <w:numPr>
+          <w:ilvl w:val="0"/>
+          <w:numId w:val="16"/>
+        </w:numPr>
+        <w:ind w:left="180" w:hanging="180"/>
+        <w:rPr>
+          <w:rFonts w:cstheme="minorHAnsi"/>
+          <w:szCs w:val="26"/>
+        </w:rPr>
+      </w:pPr>
+      <w:r>
+        <w:rPr>
+          <w:rFonts w:cstheme="minorHAnsi"/>
+          <w:szCs w:val="26"/>
+        </w:rPr>
+        <w:t>Founded and recruited rock climbing club successfully.</w:t>
+      </w:r>
     </w:p>
     <w:sectPr>
       <w:headerReference w:type="default" r:id="rId7"/>
       <w:footerReference w:type="default" r:id="rId8"/>
-      <w:pgSz w:w="12240" w:h="15840"/>
+      <w:pgSz w:w="12240" w:h="15840" w:code="1"/>
       <w:pgMar w:top="1080" w:right="1080" w:bottom="1080" w:left="1080" w:header="720" w:footer="720" w:gutter="0"/>
       <w:cols w:space="720"/>
       <w:docGrid w:linePitch="360"/>
@@ -2341,7 +3122,6 @@
         <w:sz w:val="40"/>
       </w:rPr>
     </w:pPr>
-    <w:proofErr w:type="spellStart"/>
     <w:r>
       <w:rPr>
         <w:rFonts w:hint="eastAsia"/>
@@ -2355,15 +3135,7 @@
         <w:b/>
         <w:sz w:val="40"/>
       </w:rPr>
-      <w:t>oonJin</w:t>
-    </w:r>
-    <w:proofErr w:type="spellEnd"/>
-    <w:r>
-      <w:rPr>
-        <w:b/>
-        <w:sz w:val="40"/>
-      </w:rPr>
-      <w:t xml:space="preserve"> Jung</w:t>
+      <w:t>oonJin Jung</w:t>
     </w:r>
   </w:p>
   <w:p>
@@ -4676,6 +5448,7 @@
   <w:style w:type="paragraph" w:default="1" w:styleId="a">
     <w:name w:val="Normal"/>
     <w:qFormat/>
+    <w:rsid w:val="00EB5E04"/>
   </w:style>
   <w:style w:type="character" w:default="1" w:styleId="a0">
     <w:name w:val="Default Paragraph Font"/>

</xml_diff>

<commit_message>
nth and nth and nineth commit
</commit_message>
<xml_diff>
--- a/images/CV HoonJin Jung.docx
+++ b/images/CV HoonJin Jung.docx
@@ -540,7 +540,15 @@
           <w:rFonts w:cstheme="minorHAnsi"/>
           <w:szCs w:val="26"/>
         </w:rPr>
-        <w:t>Feb,</w:t>
+        <w:t>Feb</w:t>
+      </w:r>
+      <w:proofErr w:type="gramStart"/>
+      <w:r>
+        <w:rPr>
+          <w:rFonts w:cstheme="minorHAnsi"/>
+          <w:szCs w:val="26"/>
+        </w:rPr>
+        <w:t>,</w:t>
       </w:r>
       <w:r>
         <w:rPr>
@@ -549,6 +557,7 @@
         </w:rPr>
         <w:t>2020</w:t>
       </w:r>
+      <w:proofErr w:type="gramEnd"/>
       <w:r>
         <w:rPr>
           <w:rFonts w:cstheme="minorHAnsi"/>
@@ -570,12 +579,21 @@
         </w:rPr>
         <w:t xml:space="preserve">, </w:t>
       </w:r>
-      <w:r>
-        <w:rPr>
-          <w:rFonts w:cstheme="minorHAnsi"/>
-          <w:szCs w:val="26"/>
-        </w:rPr>
-        <w:t xml:space="preserve">Hanyang University, </w:t>
+      <w:proofErr w:type="spellStart"/>
+      <w:r>
+        <w:rPr>
+          <w:rFonts w:cstheme="minorHAnsi"/>
+          <w:szCs w:val="26"/>
+        </w:rPr>
+        <w:t>Hanyang</w:t>
+      </w:r>
+      <w:proofErr w:type="spellEnd"/>
+      <w:r>
+        <w:rPr>
+          <w:rFonts w:cstheme="minorHAnsi"/>
+          <w:szCs w:val="26"/>
+        </w:rPr>
+        <w:t xml:space="preserve"> University, </w:t>
       </w:r>
       <w:r>
         <w:rPr>
@@ -869,22 +887,16 @@
           <w:sz w:val="22"/>
           <w:szCs w:val="26"/>
         </w:rPr>
-        <w:t>Mar,</w:t>
-      </w:r>
+        <w:t>Mar</w:t>
+      </w:r>
+      <w:proofErr w:type="gramStart"/>
       <w:r>
         <w:rPr>
           <w:rFonts w:asciiTheme="minorHAnsi" w:hAnsiTheme="minorHAnsi" w:cstheme="minorHAnsi"/>
           <w:sz w:val="22"/>
           <w:szCs w:val="26"/>
         </w:rPr>
-        <w:t xml:space="preserve">2020 </w:t>
-      </w:r>
-      <w:r>
-        <w:rPr>
-          <w:rFonts w:asciiTheme="minorHAnsi" w:hAnsiTheme="minorHAnsi" w:cstheme="minorHAnsi"/>
-          <w:szCs w:val="26"/>
-        </w:rPr>
-        <w:t>–</w:t>
+        <w:t>,</w:t>
       </w:r>
       <w:r>
         <w:rPr>
@@ -892,15 +904,23 @@
           <w:sz w:val="22"/>
           <w:szCs w:val="26"/>
         </w:rPr>
-        <w:t xml:space="preserve"> present</w:t>
-      </w:r>
+        <w:t>2020</w:t>
+      </w:r>
+      <w:proofErr w:type="gramEnd"/>
       <w:r>
         <w:rPr>
           <w:rFonts w:asciiTheme="minorHAnsi" w:hAnsiTheme="minorHAnsi" w:cstheme="minorHAnsi"/>
           <w:sz w:val="22"/>
           <w:szCs w:val="26"/>
         </w:rPr>
-        <w:t>,</w:t>
+        <w:t xml:space="preserve"> </w:t>
+      </w:r>
+      <w:r>
+        <w:rPr>
+          <w:rFonts w:asciiTheme="minorHAnsi" w:hAnsiTheme="minorHAnsi" w:cstheme="minorHAnsi"/>
+          <w:szCs w:val="26"/>
+        </w:rPr>
+        <w:t>–</w:t>
       </w:r>
       <w:r>
         <w:rPr>
@@ -908,7 +928,41 @@
           <w:sz w:val="22"/>
           <w:szCs w:val="26"/>
         </w:rPr>
-        <w:t xml:space="preserve"> Industry-University Cooperation Foundation Hanyang </w:t>
+        <w:t xml:space="preserve"> present</w:t>
+      </w:r>
+      <w:r>
+        <w:rPr>
+          <w:rFonts w:asciiTheme="minorHAnsi" w:hAnsiTheme="minorHAnsi" w:cstheme="minorHAnsi"/>
+          <w:sz w:val="22"/>
+          <w:szCs w:val="26"/>
+        </w:rPr>
+        <w:t>,</w:t>
+      </w:r>
+      <w:r>
+        <w:rPr>
+          <w:rFonts w:asciiTheme="minorHAnsi" w:hAnsiTheme="minorHAnsi" w:cstheme="minorHAnsi"/>
+          <w:sz w:val="22"/>
+          <w:szCs w:val="26"/>
+        </w:rPr>
+        <w:t xml:space="preserve"> Industry-University Cooperation Foundation </w:t>
+      </w:r>
+      <w:proofErr w:type="spellStart"/>
+      <w:r>
+        <w:rPr>
+          <w:rFonts w:asciiTheme="minorHAnsi" w:hAnsiTheme="minorHAnsi" w:cstheme="minorHAnsi"/>
+          <w:sz w:val="22"/>
+          <w:szCs w:val="26"/>
+        </w:rPr>
+        <w:t>Hanyang</w:t>
+      </w:r>
+      <w:proofErr w:type="spellEnd"/>
+      <w:r>
+        <w:rPr>
+          <w:rFonts w:asciiTheme="minorHAnsi" w:hAnsiTheme="minorHAnsi" w:cstheme="minorHAnsi"/>
+          <w:sz w:val="22"/>
+          <w:szCs w:val="26"/>
+        </w:rPr>
+        <w:t xml:space="preserve"> </w:t>
       </w:r>
       <w:r>
         <w:rPr>
@@ -961,8 +1015,16 @@
         <w:rPr>
           <w:rFonts w:cstheme="minorHAnsi"/>
         </w:rPr>
-        <w:t xml:space="preserve"> sensor(</w:t>
-      </w:r>
+        <w:t xml:space="preserve"> </w:t>
+      </w:r>
+      <w:proofErr w:type="gramStart"/>
+      <w:r>
+        <w:rPr>
+          <w:rFonts w:cstheme="minorHAnsi"/>
+        </w:rPr>
+        <w:t>sensor(</w:t>
+      </w:r>
+      <w:proofErr w:type="gramEnd"/>
       <w:r>
         <w:rPr>
           <w:rFonts w:cstheme="minorHAnsi"/>
@@ -1059,13 +1121,27 @@
         <w:rPr>
           <w:rFonts w:cstheme="minorHAnsi"/>
         </w:rPr>
-        <w:t xml:space="preserve"> improve operating property</w:t>
-      </w:r>
-      <w:r>
-        <w:rPr>
-          <w:rFonts w:cstheme="minorHAnsi"/>
-        </w:rPr>
-        <w:t>(52.63% improvement in strain rate)</w:t>
+        <w:t xml:space="preserve"> improve operating </w:t>
+      </w:r>
+      <w:proofErr w:type="gramStart"/>
+      <w:r>
+        <w:rPr>
+          <w:rFonts w:cstheme="minorHAnsi"/>
+        </w:rPr>
+        <w:t>property</w:t>
+      </w:r>
+      <w:r>
+        <w:rPr>
+          <w:rFonts w:cstheme="minorHAnsi"/>
+        </w:rPr>
+        <w:t>(</w:t>
+      </w:r>
+      <w:proofErr w:type="gramEnd"/>
+      <w:r>
+        <w:rPr>
+          <w:rFonts w:cstheme="minorHAnsi"/>
+        </w:rPr>
+        <w:t>52.63% improvement in strain rate)</w:t>
       </w:r>
       <w:r>
         <w:rPr>
@@ -1124,10 +1200,18 @@
         <w:t>(</w:t>
       </w:r>
       <w:r>
-        <w:t>Aug,</w:t>
-      </w:r>
-      <w:r>
-        <w:t>2019 –</w:t>
+        <w:t>Aug</w:t>
+      </w:r>
+      <w:proofErr w:type="gramStart"/>
+      <w:r>
+        <w:t>,</w:t>
+      </w:r>
+      <w:r>
+        <w:t>2019</w:t>
+      </w:r>
+      <w:proofErr w:type="gramEnd"/>
+      <w:r>
+        <w:t xml:space="preserve"> –</w:t>
       </w:r>
       <w:r>
         <w:t xml:space="preserve"> </w:t>
@@ -1277,13 +1361,21 @@
         <w:t>(</w:t>
       </w:r>
       <w:r>
-        <w:t>Aug,</w:t>
+        <w:t>Aug</w:t>
+      </w:r>
+      <w:proofErr w:type="gramStart"/>
+      <w:r>
+        <w:t>,</w:t>
       </w:r>
       <w:r>
         <w:t>20</w:t>
       </w:r>
       <w:r>
-        <w:t>20, Personal Project</w:t>
+        <w:t>20</w:t>
+      </w:r>
+      <w:proofErr w:type="gramEnd"/>
+      <w:r>
+        <w:t>, Personal Project</w:t>
       </w:r>
       <w:r>
         <w:t>)</w:t>
@@ -1431,7 +1523,15 @@
           <w:rFonts w:cstheme="minorHAnsi"/>
           <w:szCs w:val="26"/>
         </w:rPr>
-        <w:t>Jan,</w:t>
+        <w:t>Jan</w:t>
+      </w:r>
+      <w:proofErr w:type="gramStart"/>
+      <w:r>
+        <w:rPr>
+          <w:rFonts w:cstheme="minorHAnsi"/>
+          <w:szCs w:val="26"/>
+        </w:rPr>
+        <w:t>,</w:t>
       </w:r>
       <w:r>
         <w:rPr>
@@ -1440,6 +1540,7 @@
         </w:rPr>
         <w:t>2019</w:t>
       </w:r>
+      <w:proofErr w:type="gramEnd"/>
       <w:r>
         <w:rPr>
           <w:rFonts w:cstheme="minorHAnsi"/>
@@ -1482,12 +1583,21 @@
         </w:rPr>
         <w:t xml:space="preserve">, </w:t>
       </w:r>
-      <w:r>
-        <w:rPr>
-          <w:rFonts w:cstheme="minorHAnsi"/>
-          <w:szCs w:val="26"/>
-        </w:rPr>
-        <w:t>Hanyang University, Republic of Korea)</w:t>
+      <w:proofErr w:type="spellStart"/>
+      <w:r>
+        <w:rPr>
+          <w:rFonts w:cstheme="minorHAnsi"/>
+          <w:szCs w:val="26"/>
+        </w:rPr>
+        <w:t>Hanyang</w:t>
+      </w:r>
+      <w:proofErr w:type="spellEnd"/>
+      <w:r>
+        <w:rPr>
+          <w:rFonts w:cstheme="minorHAnsi"/>
+          <w:szCs w:val="26"/>
+        </w:rPr>
+        <w:t xml:space="preserve"> University, Republic of Korea)</w:t>
       </w:r>
     </w:p>
     <w:p>
@@ -1514,8 +1624,17 @@
           <w:szCs w:val="26"/>
         </w:rPr>
         <w:lastRenderedPageBreak/>
-        <w:t xml:space="preserve"> Participated Twistron</w:t>
-      </w:r>
+        <w:t xml:space="preserve"> Participated </w:t>
+      </w:r>
+      <w:proofErr w:type="spellStart"/>
+      <w:r>
+        <w:rPr>
+          <w:rFonts w:cstheme="minorHAnsi"/>
+          <w:szCs w:val="26"/>
+        </w:rPr>
+        <w:t>Twistron</w:t>
+      </w:r>
+      <w:proofErr w:type="spellEnd"/>
       <w:r>
         <w:rPr>
           <w:rFonts w:cstheme="minorHAnsi"/>
@@ -1549,14 +1668,30 @@
           <w:rFonts w:cstheme="minorHAnsi"/>
           <w:szCs w:val="26"/>
         </w:rPr>
-        <w:t xml:space="preserve"> twisted Carbon Nano Tube</w:t>
-      </w:r>
-      <w:r>
-        <w:rPr>
-          <w:rFonts w:cstheme="minorHAnsi"/>
-          <w:szCs w:val="26"/>
-        </w:rPr>
-        <w:t>(CNT)</w:t>
+        <w:t xml:space="preserve"> twisted Carbon Nano </w:t>
+      </w:r>
+      <w:proofErr w:type="gramStart"/>
+      <w:r>
+        <w:rPr>
+          <w:rFonts w:cstheme="minorHAnsi"/>
+          <w:szCs w:val="26"/>
+        </w:rPr>
+        <w:t>Tube</w:t>
+      </w:r>
+      <w:r>
+        <w:rPr>
+          <w:rFonts w:cstheme="minorHAnsi"/>
+          <w:szCs w:val="26"/>
+        </w:rPr>
+        <w:t>(</w:t>
+      </w:r>
+      <w:proofErr w:type="gramEnd"/>
+      <w:r>
+        <w:rPr>
+          <w:rFonts w:cstheme="minorHAnsi"/>
+          <w:szCs w:val="26"/>
+        </w:rPr>
+        <w:t>CNT)</w:t>
       </w:r>
       <w:r>
         <w:rPr>
@@ -1684,6 +1819,7 @@
       <w:r>
         <w:t>Mar</w:t>
       </w:r>
+      <w:proofErr w:type="gramStart"/>
       <w:r>
         <w:t>,</w:t>
       </w:r>
@@ -1693,6 +1829,7 @@
       <w:r>
         <w:t>9</w:t>
       </w:r>
+      <w:proofErr w:type="gramEnd"/>
       <w:r>
         <w:t xml:space="preserve"> – </w:t>
       </w:r>
@@ -1708,13 +1845,16 @@
       <w:r>
         <w:t>9</w:t>
       </w:r>
-      <w:bookmarkStart w:id="0" w:name="_GoBack"/>
-      <w:bookmarkEnd w:id="0"/>
       <w:r>
         <w:t xml:space="preserve">, </w:t>
       </w:r>
-      <w:r>
-        <w:t>Hanyang University, Republic of Korea)</w:t>
+      <w:proofErr w:type="spellStart"/>
+      <w:r>
+        <w:t>Hanyang</w:t>
+      </w:r>
+      <w:proofErr w:type="spellEnd"/>
+      <w:r>
+        <w:t xml:space="preserve"> University, Republic of Korea)</w:t>
       </w:r>
     </w:p>
     <w:p>
@@ -1872,8 +2012,49 @@
           <w:rFonts w:cstheme="minorHAnsi"/>
           <w:szCs w:val="26"/>
         </w:rPr>
-        <w:t>Software: Python, Matlab, Simuliknk, Arduino, Catia</w:t>
-      </w:r>
+        <w:t xml:space="preserve">Software: Python, </w:t>
+      </w:r>
+      <w:proofErr w:type="spellStart"/>
+      <w:r>
+        <w:rPr>
+          <w:rFonts w:cstheme="minorHAnsi"/>
+          <w:szCs w:val="26"/>
+        </w:rPr>
+        <w:t>Matlab</w:t>
+      </w:r>
+      <w:proofErr w:type="spellEnd"/>
+      <w:r>
+        <w:rPr>
+          <w:rFonts w:cstheme="minorHAnsi"/>
+          <w:szCs w:val="26"/>
+        </w:rPr>
+        <w:t xml:space="preserve">, </w:t>
+      </w:r>
+      <w:proofErr w:type="spellStart"/>
+      <w:r>
+        <w:rPr>
+          <w:rFonts w:cstheme="minorHAnsi"/>
+          <w:szCs w:val="26"/>
+        </w:rPr>
+        <w:t>Simuliknk</w:t>
+      </w:r>
+      <w:proofErr w:type="spellEnd"/>
+      <w:r>
+        <w:rPr>
+          <w:rFonts w:cstheme="minorHAnsi"/>
+          <w:szCs w:val="26"/>
+        </w:rPr>
+        <w:t xml:space="preserve">, Arduino, </w:t>
+      </w:r>
+      <w:proofErr w:type="spellStart"/>
+      <w:r>
+        <w:rPr>
+          <w:rFonts w:cstheme="minorHAnsi"/>
+          <w:szCs w:val="26"/>
+        </w:rPr>
+        <w:t>Catia</w:t>
+      </w:r>
+      <w:proofErr w:type="spellEnd"/>
     </w:p>
     <w:p>
       <w:pPr>
@@ -2084,14 +2265,30 @@
           <w:rFonts w:cstheme="minorHAnsi"/>
           <w:szCs w:val="26"/>
         </w:rPr>
-        <w:t>(Mar,</w:t>
-      </w:r>
-      <w:r>
-        <w:rPr>
-          <w:rFonts w:cstheme="minorHAnsi"/>
-          <w:szCs w:val="26"/>
-        </w:rPr>
-        <w:t xml:space="preserve">2014 – </w:t>
+        <w:t>(Mar</w:t>
+      </w:r>
+      <w:proofErr w:type="gramStart"/>
+      <w:r>
+        <w:rPr>
+          <w:rFonts w:cstheme="minorHAnsi"/>
+          <w:szCs w:val="26"/>
+        </w:rPr>
+        <w:t>,</w:t>
+      </w:r>
+      <w:r>
+        <w:rPr>
+          <w:rFonts w:cstheme="minorHAnsi"/>
+          <w:szCs w:val="26"/>
+        </w:rPr>
+        <w:t>2014</w:t>
+      </w:r>
+      <w:proofErr w:type="gramEnd"/>
+      <w:r>
+        <w:rPr>
+          <w:rFonts w:cstheme="minorHAnsi"/>
+          <w:szCs w:val="26"/>
+        </w:rPr>
+        <w:t xml:space="preserve"> – </w:t>
       </w:r>
       <w:r>
         <w:rPr>
@@ -2145,14 +2342,30 @@
           <w:rFonts w:cstheme="minorHAnsi"/>
           <w:szCs w:val="26"/>
         </w:rPr>
-        <w:t>(Aug,</w:t>
-      </w:r>
-      <w:r>
-        <w:rPr>
-          <w:rFonts w:cstheme="minorHAnsi"/>
-          <w:szCs w:val="26"/>
-        </w:rPr>
-        <w:t xml:space="preserve">2015 – </w:t>
+        <w:t>(Aug</w:t>
+      </w:r>
+      <w:proofErr w:type="gramStart"/>
+      <w:r>
+        <w:rPr>
+          <w:rFonts w:cstheme="minorHAnsi"/>
+          <w:szCs w:val="26"/>
+        </w:rPr>
+        <w:t>,</w:t>
+      </w:r>
+      <w:r>
+        <w:rPr>
+          <w:rFonts w:cstheme="minorHAnsi"/>
+          <w:szCs w:val="26"/>
+        </w:rPr>
+        <w:t>2015</w:t>
+      </w:r>
+      <w:proofErr w:type="gramEnd"/>
+      <w:r>
+        <w:rPr>
+          <w:rFonts w:cstheme="minorHAnsi"/>
+          <w:szCs w:val="26"/>
+        </w:rPr>
+        <w:t xml:space="preserve"> – </w:t>
       </w:r>
       <w:r>
         <w:rPr>
@@ -2220,14 +2433,30 @@
           <w:rFonts w:cstheme="minorHAnsi"/>
           <w:szCs w:val="26"/>
         </w:rPr>
-        <w:t>(Mar,</w:t>
-      </w:r>
-      <w:r>
-        <w:rPr>
-          <w:rFonts w:cstheme="minorHAnsi"/>
-          <w:szCs w:val="26"/>
-        </w:rPr>
-        <w:t xml:space="preserve">2018 – </w:t>
+        <w:t>(Mar</w:t>
+      </w:r>
+      <w:proofErr w:type="gramStart"/>
+      <w:r>
+        <w:rPr>
+          <w:rFonts w:cstheme="minorHAnsi"/>
+          <w:szCs w:val="26"/>
+        </w:rPr>
+        <w:t>,</w:t>
+      </w:r>
+      <w:r>
+        <w:rPr>
+          <w:rFonts w:cstheme="minorHAnsi"/>
+          <w:szCs w:val="26"/>
+        </w:rPr>
+        <w:t>2018</w:t>
+      </w:r>
+      <w:proofErr w:type="gramEnd"/>
+      <w:r>
+        <w:rPr>
+          <w:rFonts w:cstheme="minorHAnsi"/>
+          <w:szCs w:val="26"/>
+        </w:rPr>
+        <w:t xml:space="preserve"> – </w:t>
       </w:r>
       <w:r>
         <w:rPr>
@@ -2295,7 +2524,15 @@
           <w:rFonts w:cstheme="minorHAnsi"/>
           <w:szCs w:val="26"/>
         </w:rPr>
-        <w:t>Dec,</w:t>
+        <w:t>Dec</w:t>
+      </w:r>
+      <w:proofErr w:type="gramStart"/>
+      <w:r>
+        <w:rPr>
+          <w:rFonts w:cstheme="minorHAnsi"/>
+          <w:szCs w:val="26"/>
+        </w:rPr>
+        <w:t>,</w:t>
       </w:r>
       <w:r>
         <w:rPr>
@@ -2304,6 +2541,7 @@
         </w:rPr>
         <w:t>2018</w:t>
       </w:r>
+      <w:proofErr w:type="gramEnd"/>
       <w:r>
         <w:rPr>
           <w:rFonts w:cstheme="minorHAnsi"/>
@@ -2349,14 +2587,30 @@
           <w:rFonts w:cstheme="minorHAnsi"/>
           <w:szCs w:val="26"/>
         </w:rPr>
-        <w:t>(Mar,</w:t>
-      </w:r>
-      <w:r>
-        <w:rPr>
-          <w:rFonts w:cstheme="minorHAnsi"/>
-          <w:szCs w:val="26"/>
-        </w:rPr>
-        <w:t xml:space="preserve">2019 – </w:t>
+        <w:t>(Mar</w:t>
+      </w:r>
+      <w:proofErr w:type="gramStart"/>
+      <w:r>
+        <w:rPr>
+          <w:rFonts w:cstheme="minorHAnsi"/>
+          <w:szCs w:val="26"/>
+        </w:rPr>
+        <w:t>,</w:t>
+      </w:r>
+      <w:r>
+        <w:rPr>
+          <w:rFonts w:cstheme="minorHAnsi"/>
+          <w:szCs w:val="26"/>
+        </w:rPr>
+        <w:t>2019</w:t>
+      </w:r>
+      <w:proofErr w:type="gramEnd"/>
+      <w:r>
+        <w:rPr>
+          <w:rFonts w:cstheme="minorHAnsi"/>
+          <w:szCs w:val="26"/>
+        </w:rPr>
+        <w:t xml:space="preserve"> – </w:t>
       </w:r>
       <w:r>
         <w:rPr>
@@ -2403,14 +2657,30 @@
           <w:rFonts w:cstheme="minorHAnsi"/>
           <w:szCs w:val="26"/>
         </w:rPr>
-        <w:t>(Mar,</w:t>
-      </w:r>
-      <w:r>
-        <w:rPr>
-          <w:rFonts w:cstheme="minorHAnsi"/>
-          <w:szCs w:val="26"/>
-        </w:rPr>
-        <w:t xml:space="preserve">2019 – </w:t>
+        <w:t>(Mar</w:t>
+      </w:r>
+      <w:proofErr w:type="gramStart"/>
+      <w:r>
+        <w:rPr>
+          <w:rFonts w:cstheme="minorHAnsi"/>
+          <w:szCs w:val="26"/>
+        </w:rPr>
+        <w:t>,</w:t>
+      </w:r>
+      <w:r>
+        <w:rPr>
+          <w:rFonts w:cstheme="minorHAnsi"/>
+          <w:szCs w:val="26"/>
+        </w:rPr>
+        <w:t>2019</w:t>
+      </w:r>
+      <w:proofErr w:type="gramEnd"/>
+      <w:r>
+        <w:rPr>
+          <w:rFonts w:cstheme="minorHAnsi"/>
+          <w:szCs w:val="26"/>
+        </w:rPr>
+        <w:t xml:space="preserve"> – </w:t>
       </w:r>
       <w:r>
         <w:rPr>
@@ -2457,14 +2727,30 @@
           <w:rFonts w:cstheme="minorHAnsi"/>
           <w:szCs w:val="26"/>
         </w:rPr>
-        <w:t>(Mar,</w:t>
-      </w:r>
-      <w:r>
-        <w:rPr>
-          <w:rFonts w:cstheme="minorHAnsi"/>
-          <w:szCs w:val="26"/>
-        </w:rPr>
-        <w:t xml:space="preserve">2019 – </w:t>
+        <w:t>(Mar</w:t>
+      </w:r>
+      <w:proofErr w:type="gramStart"/>
+      <w:r>
+        <w:rPr>
+          <w:rFonts w:cstheme="minorHAnsi"/>
+          <w:szCs w:val="26"/>
+        </w:rPr>
+        <w:t>,</w:t>
+      </w:r>
+      <w:r>
+        <w:rPr>
+          <w:rFonts w:cstheme="minorHAnsi"/>
+          <w:szCs w:val="26"/>
+        </w:rPr>
+        <w:t>2019</w:t>
+      </w:r>
+      <w:proofErr w:type="gramEnd"/>
+      <w:r>
+        <w:rPr>
+          <w:rFonts w:cstheme="minorHAnsi"/>
+          <w:szCs w:val="26"/>
+        </w:rPr>
+        <w:t xml:space="preserve"> – </w:t>
       </w:r>
       <w:r>
         <w:rPr>
@@ -2511,14 +2797,30 @@
           <w:rFonts w:cstheme="minorHAnsi"/>
           <w:szCs w:val="26"/>
         </w:rPr>
-        <w:t>(Sep,2</w:t>
-      </w:r>
-      <w:r>
-        <w:rPr>
-          <w:rFonts w:cstheme="minorHAnsi"/>
-          <w:szCs w:val="26"/>
-        </w:rPr>
-        <w:t xml:space="preserve">019 – </w:t>
+        <w:t>(Sep</w:t>
+      </w:r>
+      <w:proofErr w:type="gramStart"/>
+      <w:r>
+        <w:rPr>
+          <w:rFonts w:cstheme="minorHAnsi"/>
+          <w:szCs w:val="26"/>
+        </w:rPr>
+        <w:t>,2</w:t>
+      </w:r>
+      <w:r>
+        <w:rPr>
+          <w:rFonts w:cstheme="minorHAnsi"/>
+          <w:szCs w:val="26"/>
+        </w:rPr>
+        <w:t>019</w:t>
+      </w:r>
+      <w:proofErr w:type="gramEnd"/>
+      <w:r>
+        <w:rPr>
+          <w:rFonts w:cstheme="minorHAnsi"/>
+          <w:szCs w:val="26"/>
+        </w:rPr>
+        <w:t xml:space="preserve"> – </w:t>
       </w:r>
       <w:r>
         <w:rPr>
@@ -2565,14 +2867,30 @@
           <w:rFonts w:cstheme="minorHAnsi"/>
           <w:szCs w:val="26"/>
         </w:rPr>
-        <w:t>(Mar,</w:t>
-      </w:r>
-      <w:r>
-        <w:rPr>
-          <w:rFonts w:cstheme="minorHAnsi"/>
-          <w:szCs w:val="26"/>
-        </w:rPr>
-        <w:t xml:space="preserve">2020 – </w:t>
+        <w:t>(Mar</w:t>
+      </w:r>
+      <w:proofErr w:type="gramStart"/>
+      <w:r>
+        <w:rPr>
+          <w:rFonts w:cstheme="minorHAnsi"/>
+          <w:szCs w:val="26"/>
+        </w:rPr>
+        <w:t>,</w:t>
+      </w:r>
+      <w:r>
+        <w:rPr>
+          <w:rFonts w:cstheme="minorHAnsi"/>
+          <w:szCs w:val="26"/>
+        </w:rPr>
+        <w:t>2020</w:t>
+      </w:r>
+      <w:proofErr w:type="gramEnd"/>
+      <w:r>
+        <w:rPr>
+          <w:rFonts w:cstheme="minorHAnsi"/>
+          <w:szCs w:val="26"/>
+        </w:rPr>
+        <w:t xml:space="preserve"> – </w:t>
       </w:r>
       <w:r>
         <w:rPr>
@@ -2619,7 +2937,23 @@
           <w:rFonts w:cstheme="minorHAnsi"/>
           <w:szCs w:val="26"/>
         </w:rPr>
-        <w:t>(Sep,2020 – Dec,</w:t>
+        <w:t>(Sep</w:t>
+      </w:r>
+      <w:proofErr w:type="gramStart"/>
+      <w:r>
+        <w:rPr>
+          <w:rFonts w:cstheme="minorHAnsi"/>
+          <w:szCs w:val="26"/>
+        </w:rPr>
+        <w:t>,2020</w:t>
+      </w:r>
+      <w:proofErr w:type="gramEnd"/>
+      <w:r>
+        <w:rPr>
+          <w:rFonts w:cstheme="minorHAnsi"/>
+          <w:szCs w:val="26"/>
+        </w:rPr>
+        <w:t xml:space="preserve"> – Dec,</w:t>
       </w:r>
       <w:r>
         <w:rPr>
@@ -2687,26 +3021,50 @@
           <w:b/>
         </w:rPr>
       </w:pPr>
-      <w:r>
-        <w:rPr>
-          <w:b/>
-        </w:rPr>
-        <w:t>Hanyang International Student Ambassador</w:t>
+      <w:proofErr w:type="spellStart"/>
+      <w:r>
+        <w:rPr>
+          <w:b/>
+        </w:rPr>
+        <w:t>Hanyang</w:t>
+      </w:r>
+      <w:proofErr w:type="spellEnd"/>
+      <w:r>
+        <w:rPr>
+          <w:b/>
+        </w:rPr>
+        <w:t xml:space="preserve"> International Student Ambassador</w:t>
       </w:r>
       <w:r>
         <w:t xml:space="preserve"> (</w:t>
       </w:r>
       <w:r>
-        <w:t>Mar,</w:t>
-      </w:r>
-      <w:r>
-        <w:t xml:space="preserve">2018 – </w:t>
+        <w:t>Mar</w:t>
+      </w:r>
+      <w:proofErr w:type="gramStart"/>
+      <w:r>
+        <w:t>,</w:t>
+      </w:r>
+      <w:r>
+        <w:t>2018</w:t>
+      </w:r>
+      <w:proofErr w:type="gramEnd"/>
+      <w:r>
+        <w:t xml:space="preserve"> – </w:t>
       </w:r>
       <w:r>
         <w:t>Dec,</w:t>
       </w:r>
       <w:r>
-        <w:t>2018, Hanyang University, Republic of Korea)</w:t>
+        <w:t xml:space="preserve">2018, </w:t>
+      </w:r>
+      <w:proofErr w:type="spellStart"/>
+      <w:r>
+        <w:t>Hanyang</w:t>
+      </w:r>
+      <w:proofErr w:type="spellEnd"/>
+      <w:r>
+        <w:t xml:space="preserve"> University, Republic of Korea)</w:t>
       </w:r>
     </w:p>
     <w:p>
@@ -2762,11 +3120,19 @@
         <w:rPr>
           <w:b/>
         </w:rPr>
-        <w:t xml:space="preserve">1:1 Korean Language Tutoring </w:t>
+        <w:t xml:space="preserve">1:1 Korean Language </w:t>
+      </w:r>
+      <w:proofErr w:type="gramStart"/>
+      <w:r>
+        <w:rPr>
+          <w:b/>
+        </w:rPr>
+        <w:t xml:space="preserve">Tutoring </w:t>
       </w:r>
       <w:r>
         <w:t xml:space="preserve"> (</w:t>
       </w:r>
+      <w:proofErr w:type="gramEnd"/>
       <w:r>
         <w:t>Sep,</w:t>
       </w:r>
@@ -2777,7 +3143,15 @@
         <w:t>Dec,</w:t>
       </w:r>
       <w:r>
-        <w:t>2018, Hanyang University, Republic of Korea)</w:t>
+        <w:t xml:space="preserve">2018, </w:t>
+      </w:r>
+      <w:proofErr w:type="spellStart"/>
+      <w:r>
+        <w:t>Hanyang</w:t>
+      </w:r>
+      <w:proofErr w:type="spellEnd"/>
+      <w:r>
+        <w:t xml:space="preserve"> University, Republic of Korea)</w:t>
       </w:r>
     </w:p>
     <w:p>
@@ -2812,7 +3186,28 @@
           <w:rFonts w:cstheme="minorHAnsi"/>
           <w:szCs w:val="26"/>
         </w:rPr>
-        <w:t xml:space="preserve"> student.</w:t>
+        <w:t>n international</w:t>
+      </w:r>
+      <w:r>
+        <w:rPr>
+          <w:rFonts w:cstheme="minorHAnsi"/>
+          <w:szCs w:val="26"/>
+        </w:rPr>
+        <w:t xml:space="preserve"> </w:t>
+      </w:r>
+      <w:r>
+        <w:rPr>
+          <w:rFonts w:cstheme="minorHAnsi"/>
+          <w:szCs w:val="26"/>
+        </w:rPr>
+        <w:t xml:space="preserve">fellow </w:t>
+      </w:r>
+      <w:r>
+        <w:rPr>
+          <w:rFonts w:cstheme="minorHAnsi"/>
+          <w:szCs w:val="26"/>
+        </w:rPr>
+        <w:t>student.</w:t>
       </w:r>
     </w:p>
     <w:p>
@@ -2847,7 +3242,28 @@
           <w:rFonts w:cstheme="minorHAnsi"/>
           <w:szCs w:val="26"/>
         </w:rPr>
-        <w:t xml:space="preserve"> student.</w:t>
+        <w:t>n</w:t>
+      </w:r>
+      <w:r>
+        <w:rPr>
+          <w:rFonts w:cstheme="minorHAnsi"/>
+          <w:szCs w:val="26"/>
+        </w:rPr>
+        <w:t xml:space="preserve"> </w:t>
+      </w:r>
+      <w:r>
+        <w:rPr>
+          <w:rFonts w:cstheme="minorHAnsi"/>
+          <w:szCs w:val="26"/>
+        </w:rPr>
+        <w:t xml:space="preserve">internal fellow </w:t>
+      </w:r>
+      <w:r>
+        <w:rPr>
+          <w:rFonts w:cstheme="minorHAnsi"/>
+          <w:szCs w:val="26"/>
+        </w:rPr>
+        <w:t>student.</w:t>
       </w:r>
     </w:p>
     <w:p>
@@ -2861,11 +3277,19 @@
         <w:rPr>
           <w:b/>
         </w:rPr>
-        <w:t xml:space="preserve">2018 HY Buddy Program </w:t>
+        <w:t xml:space="preserve">2018 HY Buddy </w:t>
+      </w:r>
+      <w:proofErr w:type="gramStart"/>
+      <w:r>
+        <w:rPr>
+          <w:b/>
+        </w:rPr>
+        <w:t xml:space="preserve">Program </w:t>
       </w:r>
       <w:r>
         <w:t xml:space="preserve"> (</w:t>
       </w:r>
+      <w:proofErr w:type="gramEnd"/>
       <w:r>
         <w:t>Feb,</w:t>
       </w:r>
@@ -2876,7 +3300,15 @@
         <w:t>Jun,</w:t>
       </w:r>
       <w:r>
-        <w:t>2018, Hanyang University, Republic of Korea)</w:t>
+        <w:t xml:space="preserve">2018, </w:t>
+      </w:r>
+      <w:proofErr w:type="spellStart"/>
+      <w:r>
+        <w:t>Hanyang</w:t>
+      </w:r>
+      <w:proofErr w:type="spellEnd"/>
+      <w:r>
+        <w:t xml:space="preserve"> University, Republic of Korea)</w:t>
       </w:r>
     </w:p>
     <w:p>
@@ -2899,6 +3331,8 @@
         </w:rPr>
         <w:t>Successfully completed 30 hours of volunteer work and showed positive attitude as a mentor of international exchange students.</w:t>
       </w:r>
+      <w:bookmarkStart w:id="0" w:name="_GoBack"/>
+      <w:bookmarkEnd w:id="0"/>
     </w:p>
     <w:p>
       <w:pPr>
@@ -2970,14 +3404,33 @@
         <w:rPr>
           <w:b/>
         </w:rPr>
-        <w:t>Founder &amp; First President of Hanyang Rock Climbing</w:t>
+        <w:t xml:space="preserve">Founder &amp; First President of </w:t>
+      </w:r>
+      <w:proofErr w:type="spellStart"/>
+      <w:r>
+        <w:rPr>
+          <w:b/>
+        </w:rPr>
+        <w:t>Hanyang</w:t>
+      </w:r>
+      <w:proofErr w:type="spellEnd"/>
+      <w:r>
+        <w:rPr>
+          <w:b/>
+        </w:rPr>
+        <w:t xml:space="preserve"> Rock Climbing</w:t>
       </w:r>
       <w:r>
         <w:t xml:space="preserve"> (</w:t>
       </w:r>
       <w:r>
-        <w:t>Feb,2020</w:t>
-      </w:r>
+        <w:t>Feb</w:t>
+      </w:r>
+      <w:proofErr w:type="gramStart"/>
+      <w:r>
+        <w:t>,2020</w:t>
+      </w:r>
+      <w:proofErr w:type="gramEnd"/>
       <w:r>
         <w:t xml:space="preserve"> –</w:t>
       </w:r>
@@ -2985,7 +3438,15 @@
         <w:t xml:space="preserve"> present</w:t>
       </w:r>
       <w:r>
-        <w:t>, Hanyang University, Republic of Korea)</w:t>
+        <w:t xml:space="preserve">, </w:t>
+      </w:r>
+      <w:proofErr w:type="spellStart"/>
+      <w:r>
+        <w:t>Hanyang</w:t>
+      </w:r>
+      <w:proofErr w:type="spellEnd"/>
+      <w:r>
+        <w:t xml:space="preserve"> University, Republic of Korea)</w:t>
       </w:r>
     </w:p>
     <w:p>
@@ -3122,6 +3583,7 @@
         <w:sz w:val="40"/>
       </w:rPr>
     </w:pPr>
+    <w:proofErr w:type="spellStart"/>
     <w:r>
       <w:rPr>
         <w:rFonts w:hint="eastAsia"/>
@@ -3135,7 +3597,15 @@
         <w:b/>
         <w:sz w:val="40"/>
       </w:rPr>
-      <w:t>oonJin Jung</w:t>
+      <w:t>oonJin</w:t>
+    </w:r>
+    <w:proofErr w:type="spellEnd"/>
+    <w:r>
+      <w:rPr>
+        <w:b/>
+        <w:sz w:val="40"/>
+      </w:rPr>
+      <w:t xml:space="preserve"> Jung</w:t>
     </w:r>
   </w:p>
   <w:p>

</xml_diff>